<commit_message>
Table of Content - Start
</commit_message>
<xml_diff>
--- a/CA1-Strategy_Thinking.docx
+++ b/CA1-Strategy_Thinking.docx
@@ -982,11 +982,28 @@
         </w:sectPr>
       </w:pPr>
     </w:p>
-    <w:p/>
+    <w:p>
+      <w:pPr>
+        <w:rPr>
+          <w:sz w:val="40"/>
+          <w:szCs w:val="40"/>
+        </w:rPr>
+      </w:pPr>
+      <w:r>
+        <w:rPr>
+          <w:color w:val="000000" w:themeColor="text1"/>
+          <w:sz w:val="40"/>
+          <w:szCs w:val="40"/>
+        </w:rPr>
+        <w:lastRenderedPageBreak/>
+        <w:t>Rent Predictor: A Machine Learning Approach to Forecast Dublin Home Rent</w:t>
+      </w:r>
+    </w:p>
     <w:sdt>
       <w:sdtPr>
         <w:rPr>
           <w:rFonts w:ascii="Calibri" w:eastAsiaTheme="minorHAnsi" w:hAnsi="Calibri" w:cstheme="minorBidi"/>
+          <w:smallCaps/>
           <w:color w:val="auto"/>
           <w:spacing w:val="0"/>
           <w:kern w:val="2"/>
@@ -1026,8 +1043,6 @@
             <w:rPr>
               <w:rFonts w:asciiTheme="minorHAnsi" w:eastAsiaTheme="minorEastAsia" w:hAnsiTheme="minorHAnsi"/>
               <w:noProof/>
-              <w:sz w:val="24"/>
-              <w:szCs w:val="24"/>
               <w:lang w:eastAsia="en-IE"/>
             </w:rPr>
           </w:pPr>
@@ -1040,7 +1055,7 @@
           <w:r>
             <w:fldChar w:fldCharType="separate"/>
           </w:r>
-          <w:hyperlink w:anchor="_Toc158384946" w:history="1">
+          <w:hyperlink w:anchor="_Toc180058540" w:history="1">
             <w:r>
               <w:rPr>
                 <w:rStyle w:val="Hyperlink"/>
@@ -1067,7 +1082,7 @@
                 <w:noProof/>
                 <w:webHidden/>
               </w:rPr>
-              <w:instrText xml:space="preserve"> PAGEREF _Toc158384946 \h </w:instrText>
+              <w:instrText xml:space="preserve"> PAGEREF _Toc180058540 \h </w:instrText>
             </w:r>
             <w:r>
               <w:rPr>
@@ -1107,12 +1122,10 @@
             <w:rPr>
               <w:rFonts w:asciiTheme="minorHAnsi" w:eastAsiaTheme="minorEastAsia" w:hAnsiTheme="minorHAnsi"/>
               <w:noProof/>
-              <w:sz w:val="24"/>
-              <w:szCs w:val="24"/>
               <w:lang w:eastAsia="en-IE"/>
             </w:rPr>
           </w:pPr>
-          <w:hyperlink w:anchor="_Toc158384947" w:history="1">
+          <w:hyperlink w:anchor="_Toc180058541" w:history="1">
             <w:r>
               <w:rPr>
                 <w:rStyle w:val="Hyperlink"/>
@@ -1139,7 +1152,7 @@
                 <w:noProof/>
                 <w:webHidden/>
               </w:rPr>
-              <w:instrText xml:space="preserve"> PAGEREF _Toc158384947 \h </w:instrText>
+              <w:instrText xml:space="preserve"> PAGEREF _Toc180058541 \h </w:instrText>
             </w:r>
             <w:r>
               <w:rPr>
@@ -1179,12 +1192,10 @@
             <w:rPr>
               <w:rFonts w:asciiTheme="minorHAnsi" w:eastAsiaTheme="minorEastAsia" w:hAnsiTheme="minorHAnsi"/>
               <w:noProof/>
-              <w:sz w:val="24"/>
-              <w:szCs w:val="24"/>
               <w:lang w:eastAsia="en-IE"/>
             </w:rPr>
           </w:pPr>
-          <w:hyperlink w:anchor="_Toc158384948" w:history="1">
+          <w:hyperlink w:anchor="_Toc180058542" w:history="1">
             <w:r>
               <w:rPr>
                 <w:rStyle w:val="Hyperlink"/>
@@ -1211,7 +1222,7 @@
                 <w:noProof/>
                 <w:webHidden/>
               </w:rPr>
-              <w:instrText xml:space="preserve"> PAGEREF _Toc158384948 \h </w:instrText>
+              <w:instrText xml:space="preserve"> PAGEREF _Toc180058542 \h </w:instrText>
             </w:r>
             <w:r>
               <w:rPr>
@@ -1251,12 +1262,10 @@
             <w:rPr>
               <w:rFonts w:asciiTheme="minorHAnsi" w:eastAsiaTheme="minorEastAsia" w:hAnsiTheme="minorHAnsi"/>
               <w:noProof/>
-              <w:sz w:val="24"/>
-              <w:szCs w:val="24"/>
               <w:lang w:eastAsia="en-IE"/>
             </w:rPr>
           </w:pPr>
-          <w:hyperlink w:anchor="_Toc158384949" w:history="1">
+          <w:hyperlink w:anchor="_Toc180058543" w:history="1">
             <w:r>
               <w:rPr>
                 <w:rStyle w:val="Hyperlink"/>
@@ -1283,7 +1292,7 @@
                 <w:noProof/>
                 <w:webHidden/>
               </w:rPr>
-              <w:instrText xml:space="preserve"> PAGEREF _Toc158384949 \h </w:instrText>
+              <w:instrText xml:space="preserve"> PAGEREF _Toc180058543 \h </w:instrText>
             </w:r>
             <w:r>
               <w:rPr>
@@ -1323,12 +1332,10 @@
             <w:rPr>
               <w:rFonts w:asciiTheme="minorHAnsi" w:eastAsiaTheme="minorEastAsia" w:hAnsiTheme="minorHAnsi"/>
               <w:noProof/>
-              <w:sz w:val="24"/>
-              <w:szCs w:val="24"/>
               <w:lang w:eastAsia="en-IE"/>
             </w:rPr>
           </w:pPr>
-          <w:hyperlink w:anchor="_Toc158384950" w:history="1">
+          <w:hyperlink w:anchor="_Toc180058544" w:history="1">
             <w:r>
               <w:rPr>
                 <w:rStyle w:val="Hyperlink"/>
@@ -1355,7 +1362,7 @@
                 <w:noProof/>
                 <w:webHidden/>
               </w:rPr>
-              <w:instrText xml:space="preserve"> PAGEREF _Toc158384950 \h </w:instrText>
+              <w:instrText xml:space="preserve"> PAGEREF _Toc180058544 \h </w:instrText>
             </w:r>
             <w:r>
               <w:rPr>
@@ -1418,20 +1425,21 @@
       <w:pPr>
         <w:pStyle w:val="Heading1"/>
       </w:pPr>
-      <w:bookmarkStart w:id="0" w:name="_Toc158384946"/>
+      <w:bookmarkStart w:id="0" w:name="_Toc180058540"/>
       <w:r>
         <w:lastRenderedPageBreak/>
         <w:t>Introduction</w:t>
       </w:r>
       <w:bookmarkEnd w:id="0"/>
     </w:p>
+    <w:p/>
     <w:p>
       <w:pPr>
         <w:pStyle w:val="Heading1"/>
       </w:pPr>
-      <w:bookmarkStart w:id="1" w:name="_Toc158384947"/>
+      <w:bookmarkStart w:id="1" w:name="_Toc180058541"/>
       <w:r>
-        <w:t>Chapter 1</w:t>
+        <w:t>Problem Definition</w:t>
       </w:r>
       <w:bookmarkEnd w:id="1"/>
     </w:p>
@@ -1439,7 +1447,7 @@
       <w:pPr>
         <w:pStyle w:val="Heading2"/>
       </w:pPr>
-      <w:bookmarkStart w:id="2" w:name="_Toc158384948"/>
+      <w:bookmarkStart w:id="2" w:name="_Toc180058542"/>
       <w:r>
         <w:t>Chapter 1.1</w:t>
       </w:r>
@@ -1449,7 +1457,7 @@
       <w:pPr>
         <w:pStyle w:val="Heading3"/>
       </w:pPr>
-      <w:bookmarkStart w:id="3" w:name="_Toc158384949"/>
+      <w:bookmarkStart w:id="3" w:name="_Toc180058543"/>
       <w:r>
         <w:t>Chapter 1.1.1.</w:t>
       </w:r>
@@ -1671,9 +1679,8 @@
       <w:pPr>
         <w:pStyle w:val="Heading1"/>
       </w:pPr>
-      <w:bookmarkStart w:id="4" w:name="_Toc158384950"/>
+      <w:bookmarkStart w:id="4" w:name="_Toc180058544"/>
       <w:r>
-        <w:lastRenderedPageBreak/>
         <w:t>References</w:t>
       </w:r>
       <w:bookmarkEnd w:id="4"/>

</xml_diff>

<commit_message>
Chapter 5 - How can a renter be safe
</commit_message>
<xml_diff>
--- a/CA1-Strategy_Thinking.docx
+++ b/CA1-Strategy_Thinking.docx
@@ -178,7 +178,7 @@
                     <pic:cNvPicPr/>
                   </pic:nvPicPr>
                   <pic:blipFill>
-                    <a:blip r:embed="rId7" cstate="print">
+                    <a:blip r:embed="rId8" cstate="print">
                       <a:extLst>
                         <a:ext uri="{28A0092B-C50C-407E-A947-70E740481C1C}">
                           <a14:useLocalDpi xmlns:a14="http://schemas.microsoft.com/office/drawing/2010/main" val="0"/>
@@ -1038,6 +1038,7 @@
           <w:pPr>
             <w:pStyle w:val="TOC1"/>
             <w:tabs>
+              <w:tab w:val="left" w:pos="440"/>
               <w:tab w:val="right" w:leader="dot" w:pos="9016"/>
             </w:tabs>
             <w:rPr>
@@ -1055,12 +1056,27 @@
           <w:r>
             <w:fldChar w:fldCharType="separate"/>
           </w:r>
-          <w:hyperlink w:anchor="_Toc180066793" w:history="1">
+          <w:hyperlink w:anchor="_Toc180508468" w:history="1">
             <w:r>
               <w:rPr>
                 <w:rStyle w:val="Hyperlink"/>
                 <w:noProof/>
               </w:rPr>
+              <w:t>1.</w:t>
+            </w:r>
+            <w:r>
+              <w:rPr>
+                <w:rFonts w:asciiTheme="minorHAnsi" w:eastAsiaTheme="minorEastAsia" w:hAnsiTheme="minorHAnsi"/>
+                <w:noProof/>
+                <w:lang w:eastAsia="en-IE"/>
+              </w:rPr>
+              <w:tab/>
+            </w:r>
+            <w:r>
+              <w:rPr>
+                <w:rStyle w:val="Hyperlink"/>
+                <w:noProof/>
+              </w:rPr>
               <w:t>Introduction</w:t>
             </w:r>
             <w:r>
@@ -1082,7 +1098,7 @@
                 <w:noProof/>
                 <w:webHidden/>
               </w:rPr>
-              <w:instrText xml:space="preserve"> PAGEREF _Toc180066793 \h </w:instrText>
+              <w:instrText xml:space="preserve"> PAGEREF _Toc180508468 \h </w:instrText>
             </w:r>
             <w:r>
               <w:rPr>
@@ -1103,6 +1119,866 @@
                 <w:webHidden/>
               </w:rPr>
               <w:t>1</w:t>
+            </w:r>
+            <w:r>
+              <w:rPr>
+                <w:noProof/>
+                <w:webHidden/>
+              </w:rPr>
+              <w:fldChar w:fldCharType="end"/>
+            </w:r>
+          </w:hyperlink>
+        </w:p>
+        <w:p>
+          <w:pPr>
+            <w:pStyle w:val="TOC1"/>
+            <w:tabs>
+              <w:tab w:val="left" w:pos="440"/>
+              <w:tab w:val="right" w:leader="dot" w:pos="9016"/>
+            </w:tabs>
+            <w:rPr>
+              <w:rFonts w:asciiTheme="minorHAnsi" w:eastAsiaTheme="minorEastAsia" w:hAnsiTheme="minorHAnsi"/>
+              <w:noProof/>
+              <w:lang w:eastAsia="en-IE"/>
+            </w:rPr>
+          </w:pPr>
+          <w:hyperlink w:anchor="_Toc180508469" w:history="1">
+            <w:r>
+              <w:rPr>
+                <w:rStyle w:val="Hyperlink"/>
+                <w:noProof/>
+              </w:rPr>
+              <w:t>2.</w:t>
+            </w:r>
+            <w:r>
+              <w:rPr>
+                <w:rFonts w:asciiTheme="minorHAnsi" w:eastAsiaTheme="minorEastAsia" w:hAnsiTheme="minorHAnsi"/>
+                <w:noProof/>
+                <w:lang w:eastAsia="en-IE"/>
+              </w:rPr>
+              <w:tab/>
+            </w:r>
+            <w:r>
+              <w:rPr>
+                <w:rStyle w:val="Hyperlink"/>
+                <w:noProof/>
+              </w:rPr>
+              <w:t>Problem Definition</w:t>
+            </w:r>
+            <w:r>
+              <w:rPr>
+                <w:noProof/>
+                <w:webHidden/>
+              </w:rPr>
+              <w:tab/>
+            </w:r>
+            <w:r>
+              <w:rPr>
+                <w:noProof/>
+                <w:webHidden/>
+              </w:rPr>
+              <w:fldChar w:fldCharType="begin"/>
+            </w:r>
+            <w:r>
+              <w:rPr>
+                <w:noProof/>
+                <w:webHidden/>
+              </w:rPr>
+              <w:instrText xml:space="preserve"> PAGEREF _Toc180508469 \h </w:instrText>
+            </w:r>
+            <w:r>
+              <w:rPr>
+                <w:noProof/>
+                <w:webHidden/>
+              </w:rPr>
+            </w:r>
+            <w:r>
+              <w:rPr>
+                <w:noProof/>
+                <w:webHidden/>
+              </w:rPr>
+              <w:fldChar w:fldCharType="separate"/>
+            </w:r>
+            <w:r>
+              <w:rPr>
+                <w:noProof/>
+                <w:webHidden/>
+              </w:rPr>
+              <w:t>1</w:t>
+            </w:r>
+            <w:r>
+              <w:rPr>
+                <w:noProof/>
+                <w:webHidden/>
+              </w:rPr>
+              <w:fldChar w:fldCharType="end"/>
+            </w:r>
+          </w:hyperlink>
+        </w:p>
+        <w:p>
+          <w:pPr>
+            <w:pStyle w:val="TOC1"/>
+            <w:tabs>
+              <w:tab w:val="left" w:pos="440"/>
+              <w:tab w:val="right" w:leader="dot" w:pos="9016"/>
+            </w:tabs>
+            <w:rPr>
+              <w:rFonts w:asciiTheme="minorHAnsi" w:eastAsiaTheme="minorEastAsia" w:hAnsiTheme="minorHAnsi"/>
+              <w:noProof/>
+              <w:lang w:eastAsia="en-IE"/>
+            </w:rPr>
+          </w:pPr>
+          <w:hyperlink w:anchor="_Toc180508470" w:history="1">
+            <w:r>
+              <w:rPr>
+                <w:rStyle w:val="Hyperlink"/>
+                <w:noProof/>
+              </w:rPr>
+              <w:t>3.</w:t>
+            </w:r>
+            <w:r>
+              <w:rPr>
+                <w:rFonts w:asciiTheme="minorHAnsi" w:eastAsiaTheme="minorEastAsia" w:hAnsiTheme="minorHAnsi"/>
+                <w:noProof/>
+                <w:lang w:eastAsia="en-IE"/>
+              </w:rPr>
+              <w:tab/>
+            </w:r>
+            <w:r>
+              <w:rPr>
+                <w:rStyle w:val="Hyperlink"/>
+                <w:noProof/>
+              </w:rPr>
+              <w:t>Challenges In the Rental Market:</w:t>
+            </w:r>
+            <w:r>
+              <w:rPr>
+                <w:noProof/>
+                <w:webHidden/>
+              </w:rPr>
+              <w:tab/>
+            </w:r>
+            <w:r>
+              <w:rPr>
+                <w:noProof/>
+                <w:webHidden/>
+              </w:rPr>
+              <w:fldChar w:fldCharType="begin"/>
+            </w:r>
+            <w:r>
+              <w:rPr>
+                <w:noProof/>
+                <w:webHidden/>
+              </w:rPr>
+              <w:instrText xml:space="preserve"> PAGEREF _Toc180508470 \h </w:instrText>
+            </w:r>
+            <w:r>
+              <w:rPr>
+                <w:noProof/>
+                <w:webHidden/>
+              </w:rPr>
+            </w:r>
+            <w:r>
+              <w:rPr>
+                <w:noProof/>
+                <w:webHidden/>
+              </w:rPr>
+              <w:fldChar w:fldCharType="separate"/>
+            </w:r>
+            <w:r>
+              <w:rPr>
+                <w:noProof/>
+                <w:webHidden/>
+              </w:rPr>
+              <w:t>1</w:t>
+            </w:r>
+            <w:r>
+              <w:rPr>
+                <w:noProof/>
+                <w:webHidden/>
+              </w:rPr>
+              <w:fldChar w:fldCharType="end"/>
+            </w:r>
+          </w:hyperlink>
+        </w:p>
+        <w:p>
+          <w:pPr>
+            <w:pStyle w:val="TOC1"/>
+            <w:tabs>
+              <w:tab w:val="left" w:pos="440"/>
+              <w:tab w:val="right" w:leader="dot" w:pos="9016"/>
+            </w:tabs>
+            <w:rPr>
+              <w:rFonts w:asciiTheme="minorHAnsi" w:eastAsiaTheme="minorEastAsia" w:hAnsiTheme="minorHAnsi"/>
+              <w:noProof/>
+              <w:lang w:eastAsia="en-IE"/>
+            </w:rPr>
+          </w:pPr>
+          <w:hyperlink w:anchor="_Toc180508471" w:history="1">
+            <w:r>
+              <w:rPr>
+                <w:rStyle w:val="Hyperlink"/>
+                <w:noProof/>
+              </w:rPr>
+              <w:t>4.</w:t>
+            </w:r>
+            <w:r>
+              <w:rPr>
+                <w:rFonts w:asciiTheme="minorHAnsi" w:eastAsiaTheme="minorEastAsia" w:hAnsiTheme="minorHAnsi"/>
+                <w:noProof/>
+                <w:lang w:eastAsia="en-IE"/>
+              </w:rPr>
+              <w:tab/>
+            </w:r>
+            <w:r>
+              <w:rPr>
+                <w:rStyle w:val="Hyperlink"/>
+                <w:noProof/>
+              </w:rPr>
+              <w:t>How Can a Renter be Safe?.</w:t>
+            </w:r>
+            <w:r>
+              <w:rPr>
+                <w:noProof/>
+                <w:webHidden/>
+              </w:rPr>
+              <w:tab/>
+            </w:r>
+            <w:r>
+              <w:rPr>
+                <w:noProof/>
+                <w:webHidden/>
+              </w:rPr>
+              <w:fldChar w:fldCharType="begin"/>
+            </w:r>
+            <w:r>
+              <w:rPr>
+                <w:noProof/>
+                <w:webHidden/>
+              </w:rPr>
+              <w:instrText xml:space="preserve"> PAGEREF _Toc180508471 \h </w:instrText>
+            </w:r>
+            <w:r>
+              <w:rPr>
+                <w:noProof/>
+                <w:webHidden/>
+              </w:rPr>
+            </w:r>
+            <w:r>
+              <w:rPr>
+                <w:noProof/>
+                <w:webHidden/>
+              </w:rPr>
+              <w:fldChar w:fldCharType="separate"/>
+            </w:r>
+            <w:r>
+              <w:rPr>
+                <w:noProof/>
+                <w:webHidden/>
+              </w:rPr>
+              <w:t>1</w:t>
+            </w:r>
+            <w:r>
+              <w:rPr>
+                <w:noProof/>
+                <w:webHidden/>
+              </w:rPr>
+              <w:fldChar w:fldCharType="end"/>
+            </w:r>
+          </w:hyperlink>
+        </w:p>
+        <w:p>
+          <w:pPr>
+            <w:pStyle w:val="TOC1"/>
+            <w:tabs>
+              <w:tab w:val="left" w:pos="440"/>
+              <w:tab w:val="right" w:leader="dot" w:pos="9016"/>
+            </w:tabs>
+            <w:rPr>
+              <w:rFonts w:asciiTheme="minorHAnsi" w:eastAsiaTheme="minorEastAsia" w:hAnsiTheme="minorHAnsi"/>
+              <w:noProof/>
+              <w:lang w:eastAsia="en-IE"/>
+            </w:rPr>
+          </w:pPr>
+          <w:hyperlink w:anchor="_Toc180508472" w:history="1">
+            <w:r>
+              <w:rPr>
+                <w:rStyle w:val="Hyperlink"/>
+                <w:noProof/>
+              </w:rPr>
+              <w:t>5.</w:t>
+            </w:r>
+            <w:r>
+              <w:rPr>
+                <w:rFonts w:asciiTheme="minorHAnsi" w:eastAsiaTheme="minorEastAsia" w:hAnsiTheme="minorHAnsi"/>
+                <w:noProof/>
+                <w:lang w:eastAsia="en-IE"/>
+              </w:rPr>
+              <w:tab/>
+            </w:r>
+            <w:r>
+              <w:rPr>
+                <w:rStyle w:val="Hyperlink"/>
+                <w:noProof/>
+              </w:rPr>
+              <w:t>Project Scope</w:t>
+            </w:r>
+            <w:r>
+              <w:rPr>
+                <w:noProof/>
+                <w:webHidden/>
+              </w:rPr>
+              <w:tab/>
+            </w:r>
+            <w:r>
+              <w:rPr>
+                <w:noProof/>
+                <w:webHidden/>
+              </w:rPr>
+              <w:fldChar w:fldCharType="begin"/>
+            </w:r>
+            <w:r>
+              <w:rPr>
+                <w:noProof/>
+                <w:webHidden/>
+              </w:rPr>
+              <w:instrText xml:space="preserve"> PAGEREF _Toc180508472 \h </w:instrText>
+            </w:r>
+            <w:r>
+              <w:rPr>
+                <w:noProof/>
+                <w:webHidden/>
+              </w:rPr>
+            </w:r>
+            <w:r>
+              <w:rPr>
+                <w:noProof/>
+                <w:webHidden/>
+              </w:rPr>
+              <w:fldChar w:fldCharType="separate"/>
+            </w:r>
+            <w:r>
+              <w:rPr>
+                <w:noProof/>
+                <w:webHidden/>
+              </w:rPr>
+              <w:t>2</w:t>
+            </w:r>
+            <w:r>
+              <w:rPr>
+                <w:noProof/>
+                <w:webHidden/>
+              </w:rPr>
+              <w:fldChar w:fldCharType="end"/>
+            </w:r>
+          </w:hyperlink>
+        </w:p>
+        <w:p>
+          <w:pPr>
+            <w:pStyle w:val="TOC1"/>
+            <w:tabs>
+              <w:tab w:val="left" w:pos="440"/>
+              <w:tab w:val="right" w:leader="dot" w:pos="9016"/>
+            </w:tabs>
+            <w:rPr>
+              <w:rFonts w:asciiTheme="minorHAnsi" w:eastAsiaTheme="minorEastAsia" w:hAnsiTheme="minorHAnsi"/>
+              <w:noProof/>
+              <w:lang w:eastAsia="en-IE"/>
+            </w:rPr>
+          </w:pPr>
+          <w:hyperlink w:anchor="_Toc180508473" w:history="1">
+            <w:r>
+              <w:rPr>
+                <w:rStyle w:val="Hyperlink"/>
+                <w:noProof/>
+              </w:rPr>
+              <w:t>6.</w:t>
+            </w:r>
+            <w:r>
+              <w:rPr>
+                <w:rFonts w:asciiTheme="minorHAnsi" w:eastAsiaTheme="minorEastAsia" w:hAnsiTheme="minorHAnsi"/>
+                <w:noProof/>
+                <w:lang w:eastAsia="en-IE"/>
+              </w:rPr>
+              <w:tab/>
+            </w:r>
+            <w:r>
+              <w:rPr>
+                <w:rStyle w:val="Hyperlink"/>
+                <w:noProof/>
+              </w:rPr>
+              <w:t>Details of Dataset</w:t>
+            </w:r>
+            <w:r>
+              <w:rPr>
+                <w:noProof/>
+                <w:webHidden/>
+              </w:rPr>
+              <w:tab/>
+            </w:r>
+            <w:r>
+              <w:rPr>
+                <w:noProof/>
+                <w:webHidden/>
+              </w:rPr>
+              <w:fldChar w:fldCharType="begin"/>
+            </w:r>
+            <w:r>
+              <w:rPr>
+                <w:noProof/>
+                <w:webHidden/>
+              </w:rPr>
+              <w:instrText xml:space="preserve"> PAGEREF _Toc180508473 \h </w:instrText>
+            </w:r>
+            <w:r>
+              <w:rPr>
+                <w:noProof/>
+                <w:webHidden/>
+              </w:rPr>
+            </w:r>
+            <w:r>
+              <w:rPr>
+                <w:noProof/>
+                <w:webHidden/>
+              </w:rPr>
+              <w:fldChar w:fldCharType="separate"/>
+            </w:r>
+            <w:r>
+              <w:rPr>
+                <w:noProof/>
+                <w:webHidden/>
+              </w:rPr>
+              <w:t>2</w:t>
+            </w:r>
+            <w:r>
+              <w:rPr>
+                <w:noProof/>
+                <w:webHidden/>
+              </w:rPr>
+              <w:fldChar w:fldCharType="end"/>
+            </w:r>
+          </w:hyperlink>
+        </w:p>
+        <w:p>
+          <w:pPr>
+            <w:pStyle w:val="TOC1"/>
+            <w:tabs>
+              <w:tab w:val="left" w:pos="440"/>
+              <w:tab w:val="right" w:leader="dot" w:pos="9016"/>
+            </w:tabs>
+            <w:rPr>
+              <w:rFonts w:asciiTheme="minorHAnsi" w:eastAsiaTheme="minorEastAsia" w:hAnsiTheme="minorHAnsi"/>
+              <w:noProof/>
+              <w:lang w:eastAsia="en-IE"/>
+            </w:rPr>
+          </w:pPr>
+          <w:hyperlink w:anchor="_Toc180508474" w:history="1">
+            <w:r>
+              <w:rPr>
+                <w:rStyle w:val="Hyperlink"/>
+                <w:noProof/>
+              </w:rPr>
+              <w:t>7.</w:t>
+            </w:r>
+            <w:r>
+              <w:rPr>
+                <w:rFonts w:asciiTheme="minorHAnsi" w:eastAsiaTheme="minorEastAsia" w:hAnsiTheme="minorHAnsi"/>
+                <w:noProof/>
+                <w:lang w:eastAsia="en-IE"/>
+              </w:rPr>
+              <w:tab/>
+            </w:r>
+            <w:r>
+              <w:rPr>
+                <w:rStyle w:val="Hyperlink"/>
+                <w:noProof/>
+              </w:rPr>
+              <w:t>Key Challenges</w:t>
+            </w:r>
+            <w:r>
+              <w:rPr>
+                <w:noProof/>
+                <w:webHidden/>
+              </w:rPr>
+              <w:tab/>
+            </w:r>
+            <w:r>
+              <w:rPr>
+                <w:noProof/>
+                <w:webHidden/>
+              </w:rPr>
+              <w:fldChar w:fldCharType="begin"/>
+            </w:r>
+            <w:r>
+              <w:rPr>
+                <w:noProof/>
+                <w:webHidden/>
+              </w:rPr>
+              <w:instrText xml:space="preserve"> PAGEREF _Toc180508474 \h </w:instrText>
+            </w:r>
+            <w:r>
+              <w:rPr>
+                <w:noProof/>
+                <w:webHidden/>
+              </w:rPr>
+            </w:r>
+            <w:r>
+              <w:rPr>
+                <w:noProof/>
+                <w:webHidden/>
+              </w:rPr>
+              <w:fldChar w:fldCharType="separate"/>
+            </w:r>
+            <w:r>
+              <w:rPr>
+                <w:noProof/>
+                <w:webHidden/>
+              </w:rPr>
+              <w:t>2</w:t>
+            </w:r>
+            <w:r>
+              <w:rPr>
+                <w:noProof/>
+                <w:webHidden/>
+              </w:rPr>
+              <w:fldChar w:fldCharType="end"/>
+            </w:r>
+          </w:hyperlink>
+        </w:p>
+        <w:p>
+          <w:pPr>
+            <w:pStyle w:val="TOC1"/>
+            <w:tabs>
+              <w:tab w:val="left" w:pos="440"/>
+              <w:tab w:val="right" w:leader="dot" w:pos="9016"/>
+            </w:tabs>
+            <w:rPr>
+              <w:rFonts w:asciiTheme="minorHAnsi" w:eastAsiaTheme="minorEastAsia" w:hAnsiTheme="minorHAnsi"/>
+              <w:noProof/>
+              <w:lang w:eastAsia="en-IE"/>
+            </w:rPr>
+          </w:pPr>
+          <w:hyperlink w:anchor="_Toc180508475" w:history="1">
+            <w:r>
+              <w:rPr>
+                <w:rStyle w:val="Hyperlink"/>
+                <w:noProof/>
+              </w:rPr>
+              <w:t>8.</w:t>
+            </w:r>
+            <w:r>
+              <w:rPr>
+                <w:rFonts w:asciiTheme="minorHAnsi" w:eastAsiaTheme="minorEastAsia" w:hAnsiTheme="minorHAnsi"/>
+                <w:noProof/>
+                <w:lang w:eastAsia="en-IE"/>
+              </w:rPr>
+              <w:tab/>
+            </w:r>
+            <w:r>
+              <w:rPr>
+                <w:rStyle w:val="Hyperlink"/>
+                <w:noProof/>
+              </w:rPr>
+              <w:t>Effort &amp; Timeline</w:t>
+            </w:r>
+            <w:r>
+              <w:rPr>
+                <w:noProof/>
+                <w:webHidden/>
+              </w:rPr>
+              <w:tab/>
+            </w:r>
+            <w:r>
+              <w:rPr>
+                <w:noProof/>
+                <w:webHidden/>
+              </w:rPr>
+              <w:fldChar w:fldCharType="begin"/>
+            </w:r>
+            <w:r>
+              <w:rPr>
+                <w:noProof/>
+                <w:webHidden/>
+              </w:rPr>
+              <w:instrText xml:space="preserve"> PAGEREF _Toc180508475 \h </w:instrText>
+            </w:r>
+            <w:r>
+              <w:rPr>
+                <w:noProof/>
+                <w:webHidden/>
+              </w:rPr>
+            </w:r>
+            <w:r>
+              <w:rPr>
+                <w:noProof/>
+                <w:webHidden/>
+              </w:rPr>
+              <w:fldChar w:fldCharType="separate"/>
+            </w:r>
+            <w:r>
+              <w:rPr>
+                <w:noProof/>
+                <w:webHidden/>
+              </w:rPr>
+              <w:t>2</w:t>
+            </w:r>
+            <w:r>
+              <w:rPr>
+                <w:noProof/>
+                <w:webHidden/>
+              </w:rPr>
+              <w:fldChar w:fldCharType="end"/>
+            </w:r>
+          </w:hyperlink>
+        </w:p>
+        <w:p>
+          <w:pPr>
+            <w:pStyle w:val="TOC2"/>
+            <w:tabs>
+              <w:tab w:val="left" w:pos="880"/>
+              <w:tab w:val="right" w:leader="dot" w:pos="9016"/>
+            </w:tabs>
+            <w:rPr>
+              <w:rFonts w:asciiTheme="minorHAnsi" w:eastAsiaTheme="minorEastAsia" w:hAnsiTheme="minorHAnsi"/>
+              <w:noProof/>
+              <w:lang w:eastAsia="en-IE"/>
+            </w:rPr>
+          </w:pPr>
+          <w:hyperlink w:anchor="_Toc180508476" w:history="1">
+            <w:r>
+              <w:rPr>
+                <w:rStyle w:val="Hyperlink"/>
+                <w:noProof/>
+              </w:rPr>
+              <w:t>7.1</w:t>
+            </w:r>
+            <w:r>
+              <w:rPr>
+                <w:rFonts w:asciiTheme="minorHAnsi" w:eastAsiaTheme="minorEastAsia" w:hAnsiTheme="minorHAnsi"/>
+                <w:noProof/>
+                <w:lang w:eastAsia="en-IE"/>
+              </w:rPr>
+              <w:tab/>
+            </w:r>
+            <w:r>
+              <w:rPr>
+                <w:rStyle w:val="Hyperlink"/>
+                <w:noProof/>
+              </w:rPr>
+              <w:t>CA1:</w:t>
+            </w:r>
+            <w:r>
+              <w:rPr>
+                <w:noProof/>
+                <w:webHidden/>
+              </w:rPr>
+              <w:tab/>
+            </w:r>
+            <w:r>
+              <w:rPr>
+                <w:noProof/>
+                <w:webHidden/>
+              </w:rPr>
+              <w:fldChar w:fldCharType="begin"/>
+            </w:r>
+            <w:r>
+              <w:rPr>
+                <w:noProof/>
+                <w:webHidden/>
+              </w:rPr>
+              <w:instrText xml:space="preserve"> PAGEREF _Toc180508476 \h </w:instrText>
+            </w:r>
+            <w:r>
+              <w:rPr>
+                <w:noProof/>
+                <w:webHidden/>
+              </w:rPr>
+            </w:r>
+            <w:r>
+              <w:rPr>
+                <w:noProof/>
+                <w:webHidden/>
+              </w:rPr>
+              <w:fldChar w:fldCharType="separate"/>
+            </w:r>
+            <w:r>
+              <w:rPr>
+                <w:noProof/>
+                <w:webHidden/>
+              </w:rPr>
+              <w:t>2</w:t>
+            </w:r>
+            <w:r>
+              <w:rPr>
+                <w:noProof/>
+                <w:webHidden/>
+              </w:rPr>
+              <w:fldChar w:fldCharType="end"/>
+            </w:r>
+          </w:hyperlink>
+        </w:p>
+        <w:p>
+          <w:pPr>
+            <w:pStyle w:val="TOC2"/>
+            <w:tabs>
+              <w:tab w:val="left" w:pos="880"/>
+              <w:tab w:val="right" w:leader="dot" w:pos="9016"/>
+            </w:tabs>
+            <w:rPr>
+              <w:rFonts w:asciiTheme="minorHAnsi" w:eastAsiaTheme="minorEastAsia" w:hAnsiTheme="minorHAnsi"/>
+              <w:noProof/>
+              <w:lang w:eastAsia="en-IE"/>
+            </w:rPr>
+          </w:pPr>
+          <w:hyperlink w:anchor="_Toc180508477" w:history="1">
+            <w:r>
+              <w:rPr>
+                <w:rStyle w:val="Hyperlink"/>
+                <w:noProof/>
+              </w:rPr>
+              <w:t>7.2</w:t>
+            </w:r>
+            <w:r>
+              <w:rPr>
+                <w:rFonts w:asciiTheme="minorHAnsi" w:eastAsiaTheme="minorEastAsia" w:hAnsiTheme="minorHAnsi"/>
+                <w:noProof/>
+                <w:lang w:eastAsia="en-IE"/>
+              </w:rPr>
+              <w:tab/>
+            </w:r>
+            <w:r>
+              <w:rPr>
+                <w:rStyle w:val="Hyperlink"/>
+                <w:noProof/>
+              </w:rPr>
+              <w:t>CA2:</w:t>
+            </w:r>
+            <w:r>
+              <w:rPr>
+                <w:noProof/>
+                <w:webHidden/>
+              </w:rPr>
+              <w:tab/>
+            </w:r>
+            <w:r>
+              <w:rPr>
+                <w:noProof/>
+                <w:webHidden/>
+              </w:rPr>
+              <w:fldChar w:fldCharType="begin"/>
+            </w:r>
+            <w:r>
+              <w:rPr>
+                <w:noProof/>
+                <w:webHidden/>
+              </w:rPr>
+              <w:instrText xml:space="preserve"> PAGEREF _Toc180508477 \h </w:instrText>
+            </w:r>
+            <w:r>
+              <w:rPr>
+                <w:noProof/>
+                <w:webHidden/>
+              </w:rPr>
+            </w:r>
+            <w:r>
+              <w:rPr>
+                <w:noProof/>
+                <w:webHidden/>
+              </w:rPr>
+              <w:fldChar w:fldCharType="separate"/>
+            </w:r>
+            <w:r>
+              <w:rPr>
+                <w:noProof/>
+                <w:webHidden/>
+              </w:rPr>
+              <w:t>2</w:t>
+            </w:r>
+            <w:r>
+              <w:rPr>
+                <w:noProof/>
+                <w:webHidden/>
+              </w:rPr>
+              <w:fldChar w:fldCharType="end"/>
+            </w:r>
+          </w:hyperlink>
+        </w:p>
+        <w:p>
+          <w:pPr>
+            <w:pStyle w:val="TOC1"/>
+            <w:tabs>
+              <w:tab w:val="left" w:pos="440"/>
+              <w:tab w:val="right" w:leader="dot" w:pos="9016"/>
+            </w:tabs>
+            <w:rPr>
+              <w:rFonts w:asciiTheme="minorHAnsi" w:eastAsiaTheme="minorEastAsia" w:hAnsiTheme="minorHAnsi"/>
+              <w:noProof/>
+              <w:lang w:eastAsia="en-IE"/>
+            </w:rPr>
+          </w:pPr>
+          <w:hyperlink w:anchor="_Toc180508478" w:history="1">
+            <w:r>
+              <w:rPr>
+                <w:rStyle w:val="Hyperlink"/>
+                <w:noProof/>
+              </w:rPr>
+              <w:t>7</w:t>
+            </w:r>
+            <w:r>
+              <w:rPr>
+                <w:rFonts w:asciiTheme="minorHAnsi" w:eastAsiaTheme="minorEastAsia" w:hAnsiTheme="minorHAnsi"/>
+                <w:noProof/>
+                <w:lang w:eastAsia="en-IE"/>
+              </w:rPr>
+              <w:tab/>
+            </w:r>
+            <w:r>
+              <w:rPr>
+                <w:rStyle w:val="Hyperlink"/>
+                <w:noProof/>
+              </w:rPr>
+              <w:t>Past Statistics</w:t>
+            </w:r>
+            <w:r>
+              <w:rPr>
+                <w:noProof/>
+                <w:webHidden/>
+              </w:rPr>
+              <w:tab/>
+            </w:r>
+            <w:r>
+              <w:rPr>
+                <w:noProof/>
+                <w:webHidden/>
+              </w:rPr>
+              <w:fldChar w:fldCharType="begin"/>
+            </w:r>
+            <w:r>
+              <w:rPr>
+                <w:noProof/>
+                <w:webHidden/>
+              </w:rPr>
+              <w:instrText xml:space="preserve"> PAGEREF _Toc180508478 \h </w:instrText>
+            </w:r>
+            <w:r>
+              <w:rPr>
+                <w:noProof/>
+                <w:webHidden/>
+              </w:rPr>
+            </w:r>
+            <w:r>
+              <w:rPr>
+                <w:noProof/>
+                <w:webHidden/>
+              </w:rPr>
+              <w:fldChar w:fldCharType="separate"/>
+            </w:r>
+            <w:r>
+              <w:rPr>
+                <w:noProof/>
+                <w:webHidden/>
+              </w:rPr>
+              <w:t>3</w:t>
             </w:r>
             <w:r>
               <w:rPr>
@@ -1125,13 +2001,13 @@
               <w:lang w:eastAsia="en-IE"/>
             </w:rPr>
           </w:pPr>
-          <w:hyperlink w:anchor="_Toc180066794" w:history="1">
+          <w:hyperlink w:anchor="_Toc180508479" w:history="1">
             <w:r>
               <w:rPr>
                 <w:rStyle w:val="Hyperlink"/>
                 <w:noProof/>
               </w:rPr>
-              <w:t>Problem Definition</w:t>
+              <w:t>References</w:t>
             </w:r>
             <w:r>
               <w:rPr>
@@ -1152,7 +2028,7 @@
                 <w:noProof/>
                 <w:webHidden/>
               </w:rPr>
-              <w:instrText xml:space="preserve"> PAGEREF _Toc180066794 \h </w:instrText>
+              <w:instrText xml:space="preserve"> PAGEREF _Toc180508479 \h </w:instrText>
             </w:r>
             <w:r>
               <w:rPr>
@@ -1172,7 +2048,7 @@
                 <w:noProof/>
                 <w:webHidden/>
               </w:rPr>
-              <w:t>1</w:t>
+              <w:t>3</w:t>
             </w:r>
             <w:r>
               <w:rPr>
@@ -1195,7 +2071,7 @@
               <w:lang w:eastAsia="en-IE"/>
             </w:rPr>
           </w:pPr>
-          <w:hyperlink w:anchor="_Toc180066795" w:history="1">
+          <w:hyperlink w:anchor="_Toc180508480" w:history="1">
             <w:r>
               <w:rPr>
                 <w:rStyle w:val="Hyperlink"/>
@@ -1222,7 +2098,7 @@
                 <w:noProof/>
                 <w:webHidden/>
               </w:rPr>
-              <w:instrText xml:space="preserve"> PAGEREF _Toc180066795 \h </w:instrText>
+              <w:instrText xml:space="preserve"> PAGEREF _Toc180508480 \h </w:instrText>
             </w:r>
             <w:r>
               <w:rPr>
@@ -1242,7 +2118,7 @@
                 <w:noProof/>
                 <w:webHidden/>
               </w:rPr>
-              <w:t>1</w:t>
+              <w:t>4</w:t>
             </w:r>
             <w:r>
               <w:rPr>
@@ -1265,7 +2141,7 @@
               <w:lang w:eastAsia="en-IE"/>
             </w:rPr>
           </w:pPr>
-          <w:hyperlink w:anchor="_Toc180066796" w:history="1">
+          <w:hyperlink w:anchor="_Toc180508481" w:history="1">
             <w:r>
               <w:rPr>
                 <w:rStyle w:val="Hyperlink"/>
@@ -1292,7 +2168,7 @@
                 <w:noProof/>
                 <w:webHidden/>
               </w:rPr>
-              <w:instrText xml:space="preserve"> PAGEREF _Toc180066796 \h </w:instrText>
+              <w:instrText xml:space="preserve"> PAGEREF _Toc180508481 \h </w:instrText>
             </w:r>
             <w:r>
               <w:rPr>
@@ -1312,77 +2188,7 @@
                 <w:noProof/>
                 <w:webHidden/>
               </w:rPr>
-              <w:t>1</w:t>
-            </w:r>
-            <w:r>
-              <w:rPr>
-                <w:noProof/>
-                <w:webHidden/>
-              </w:rPr>
-              <w:fldChar w:fldCharType="end"/>
-            </w:r>
-          </w:hyperlink>
-        </w:p>
-        <w:p>
-          <w:pPr>
-            <w:pStyle w:val="TOC1"/>
-            <w:tabs>
-              <w:tab w:val="right" w:leader="dot" w:pos="9016"/>
-            </w:tabs>
-            <w:rPr>
-              <w:rFonts w:asciiTheme="minorHAnsi" w:eastAsiaTheme="minorEastAsia" w:hAnsiTheme="minorHAnsi"/>
-              <w:noProof/>
-              <w:lang w:eastAsia="en-IE"/>
-            </w:rPr>
-          </w:pPr>
-          <w:hyperlink w:anchor="_Toc180066797" w:history="1">
-            <w:r>
-              <w:rPr>
-                <w:rStyle w:val="Hyperlink"/>
-                <w:noProof/>
-              </w:rPr>
-              <w:t>References</w:t>
-            </w:r>
-            <w:r>
-              <w:rPr>
-                <w:noProof/>
-                <w:webHidden/>
-              </w:rPr>
-              <w:tab/>
-            </w:r>
-            <w:r>
-              <w:rPr>
-                <w:noProof/>
-                <w:webHidden/>
-              </w:rPr>
-              <w:fldChar w:fldCharType="begin"/>
-            </w:r>
-            <w:r>
-              <w:rPr>
-                <w:noProof/>
-                <w:webHidden/>
-              </w:rPr>
-              <w:instrText xml:space="preserve"> PAGEREF _Toc180066797 \h </w:instrText>
-            </w:r>
-            <w:r>
-              <w:rPr>
-                <w:noProof/>
-                <w:webHidden/>
-              </w:rPr>
-            </w:r>
-            <w:r>
-              <w:rPr>
-                <w:noProof/>
-                <w:webHidden/>
-              </w:rPr>
-              <w:fldChar w:fldCharType="separate"/>
-            </w:r>
-            <w:r>
-              <w:rPr>
-                <w:noProof/>
-                <w:webHidden/>
-              </w:rPr>
-              <w:t>2</w:t>
+              <w:t>4</w:t>
             </w:r>
             <w:r>
               <w:rPr>
@@ -1412,7 +2218,7 @@
     <w:p>
       <w:pPr>
         <w:sectPr>
-          <w:footerReference w:type="default" r:id="rId8"/>
+          <w:footerReference w:type="default" r:id="rId9"/>
           <w:pgSz w:w="11906" w:h="16838"/>
           <w:pgMar w:top="1440" w:right="1440" w:bottom="1440" w:left="1440" w:header="708" w:footer="708" w:gutter="0"/>
           <w:pgNumType w:fmt="lowerRoman"/>
@@ -1424,11 +2230,15 @@
     <w:p>
       <w:pPr>
         <w:pStyle w:val="Heading1"/>
+        <w:numPr>
+          <w:ilvl w:val="0"/>
+          <w:numId w:val="1"/>
+        </w:numPr>
         <w:rPr>
           <w:color w:val="156082" w:themeColor="accent1"/>
         </w:rPr>
       </w:pPr>
-      <w:bookmarkStart w:id="0" w:name="_Toc180066793"/>
+      <w:bookmarkStart w:id="0" w:name="_Toc180508468"/>
       <w:r>
         <w:rPr>
           <w:color w:val="156082" w:themeColor="accent1"/>
@@ -1450,7 +2260,6 @@
           <w:szCs w:val="24"/>
         </w:rPr>
       </w:pPr>
-      <w:bookmarkStart w:id="1" w:name="_Toc180066794"/>
     </w:p>
     <w:p>
       <w:pPr>
@@ -1469,6 +2278,26 @@
     </w:p>
     <w:p>
       <w:pPr>
+        <w:pStyle w:val="Heading1"/>
+        <w:numPr>
+          <w:ilvl w:val="0"/>
+          <w:numId w:val="1"/>
+        </w:numPr>
+        <w:rPr>
+          <w:color w:val="156082" w:themeColor="accent1"/>
+        </w:rPr>
+      </w:pPr>
+      <w:bookmarkStart w:id="1" w:name="_Toc180508469"/>
+      <w:r>
+        <w:rPr>
+          <w:color w:val="156082" w:themeColor="accent1"/>
+        </w:rPr>
+        <w:t>Problem Definition</w:t>
+      </w:r>
+      <w:bookmarkEnd w:id="1"/>
+    </w:p>
+    <w:p>
+      <w:pPr>
         <w:rPr>
           <w:sz w:val="28"/>
           <w:szCs w:val="28"/>
@@ -1481,14 +2310,13 @@
         </w:rPr>
         <w:t xml:space="preserve">From an economic, social and political perspective, housing is currently the greatest challenge faced by Irish policymakers. The housing challenge is manifested in a lack of supply of owner-occupier and rental properties; prohibitively high house prices and rents; and a serious problem of homelessness. </w:t>
       </w:r>
-    </w:p>
-    <w:p>
-      <w:pPr>
+      <w:r>
         <w:rPr>
           <w:sz w:val="28"/>
           <w:szCs w:val="28"/>
         </w:rPr>
-      </w:pPr>
+        <w:br/>
+      </w:r>
       <w:r>
         <w:rPr>
           <w:sz w:val="28"/>
@@ -1500,17 +2328,28 @@
     <w:p>
       <w:pPr>
         <w:pStyle w:val="Heading1"/>
+        <w:numPr>
+          <w:ilvl w:val="0"/>
+          <w:numId w:val="1"/>
+        </w:numPr>
         <w:rPr>
           <w:color w:val="156082" w:themeColor="accent1"/>
         </w:rPr>
       </w:pPr>
+      <w:bookmarkStart w:id="2" w:name="_Toc180508470"/>
       <w:r>
         <w:rPr>
           <w:color w:val="156082" w:themeColor="accent1"/>
         </w:rPr>
-        <w:t>Problem Definition</w:t>
-      </w:r>
-      <w:bookmarkEnd w:id="1"/>
+        <w:t>Challenges In the Rental Market:</w:t>
+      </w:r>
+      <w:bookmarkEnd w:id="2"/>
+      <w:r>
+        <w:rPr>
+          <w:color w:val="156082" w:themeColor="accent1"/>
+        </w:rPr>
+        <w:t xml:space="preserve"> </w:t>
+      </w:r>
     </w:p>
     <w:p>
       <w:pPr>
@@ -1519,302 +2358,89 @@
           <w:szCs w:val="28"/>
         </w:rPr>
       </w:pPr>
-    </w:p>
-    <w:p>
-      <w:pPr>
+      <w:r>
         <w:rPr>
           <w:sz w:val="28"/>
           <w:szCs w:val="28"/>
         </w:rPr>
-      </w:pPr>
-    </w:p>
-    <w:p>
-      <w:pPr>
-        <w:spacing w:after="0" w:line="240" w:lineRule="auto"/>
+        <w:t>A new study by economist Jim Power and commissioned jointly by the Institute of Professional Auctioneers &amp; Valuers and the Irish Property Owners’ Association has concluded the rental market is in a state of crisis exacerbated with the exit of noninstitutional landlords in significant numbers, reducing supply and putting upward pressure on rents</w:t>
+      </w:r>
+      <w:r>
         <w:rPr>
           <w:sz w:val="28"/>
           <w:szCs w:val="28"/>
         </w:rPr>
-      </w:pPr>
-      <w:r>
+        <w:t>.</w:t>
+      </w:r>
+    </w:p>
+    <w:p>
+      <w:pPr>
         <w:rPr>
           <w:sz w:val="28"/>
           <w:szCs w:val="28"/>
         </w:rPr>
-        <w:t>(Power et al.)</w:t>
-      </w:r>
-    </w:p>
-    <w:p>
-      <w:pPr>
+      </w:pPr>
+      <w:r>
         <w:rPr>
           <w:sz w:val="28"/>
           <w:szCs w:val="28"/>
         </w:rPr>
-      </w:pPr>
-    </w:p>
-    <w:p>
-      <w:pPr>
+        <w:t xml:space="preserve">The study finds some of the key issues </w:t>
+      </w:r>
+      <w:r>
         <w:rPr>
           <w:sz w:val="28"/>
           <w:szCs w:val="28"/>
         </w:rPr>
-      </w:pPr>
-    </w:p>
-    <w:p>
-      <w:pPr>
-        <w:pStyle w:val="Heading2"/>
-      </w:pPr>
-      <w:bookmarkStart w:id="2" w:name="_Toc180066795"/>
-      <w:r>
-        <w:t>Chapter 1.1</w:t>
-      </w:r>
-      <w:bookmarkEnd w:id="2"/>
-    </w:p>
-    <w:p>
-      <w:pPr>
-        <w:pStyle w:val="Heading3"/>
-      </w:pPr>
-      <w:bookmarkStart w:id="3" w:name="_Toc180066796"/>
-      <w:r>
-        <w:t>Chapter 1.1.1.</w:t>
-      </w:r>
-      <w:bookmarkEnd w:id="3"/>
-    </w:p>
-    <w:p/>
-    <w:p>
-      <w:r>
-        <w:rPr>
-          <w:noProof/>
-        </w:rPr>
-        <w:drawing>
-          <wp:inline distT="0" distB="0" distL="0" distR="0" wp14:anchorId="09EB9AB5" wp14:editId="2E9ACB60">
-            <wp:extent cx="3571875" cy="819150"/>
-            <wp:effectExtent l="0" t="0" r="9525" b="0"/>
-            <wp:docPr id="729597717" name="Picture 1" descr="A screenshot of a computer&#10;&#10;Description automatically generated"/>
-            <wp:cNvGraphicFramePr>
-              <a:graphicFrameLocks xmlns:a="http://schemas.openxmlformats.org/drawingml/2006/main" noChangeAspect="1"/>
-            </wp:cNvGraphicFramePr>
-            <a:graphic xmlns:a="http://schemas.openxmlformats.org/drawingml/2006/main">
-              <a:graphicData uri="http://schemas.openxmlformats.org/drawingml/2006/picture">
-                <pic:pic xmlns:pic="http://schemas.openxmlformats.org/drawingml/2006/picture">
-                  <pic:nvPicPr>
-                    <pic:cNvPr id="729597717" name="Picture 1" descr="A screenshot of a computer&#10;&#10;Description automatically generated"/>
-                    <pic:cNvPicPr/>
-                  </pic:nvPicPr>
-                  <pic:blipFill>
-                    <a:blip r:embed="rId9"/>
-                    <a:stretch>
-                      <a:fillRect/>
-                    </a:stretch>
-                  </pic:blipFill>
-                  <pic:spPr>
-                    <a:xfrm>
-                      <a:off x="0" y="0"/>
-                      <a:ext cx="3571875" cy="819150"/>
-                    </a:xfrm>
-                    <a:prstGeom prst="rect">
-                      <a:avLst/>
-                    </a:prstGeom>
-                  </pic:spPr>
-                </pic:pic>
-              </a:graphicData>
-            </a:graphic>
-          </wp:inline>
-        </w:drawing>
-      </w:r>
-    </w:p>
-    <w:p>
-      <w:pPr>
-        <w:rPr>
-          <w:color w:val="FF0000"/>
-        </w:rPr>
-      </w:pPr>
-    </w:p>
-    <w:p>
-      <w:pPr>
-        <w:rPr>
-          <w:color w:val="FF0000"/>
-        </w:rPr>
-      </w:pPr>
-      <w:r>
-        <w:rPr>
-          <w:color w:val="FF0000"/>
-        </w:rPr>
-        <w:t>[</w:t>
-      </w:r>
-      <w:r>
-        <w:rPr>
-          <w:color w:val="FF0000"/>
-        </w:rPr>
-        <w:t xml:space="preserve">NOTE: For the table of contents to function properly, </w:t>
-      </w:r>
-      <w:r>
-        <w:rPr>
-          <w:color w:val="FF0000"/>
-        </w:rPr>
-        <w:t>you must</w:t>
-      </w:r>
-      <w:r>
-        <w:rPr>
-          <w:color w:val="FF0000"/>
-        </w:rPr>
-        <w:t xml:space="preserve"> use the correct headings for all your chapters and subchapters.</w:t>
-      </w:r>
-    </w:p>
-    <w:p>
-      <w:pPr>
-        <w:rPr>
-          <w:color w:val="FF0000"/>
-        </w:rPr>
-      </w:pPr>
-      <w:r>
-        <w:rPr>
-          <w:b/>
-          <w:bCs/>
-          <w:color w:val="FF0000"/>
-        </w:rPr>
-        <w:lastRenderedPageBreak/>
-        <w:t>Heading 1:</w:t>
-      </w:r>
-      <w:r>
-        <w:rPr>
-          <w:color w:val="FF0000"/>
-        </w:rPr>
-        <w:t xml:space="preserve"> This is the main heading and should be employed for the primary title or chapter. For example: CHAPTER 1.</w:t>
-      </w:r>
-    </w:p>
-    <w:p>
-      <w:pPr>
-        <w:rPr>
-          <w:color w:val="FF0000"/>
-        </w:rPr>
-      </w:pPr>
-      <w:r>
-        <w:rPr>
-          <w:b/>
-          <w:bCs/>
-          <w:color w:val="FF0000"/>
-        </w:rPr>
-        <w:t>Heading 2:</w:t>
-      </w:r>
-      <w:r>
-        <w:rPr>
-          <w:color w:val="FF0000"/>
-        </w:rPr>
-        <w:t xml:space="preserve"> Use Heading 2 as a subheading. For instance: Chapter 1.</w:t>
-      </w:r>
-      <w:r>
-        <w:rPr>
-          <w:color w:val="FF0000"/>
-        </w:rPr>
-        <w:t>1</w:t>
-      </w:r>
-      <w:r>
-        <w:rPr>
-          <w:color w:val="FF0000"/>
-        </w:rPr>
-        <w:t>.</w:t>
-      </w:r>
-    </w:p>
-    <w:p>
-      <w:pPr>
-        <w:rPr>
-          <w:color w:val="FF0000"/>
-        </w:rPr>
-      </w:pPr>
-      <w:r>
-        <w:rPr>
-          <w:b/>
-          <w:bCs/>
-          <w:color w:val="FF0000"/>
-        </w:rPr>
-        <w:t>Heading 3:</w:t>
-      </w:r>
-      <w:r>
-        <w:rPr>
-          <w:color w:val="FF0000"/>
-        </w:rPr>
-        <w:t xml:space="preserve"> Heading 3 provides a more detailed breakdown, such as Chapter 1.</w:t>
-      </w:r>
-      <w:r>
-        <w:rPr>
-          <w:color w:val="FF0000"/>
-        </w:rPr>
-        <w:t>1</w:t>
-      </w:r>
-      <w:r>
-        <w:rPr>
-          <w:color w:val="FF0000"/>
-        </w:rPr>
-        <w:t>.1.</w:t>
-      </w:r>
-    </w:p>
-    <w:p>
-      <w:pPr>
-        <w:rPr>
-          <w:color w:val="FF0000"/>
-        </w:rPr>
-      </w:pPr>
-      <w:r>
-        <w:rPr>
-          <w:color w:val="FF0000"/>
-        </w:rPr>
-        <w:t>By adhering to this hierarchical structure, you ensure an organized and effective document outline, enhancing readability and navigat</w:t>
-      </w:r>
-      <w:r>
-        <w:rPr>
-          <w:color w:val="FF0000"/>
-        </w:rPr>
-        <w:t>ion. However, you are not forced to use all 3 headings, usually heading 1 and 2 are sufficient.</w:t>
-      </w:r>
-    </w:p>
-    <w:p>
-      <w:pPr>
-        <w:rPr>
-          <w:color w:val="FF0000"/>
-        </w:rPr>
-      </w:pPr>
-      <w:r>
-        <w:rPr>
-          <w:color w:val="FF0000"/>
-        </w:rPr>
-        <w:t>The remainder of your text should be written using a normal font.]</w:t>
-      </w:r>
-    </w:p>
-    <w:p/>
-    <w:p>
-      <w:pPr>
-        <w:pStyle w:val="Heading1"/>
-        <w:rPr>
-          <w:color w:val="156082" w:themeColor="accent1"/>
-        </w:rPr>
-      </w:pPr>
-      <w:r>
-        <w:rPr>
-          <w:color w:val="156082" w:themeColor="accent1"/>
-        </w:rPr>
-        <w:t>Problem Definition</w:t>
-      </w:r>
-    </w:p>
-    <w:p>
-      <w:pPr>
+        <w:t>which</w:t>
+      </w:r>
+      <w:r>
         <w:rPr>
           <w:sz w:val="28"/>
           <w:szCs w:val="28"/>
         </w:rPr>
-      </w:pPr>
-    </w:p>
-    <w:p>
-      <w:pPr>
+        <w:t xml:space="preserve"> are listed below,</w:t>
+      </w:r>
+    </w:p>
+    <w:p>
+      <w:pPr>
+        <w:pStyle w:val="ListParagraph"/>
+        <w:numPr>
+          <w:ilvl w:val="0"/>
+          <w:numId w:val="2"/>
+        </w:numPr>
         <w:rPr>
           <w:sz w:val="28"/>
           <w:szCs w:val="28"/>
         </w:rPr>
       </w:pPr>
     </w:p>
+    <w:p/>
+    <w:p>
+      <w:pPr>
+        <w:spacing w:after="0" w:line="240" w:lineRule="auto"/>
+        <w:rPr>
+          <w:sz w:val="28"/>
+          <w:szCs w:val="28"/>
+        </w:rPr>
+      </w:pPr>
+      <w:r>
+        <w:rPr>
+          <w:sz w:val="28"/>
+          <w:szCs w:val="28"/>
+        </w:rPr>
+        <w:t>(Power et al.)</w:t>
+      </w:r>
+    </w:p>
+    <w:p/>
+    <w:p/>
     <w:p>
       <w:pPr>
         <w:pStyle w:val="Heading1"/>
+        <w:numPr>
+          <w:ilvl w:val="0"/>
+          <w:numId w:val="1"/>
+        </w:numPr>
         <w:rPr>
           <w:color w:val="156082" w:themeColor="accent1"/>
         </w:rPr>
@@ -1823,8 +2449,426 @@
         <w:rPr>
           <w:color w:val="156082" w:themeColor="accent1"/>
         </w:rPr>
+        <w:t>Why is it Important to Address this Issue?</w:t>
+      </w:r>
+      <w:r>
+        <w:rPr>
+          <w:color w:val="156082" w:themeColor="accent1"/>
+        </w:rPr>
+        <w:t xml:space="preserve"> </w:t>
+      </w:r>
+    </w:p>
+    <w:p/>
+    <w:p>
+      <w:pPr>
+        <w:pStyle w:val="Heading1"/>
+      </w:pPr>
+    </w:p>
+    <w:p>
+      <w:pPr>
+        <w:pStyle w:val="Heading1"/>
+        <w:numPr>
+          <w:ilvl w:val="0"/>
+          <w:numId w:val="1"/>
+        </w:numPr>
+        <w:rPr>
+          <w:color w:val="156082" w:themeColor="accent1"/>
+        </w:rPr>
+      </w:pPr>
+      <w:bookmarkStart w:id="3" w:name="_Toc180508471"/>
+      <w:r>
+        <w:rPr>
+          <w:color w:val="156082" w:themeColor="accent1"/>
+        </w:rPr>
+        <w:t xml:space="preserve">How Can a Renter be </w:t>
+      </w:r>
+      <w:bookmarkEnd w:id="3"/>
+      <w:r>
+        <w:rPr>
+          <w:color w:val="156082" w:themeColor="accent1"/>
+        </w:rPr>
+        <w:t>Safe?</w:t>
+      </w:r>
+    </w:p>
+    <w:p>
+      <w:pPr>
+        <w:rPr>
+          <w:rFonts w:ascii="Times New Roman" w:eastAsia="Times New Roman" w:hAnsi="Times New Roman" w:cs="Times New Roman"/>
+          <w:kern w:val="0"/>
+          <w:sz w:val="24"/>
+          <w:szCs w:val="24"/>
+          <w:lang w:eastAsia="en-IE"/>
+          <w14:ligatures w14:val="none"/>
+        </w:rPr>
+      </w:pPr>
+      <w:r>
+        <w:rPr>
+          <w:sz w:val="28"/>
+          <w:szCs w:val="28"/>
+        </w:rPr>
+        <w:t>As the price of rent in Ireland continues to rise, we list here a few additional tips to help renters</w:t>
+      </w:r>
+      <w:r>
+        <w:rPr>
+          <w:sz w:val="28"/>
+          <w:szCs w:val="28"/>
+        </w:rPr>
+        <w:t xml:space="preserve"> during the housing crisis:</w:t>
+      </w:r>
+      <w:r>
+        <w:rPr>
+          <w:sz w:val="28"/>
+          <w:szCs w:val="28"/>
+        </w:rPr>
+        <w:t xml:space="preserve"> </w:t>
+      </w:r>
+      <w:r>
+        <w:rPr>
+          <w:rFonts w:ascii="Times New Roman" w:eastAsia="Times New Roman" w:hAnsi="Times New Roman" w:cs="Times New Roman"/>
+          <w:kern w:val="0"/>
+          <w:sz w:val="24"/>
+          <w:szCs w:val="24"/>
+          <w:lang w:eastAsia="en-IE"/>
+          <w14:ligatures w14:val="none"/>
+        </w:rPr>
+        <w:t>(Tait)</w:t>
+      </w:r>
+    </w:p>
+    <w:p>
+      <w:pPr>
+        <w:rPr>
+          <w:sz w:val="28"/>
+          <w:szCs w:val="28"/>
+        </w:rPr>
+      </w:pPr>
+    </w:p>
+    <w:p>
+      <w:pPr>
+        <w:pStyle w:val="Heading2"/>
+        <w:numPr>
+          <w:ilvl w:val="1"/>
+          <w:numId w:val="21"/>
+        </w:numPr>
+      </w:pPr>
+      <w:bookmarkStart w:id="4" w:name="_Hlk180590932"/>
+      <w:r>
+        <w:rPr>
+          <w:color w:val="156082" w:themeColor="accent1"/>
+        </w:rPr>
+        <w:t xml:space="preserve">Know </w:t>
+      </w:r>
+      <w:bookmarkEnd w:id="4"/>
+      <w:r>
+        <w:rPr>
+          <w:color w:val="156082" w:themeColor="accent1"/>
+        </w:rPr>
+        <w:t>What You Want</w:t>
+      </w:r>
+    </w:p>
+    <w:p>
+      <w:pPr>
+        <w:rPr>
+          <w:sz w:val="28"/>
+          <w:szCs w:val="28"/>
+        </w:rPr>
+      </w:pPr>
+      <w:r>
+        <w:rPr>
+          <w:sz w:val="28"/>
+          <w:szCs w:val="28"/>
+        </w:rPr>
+        <w:t>Have a clear idea of what you want. Which areas would suit you for work or schools, what your budget is, how much of a deposit you can afford, furnished or unfurnished etc?</w:t>
+      </w:r>
+    </w:p>
+    <w:p>
+      <w:pPr>
+        <w:pStyle w:val="Heading2"/>
+        <w:numPr>
+          <w:ilvl w:val="1"/>
+          <w:numId w:val="21"/>
+        </w:numPr>
+        <w:rPr>
+          <w:color w:val="156082" w:themeColor="accent1"/>
+        </w:rPr>
+      </w:pPr>
+      <w:r>
+        <w:rPr>
+          <w:color w:val="156082" w:themeColor="accent1"/>
+        </w:rPr>
+        <w:t>Have All Paperwork Ready</w:t>
+      </w:r>
+    </w:p>
+    <w:p>
+      <w:pPr>
+        <w:rPr>
+          <w:sz w:val="28"/>
+          <w:szCs w:val="28"/>
+        </w:rPr>
+      </w:pPr>
+      <w:r>
+        <w:rPr>
+          <w:sz w:val="28"/>
+          <w:szCs w:val="28"/>
+        </w:rPr>
+        <w:t xml:space="preserve">Have any relevant paperwork such as copies of ID, payslips etc. prepared and ready to go in a folder that you can </w:t>
+      </w:r>
+      <w:r>
+        <w:rPr>
+          <w:sz w:val="28"/>
+          <w:szCs w:val="28"/>
+        </w:rPr>
+        <w:t>always bring with you</w:t>
+      </w:r>
+      <w:r>
+        <w:rPr>
+          <w:sz w:val="28"/>
+          <w:szCs w:val="28"/>
+        </w:rPr>
+        <w:t>. Alternatively, keep one set of papers at work and another at home so you can quickly go from either place to a viewing.</w:t>
+      </w:r>
+    </w:p>
+    <w:p>
+      <w:pPr>
+        <w:pStyle w:val="Heading2"/>
+        <w:numPr>
+          <w:ilvl w:val="1"/>
+          <w:numId w:val="21"/>
+        </w:numPr>
+        <w:rPr>
+          <w:color w:val="156082" w:themeColor="accent1"/>
+        </w:rPr>
+      </w:pPr>
+      <w:r>
+        <w:rPr>
+          <w:color w:val="156082" w:themeColor="accent1"/>
+        </w:rPr>
+        <w:t>Check Average House Prices</w:t>
+      </w:r>
+    </w:p>
+    <w:p>
+      <w:pPr>
+        <w:rPr>
+          <w:sz w:val="28"/>
+          <w:szCs w:val="28"/>
+        </w:rPr>
+      </w:pPr>
+      <w:r>
+        <w:rPr>
+          <w:sz w:val="28"/>
+          <w:szCs w:val="28"/>
+        </w:rPr>
+        <w:t>Don’t go into a transaction blind. Before heading to a viewing, whip out your smartphone and check average house prices for the area, news reports on the area, and nearby transport and facilities. Also, remember to ask about parking availability if you have a car.</w:t>
+      </w:r>
+    </w:p>
+    <w:p>
+      <w:pPr>
+        <w:pStyle w:val="Heading2"/>
+        <w:numPr>
+          <w:ilvl w:val="1"/>
+          <w:numId w:val="21"/>
+        </w:numPr>
+        <w:rPr>
+          <w:color w:val="156082" w:themeColor="accent1"/>
+        </w:rPr>
+      </w:pPr>
+      <w:r>
+        <w:rPr>
+          <w:color w:val="156082" w:themeColor="accent1"/>
+        </w:rPr>
+        <w:t>Stay Within Budget</w:t>
+      </w:r>
+    </w:p>
+    <w:p>
+      <w:pPr>
+        <w:rPr>
+          <w:sz w:val="28"/>
+          <w:szCs w:val="28"/>
+        </w:rPr>
+      </w:pPr>
+      <w:r>
+        <w:rPr>
+          <w:sz w:val="28"/>
+          <w:szCs w:val="28"/>
+        </w:rPr>
+        <w:t>The general rule for housing is that you shouldn’t spend more than 30% of your monthly income on it. Due to escalating prices, you may have to budget for more, but establish limits. It makes no sense to get a nicer place if you can’t afford to eat or travel to work.</w:t>
+      </w:r>
+    </w:p>
+    <w:p>
+      <w:pPr>
+        <w:pStyle w:val="Heading2"/>
+        <w:numPr>
+          <w:ilvl w:val="1"/>
+          <w:numId w:val="21"/>
+        </w:numPr>
+        <w:rPr>
+          <w:color w:val="156082" w:themeColor="accent1"/>
+        </w:rPr>
+      </w:pPr>
+      <w:r>
+        <w:rPr>
+          <w:color w:val="156082" w:themeColor="accent1"/>
+        </w:rPr>
+        <w:t>Visit the Properties</w:t>
+      </w:r>
+    </w:p>
+    <w:p>
+      <w:pPr>
+        <w:rPr>
+          <w:sz w:val="28"/>
+          <w:szCs w:val="28"/>
+        </w:rPr>
+      </w:pPr>
+      <w:r>
+        <w:rPr>
+          <w:sz w:val="28"/>
+          <w:szCs w:val="28"/>
+        </w:rPr>
+        <w:t>Always visit a property and insist upon seeing inside it before agreeing to rent it. Pictures can be old or deceiving.</w:t>
+      </w:r>
+    </w:p>
+    <w:p>
+      <w:pPr>
+        <w:pStyle w:val="Heading2"/>
+        <w:numPr>
+          <w:ilvl w:val="1"/>
+          <w:numId w:val="21"/>
+        </w:numPr>
+        <w:rPr>
+          <w:color w:val="156082" w:themeColor="accent1"/>
+        </w:rPr>
+      </w:pPr>
+      <w:r>
+        <w:rPr>
+          <w:color w:val="156082" w:themeColor="accent1"/>
+        </w:rPr>
+        <w:t xml:space="preserve">Know Your Rights </w:t>
+      </w:r>
+    </w:p>
+    <w:p>
+      <w:pPr>
+        <w:rPr>
+          <w:sz w:val="28"/>
+          <w:szCs w:val="28"/>
+        </w:rPr>
+      </w:pPr>
+      <w:r>
+        <w:rPr>
+          <w:sz w:val="28"/>
+          <w:szCs w:val="28"/>
+        </w:rPr>
+        <w:t xml:space="preserve">As a renter, you should read contracts carefully. If you leave a deposit, demand a receipt. If you’re going to be sharing an apartment, it’s best to try and meet your new roommates beforehand. Also, make sure that you each have your </w:t>
+      </w:r>
+      <w:r>
+        <w:rPr>
+          <w:sz w:val="28"/>
+          <w:szCs w:val="28"/>
+        </w:rPr>
+        <w:lastRenderedPageBreak/>
+        <w:t xml:space="preserve">own separate </w:t>
+      </w:r>
+      <w:r>
+        <w:rPr>
+          <w:sz w:val="28"/>
+          <w:szCs w:val="28"/>
+        </w:rPr>
+        <w:t>leases,</w:t>
+      </w:r>
+      <w:r>
+        <w:rPr>
+          <w:sz w:val="28"/>
+          <w:szCs w:val="28"/>
+        </w:rPr>
+        <w:t xml:space="preserve"> or you could be stuck with paying all the rent if anyone ups and leaves.</w:t>
+      </w:r>
+    </w:p>
+    <w:p>
+      <w:pPr>
+        <w:spacing w:after="0" w:line="240" w:lineRule="auto"/>
+        <w:rPr>
+          <w:rFonts w:ascii="Times New Roman" w:eastAsia="Times New Roman" w:hAnsi="Times New Roman" w:cs="Times New Roman"/>
+          <w:kern w:val="0"/>
+          <w:sz w:val="24"/>
+          <w:szCs w:val="24"/>
+          <w:lang w:eastAsia="en-IE"/>
+          <w14:ligatures w14:val="none"/>
+        </w:rPr>
+      </w:pPr>
+      <w:r>
+        <w:rPr>
+          <w:rFonts w:ascii="Times New Roman" w:eastAsia="Times New Roman" w:hAnsi="Times New Roman" w:cs="Times New Roman"/>
+          <w:kern w:val="0"/>
+          <w:sz w:val="24"/>
+          <w:szCs w:val="24"/>
+          <w:lang w:eastAsia="en-IE"/>
+          <w14:ligatures w14:val="none"/>
+        </w:rPr>
+        <w:t>(Tait)</w:t>
+      </w:r>
+    </w:p>
+    <w:p>
+      <w:pPr>
+        <w:rPr>
+          <w:sz w:val="28"/>
+          <w:szCs w:val="28"/>
+        </w:rPr>
+      </w:pPr>
+    </w:p>
+    <w:p>
+      <w:pPr>
+        <w:pStyle w:val="Heading1"/>
+        <w:numPr>
+          <w:ilvl w:val="0"/>
+          <w:numId w:val="1"/>
+        </w:numPr>
+        <w:rPr>
+          <w:color w:val="156082" w:themeColor="accent1"/>
+        </w:rPr>
+      </w:pPr>
+      <w:bookmarkStart w:id="5" w:name="_Toc180508472"/>
+      <w:r>
+        <w:rPr>
+          <w:color w:val="156082" w:themeColor="accent1"/>
+        </w:rPr>
+        <w:t>Project Scope</w:t>
+      </w:r>
+      <w:bookmarkEnd w:id="5"/>
+    </w:p>
+    <w:p/>
+    <w:p>
+      <w:pPr>
+        <w:rPr>
+          <w:sz w:val="28"/>
+          <w:szCs w:val="28"/>
+        </w:rPr>
+      </w:pPr>
+    </w:p>
+    <w:p>
+      <w:pPr>
+        <w:rPr>
+          <w:sz w:val="28"/>
+          <w:szCs w:val="28"/>
+        </w:rPr>
+      </w:pPr>
+    </w:p>
+    <w:p>
+      <w:pPr>
+        <w:pStyle w:val="Heading1"/>
+        <w:numPr>
+          <w:ilvl w:val="0"/>
+          <w:numId w:val="1"/>
+        </w:numPr>
+        <w:rPr>
+          <w:color w:val="156082" w:themeColor="accent1"/>
+        </w:rPr>
+      </w:pPr>
+      <w:bookmarkStart w:id="6" w:name="_Toc180508473"/>
+      <w:r>
+        <w:rPr>
+          <w:color w:val="156082" w:themeColor="accent1"/>
+        </w:rPr>
         <w:t>Details of Dataset</w:t>
       </w:r>
+      <w:bookmarkEnd w:id="6"/>
     </w:p>
     <w:p>
       <w:pPr>
@@ -1922,6 +2966,7 @@
     </w:p>
     <w:p>
       <w:pPr>
+        <w:pStyle w:val="ListParagraph"/>
         <w:rPr>
           <w:sz w:val="28"/>
           <w:szCs w:val="28"/>
@@ -1930,6 +2975,121 @@
     </w:p>
     <w:p>
       <w:pPr>
+        <w:pStyle w:val="Heading1"/>
+        <w:numPr>
+          <w:ilvl w:val="0"/>
+          <w:numId w:val="1"/>
+        </w:numPr>
+        <w:rPr>
+          <w:color w:val="156082" w:themeColor="accent1"/>
+        </w:rPr>
+      </w:pPr>
+      <w:bookmarkStart w:id="7" w:name="_Toc180508474"/>
+      <w:r>
+        <w:rPr>
+          <w:color w:val="156082" w:themeColor="accent1"/>
+        </w:rPr>
+        <w:t>Key Challenges</w:t>
+      </w:r>
+      <w:bookmarkEnd w:id="7"/>
+    </w:p>
+    <w:p/>
+    <w:p/>
+    <w:p/>
+    <w:p>
+      <w:pPr>
+        <w:pStyle w:val="Heading1"/>
+        <w:numPr>
+          <w:ilvl w:val="0"/>
+          <w:numId w:val="1"/>
+        </w:numPr>
+        <w:rPr>
+          <w:color w:val="156082" w:themeColor="accent1"/>
+        </w:rPr>
+      </w:pPr>
+      <w:bookmarkStart w:id="8" w:name="_Toc180508475"/>
+      <w:r>
+        <w:rPr>
+          <w:color w:val="156082" w:themeColor="accent1"/>
+        </w:rPr>
+        <w:t>Effort &amp; Timeline</w:t>
+      </w:r>
+      <w:bookmarkEnd w:id="8"/>
+    </w:p>
+    <w:p>
+      <w:pPr>
+        <w:pStyle w:val="Heading2"/>
+        <w:numPr>
+          <w:ilvl w:val="1"/>
+          <w:numId w:val="17"/>
+        </w:numPr>
+      </w:pPr>
+      <w:bookmarkStart w:id="9" w:name="_Toc180508476"/>
+      <w:bookmarkStart w:id="10" w:name="_Hlk180590591"/>
+      <w:r>
+        <w:t>CA1</w:t>
+      </w:r>
+      <w:r>
+        <w:t>:</w:t>
+      </w:r>
+      <w:bookmarkEnd w:id="9"/>
+      <w:r>
+        <w:t xml:space="preserve"> </w:t>
+      </w:r>
+    </w:p>
+    <w:p/>
+    <w:p>
+      <w:pPr>
+        <w:pStyle w:val="Heading2"/>
+        <w:numPr>
+          <w:ilvl w:val="1"/>
+          <w:numId w:val="17"/>
+        </w:numPr>
+      </w:pPr>
+      <w:bookmarkStart w:id="11" w:name="_Toc180508477"/>
+      <w:r>
+        <w:t>CA2</w:t>
+      </w:r>
+      <w:r>
+        <w:t>:</w:t>
+      </w:r>
+      <w:bookmarkEnd w:id="11"/>
+      <w:r>
+        <w:t xml:space="preserve"> </w:t>
+      </w:r>
+    </w:p>
+    <w:bookmarkEnd w:id="10"/>
+    <w:p/>
+    <w:p/>
+    <w:p/>
+    <w:p/>
+    <w:p/>
+    <w:p>
+      <w:pPr>
+        <w:pStyle w:val="Heading1"/>
+        <w:numPr>
+          <w:ilvl w:val="0"/>
+          <w:numId w:val="12"/>
+        </w:numPr>
+        <w:rPr>
+          <w:color w:val="156082" w:themeColor="accent1"/>
+        </w:rPr>
+      </w:pPr>
+      <w:bookmarkStart w:id="12" w:name="_Toc180508478"/>
+      <w:r>
+        <w:rPr>
+          <w:color w:val="156082" w:themeColor="accent1"/>
+        </w:rPr>
+        <w:t>Past Statistics</w:t>
+      </w:r>
+      <w:bookmarkEnd w:id="12"/>
+    </w:p>
+    <w:p/>
+    <w:p/>
+    <w:p/>
+    <w:p/>
+    <w:p>
+      <w:pPr>
         <w:rPr>
           <w:sz w:val="28"/>
           <w:szCs w:val="28"/>
@@ -1970,20 +3130,27 @@
     </w:p>
     <w:p>
       <w:pPr>
+        <w:rPr>
+          <w:sz w:val="28"/>
+          <w:szCs w:val="28"/>
+        </w:rPr>
+      </w:pPr>
+    </w:p>
+    <w:p>
+      <w:pPr>
         <w:pStyle w:val="Heading1"/>
         <w:rPr>
           <w:color w:val="156082" w:themeColor="accent1"/>
         </w:rPr>
       </w:pPr>
-      <w:bookmarkStart w:id="4" w:name="_Toc180066797"/>
+      <w:bookmarkStart w:id="13" w:name="_Toc180508479"/>
       <w:r>
         <w:rPr>
           <w:color w:val="156082" w:themeColor="accent1"/>
         </w:rPr>
-        <w:lastRenderedPageBreak/>
         <w:t>References</w:t>
       </w:r>
-      <w:bookmarkEnd w:id="4"/>
+      <w:bookmarkEnd w:id="13"/>
     </w:p>
     <w:p/>
     <w:p>
@@ -2219,7 +3386,7 @@
         <w:t>Www.citizensinformation.ie</w:t>
       </w:r>
       <w:r>
-        <w:t xml:space="preserve">, 9 2023, </w:t>
+        <w:t>, 9 2023, www.citizensinformation.ie/en/housing/renting-a-home/resolving-disputes/residential-tenancies-board/.</w:t>
       </w:r>
     </w:p>
     <w:p>
@@ -2292,6 +3459,309 @@
         </w:rPr>
       </w:pPr>
     </w:p>
+    <w:p>
+      <w:pPr>
+        <w:spacing w:after="0" w:line="240" w:lineRule="auto"/>
+        <w:rPr>
+          <w:rFonts w:ascii="Times New Roman" w:eastAsia="Times New Roman" w:hAnsi="Times New Roman" w:cs="Times New Roman"/>
+          <w:kern w:val="0"/>
+          <w:sz w:val="24"/>
+          <w:szCs w:val="24"/>
+          <w:lang w:eastAsia="en-IE"/>
+          <w14:ligatures w14:val="none"/>
+        </w:rPr>
+      </w:pPr>
+      <w:r>
+        <w:rPr>
+          <w:rFonts w:ascii="Times New Roman" w:eastAsia="Times New Roman" w:hAnsi="Times New Roman" w:cs="Times New Roman"/>
+          <w:kern w:val="0"/>
+          <w:sz w:val="24"/>
+          <w:szCs w:val="24"/>
+          <w:lang w:eastAsia="en-IE"/>
+          <w14:ligatures w14:val="none"/>
+        </w:rPr>
+        <w:t>(Tait)</w:t>
+      </w:r>
+    </w:p>
+    <w:p>
+      <w:pPr>
+        <w:pStyle w:val="NormalWeb"/>
+        <w:spacing w:before="0" w:beforeAutospacing="0" w:after="0" w:afterAutospacing="0" w:line="480" w:lineRule="auto"/>
+        <w:ind w:left="720" w:hanging="720"/>
+      </w:pPr>
+      <w:r>
+        <w:t xml:space="preserve">Tait, David. “The 2022 Housing Crisis of Ireland: Fact or Fiction?” </w:t>
+      </w:r>
+      <w:r>
+        <w:rPr>
+          <w:i/>
+          <w:iCs/>
+        </w:rPr>
+        <w:t>Selectra</w:t>
+      </w:r>
+      <w:r>
+        <w:t>, 25 May 2022, selectra.ie/moving/tips/housing-crisis-ireland.</w:t>
+      </w:r>
+    </w:p>
+    <w:p>
+      <w:pPr>
+        <w:rPr>
+          <w:sz w:val="28"/>
+          <w:szCs w:val="28"/>
+        </w:rPr>
+      </w:pPr>
+      <w:r>
+        <w:rPr>
+          <w:sz w:val="28"/>
+          <w:szCs w:val="28"/>
+        </w:rPr>
+        <w:t>Available at:</w:t>
+      </w:r>
+      <w:r>
+        <w:rPr>
+          <w:sz w:val="28"/>
+          <w:szCs w:val="28"/>
+        </w:rPr>
+        <w:br/>
+      </w:r>
+      <w:hyperlink r:id="rId14" w:history="1">
+        <w:r>
+          <w:rPr>
+            <w:rStyle w:val="Hyperlink"/>
+            <w:sz w:val="28"/>
+            <w:szCs w:val="28"/>
+          </w:rPr>
+          <w:t>https://selectra.ie/moving/tips/housing-crisis-ireland</w:t>
+        </w:r>
+      </w:hyperlink>
+    </w:p>
+    <w:p/>
+    <w:p/>
+    <w:p/>
+    <w:p/>
+    <w:p/>
+    <w:p/>
+    <w:p>
+      <w:pPr>
+        <w:pStyle w:val="Heading2"/>
+      </w:pPr>
+      <w:bookmarkStart w:id="14" w:name="_Toc180508480"/>
+      <w:r>
+        <w:t>Chapter 1.1</w:t>
+      </w:r>
+      <w:bookmarkEnd w:id="14"/>
+    </w:p>
+    <w:p>
+      <w:pPr>
+        <w:pStyle w:val="Heading3"/>
+      </w:pPr>
+      <w:bookmarkStart w:id="15" w:name="_Toc180508481"/>
+      <w:r>
+        <w:t>Chapter 1.1.1.</w:t>
+      </w:r>
+      <w:bookmarkEnd w:id="15"/>
+    </w:p>
+    <w:p/>
+    <w:p>
+      <w:r>
+        <w:rPr>
+          <w:noProof/>
+        </w:rPr>
+        <w:drawing>
+          <wp:inline distT="0" distB="0" distL="0" distR="0" wp14:anchorId="7F4193BE" wp14:editId="11CDD511">
+            <wp:extent cx="3571875" cy="819150"/>
+            <wp:effectExtent l="0" t="0" r="9525" b="0"/>
+            <wp:docPr id="729597717" name="Picture 1" descr="A screenshot of a computer&#10;&#10;Description automatically generated"/>
+            <wp:cNvGraphicFramePr>
+              <a:graphicFrameLocks xmlns:a="http://schemas.openxmlformats.org/drawingml/2006/main" noChangeAspect="1"/>
+            </wp:cNvGraphicFramePr>
+            <a:graphic xmlns:a="http://schemas.openxmlformats.org/drawingml/2006/main">
+              <a:graphicData uri="http://schemas.openxmlformats.org/drawingml/2006/picture">
+                <pic:pic xmlns:pic="http://schemas.openxmlformats.org/drawingml/2006/picture">
+                  <pic:nvPicPr>
+                    <pic:cNvPr id="729597717" name="Picture 1" descr="A screenshot of a computer&#10;&#10;Description automatically generated"/>
+                    <pic:cNvPicPr/>
+                  </pic:nvPicPr>
+                  <pic:blipFill>
+                    <a:blip r:embed="rId15"/>
+                    <a:stretch>
+                      <a:fillRect/>
+                    </a:stretch>
+                  </pic:blipFill>
+                  <pic:spPr>
+                    <a:xfrm>
+                      <a:off x="0" y="0"/>
+                      <a:ext cx="3571875" cy="819150"/>
+                    </a:xfrm>
+                    <a:prstGeom prst="rect">
+                      <a:avLst/>
+                    </a:prstGeom>
+                  </pic:spPr>
+                </pic:pic>
+              </a:graphicData>
+            </a:graphic>
+          </wp:inline>
+        </w:drawing>
+      </w:r>
+    </w:p>
+    <w:p>
+      <w:pPr>
+        <w:rPr>
+          <w:color w:val="FF0000"/>
+        </w:rPr>
+      </w:pPr>
+    </w:p>
+    <w:p>
+      <w:pPr>
+        <w:rPr>
+          <w:color w:val="FF0000"/>
+        </w:rPr>
+      </w:pPr>
+      <w:r>
+        <w:rPr>
+          <w:color w:val="FF0000"/>
+        </w:rPr>
+        <w:t>[</w:t>
+      </w:r>
+      <w:r>
+        <w:rPr>
+          <w:color w:val="FF0000"/>
+        </w:rPr>
+        <w:t xml:space="preserve">NOTE: For the table of contents to function properly, </w:t>
+      </w:r>
+      <w:r>
+        <w:rPr>
+          <w:color w:val="FF0000"/>
+        </w:rPr>
+        <w:t>you must</w:t>
+      </w:r>
+      <w:r>
+        <w:rPr>
+          <w:color w:val="FF0000"/>
+        </w:rPr>
+        <w:t xml:space="preserve"> use the correct headings for all your chapters and subchapters.</w:t>
+      </w:r>
+    </w:p>
+    <w:p>
+      <w:pPr>
+        <w:rPr>
+          <w:color w:val="FF0000"/>
+        </w:rPr>
+      </w:pPr>
+      <w:r>
+        <w:rPr>
+          <w:b/>
+          <w:bCs/>
+          <w:color w:val="FF0000"/>
+        </w:rPr>
+        <w:t>Heading 1:</w:t>
+      </w:r>
+      <w:r>
+        <w:rPr>
+          <w:color w:val="FF0000"/>
+        </w:rPr>
+        <w:t xml:space="preserve"> This is the main heading and should be employed for the primary title or chapter. For example: CHAPTER 1.</w:t>
+      </w:r>
+    </w:p>
+    <w:p>
+      <w:pPr>
+        <w:rPr>
+          <w:color w:val="FF0000"/>
+        </w:rPr>
+      </w:pPr>
+      <w:r>
+        <w:rPr>
+          <w:b/>
+          <w:bCs/>
+          <w:color w:val="FF0000"/>
+        </w:rPr>
+        <w:lastRenderedPageBreak/>
+        <w:t>Heading 2:</w:t>
+      </w:r>
+      <w:r>
+        <w:rPr>
+          <w:color w:val="FF0000"/>
+        </w:rPr>
+        <w:t xml:space="preserve"> Use Heading 2 as a subheading. For instance: Chapter 1.</w:t>
+      </w:r>
+      <w:r>
+        <w:rPr>
+          <w:color w:val="FF0000"/>
+        </w:rPr>
+        <w:t>1</w:t>
+      </w:r>
+      <w:r>
+        <w:rPr>
+          <w:color w:val="FF0000"/>
+        </w:rPr>
+        <w:t>.</w:t>
+      </w:r>
+    </w:p>
+    <w:p>
+      <w:pPr>
+        <w:rPr>
+          <w:color w:val="FF0000"/>
+        </w:rPr>
+      </w:pPr>
+      <w:r>
+        <w:rPr>
+          <w:b/>
+          <w:bCs/>
+          <w:color w:val="FF0000"/>
+        </w:rPr>
+        <w:t>Heading 3:</w:t>
+      </w:r>
+      <w:r>
+        <w:rPr>
+          <w:color w:val="FF0000"/>
+        </w:rPr>
+        <w:t xml:space="preserve"> Heading 3 provides a more detailed breakdown, such as Chapter 1.</w:t>
+      </w:r>
+      <w:r>
+        <w:rPr>
+          <w:color w:val="FF0000"/>
+        </w:rPr>
+        <w:t>1</w:t>
+      </w:r>
+      <w:r>
+        <w:rPr>
+          <w:color w:val="FF0000"/>
+        </w:rPr>
+        <w:t>.1.</w:t>
+      </w:r>
+    </w:p>
+    <w:p>
+      <w:pPr>
+        <w:rPr>
+          <w:color w:val="FF0000"/>
+        </w:rPr>
+      </w:pPr>
+      <w:r>
+        <w:rPr>
+          <w:color w:val="FF0000"/>
+        </w:rPr>
+        <w:t>By adhering to this hierarchical structure, you ensure an organized and effective document outline, enhancing readability and navigat</w:t>
+      </w:r>
+      <w:r>
+        <w:rPr>
+          <w:color w:val="FF0000"/>
+        </w:rPr>
+        <w:t>ion. However, you are not forced to use all 3 headings, usually heading 1 and 2 are sufficient.</w:t>
+      </w:r>
+    </w:p>
+    <w:p>
+      <w:pPr>
+        <w:rPr>
+          <w:color w:val="FF0000"/>
+        </w:rPr>
+      </w:pPr>
+      <w:r>
+        <w:rPr>
+          <w:color w:val="FF0000"/>
+        </w:rPr>
+        <w:t>The remainder of your text should be written using a normal font.]</w:t>
+      </w:r>
+    </w:p>
     <w:p/>
     <w:p/>
     <w:p/>
@@ -2306,13 +3776,6 @@
     <w:p/>
     <w:p/>
     <w:p/>
-    <w:p/>
-    <w:p/>
-    <w:p/>
-    <w:p/>
-    <w:p/>
-    <w:p/>
-    <w:p/>
     <w:p>
       <w:pPr>
         <w:pStyle w:val="NoSpacing"/>
@@ -2328,7 +3791,7 @@
     <w:p/>
     <w:p/>
     <w:sectPr>
-      <w:footerReference w:type="default" r:id="rId14"/>
+      <w:footerReference w:type="default" r:id="rId16"/>
       <w:pgSz w:w="11906" w:h="16838"/>
       <w:pgMar w:top="1440" w:right="1440" w:bottom="1440" w:left="1440" w:header="708" w:footer="708" w:gutter="0"/>
       <w:pgNumType w:start="1"/>
@@ -2631,6 +4094,2328 @@
     </w:p>
   </w:footnote>
 </w:footnotes>
+</file>
+
+<file path=word/numbering.xml><?xml version="1.0" encoding="utf-8"?>
+<w:numbering xmlns:wpc="http://schemas.microsoft.com/office/word/2010/wordprocessingCanvas" xmlns:cx="http://schemas.microsoft.com/office/drawing/2014/chartex" xmlns:cx1="http://schemas.microsoft.com/office/drawing/2015/9/8/chartex" xmlns:cx2="http://schemas.microsoft.com/office/drawing/2015/10/21/chartex" xmlns:cx3="http://schemas.microsoft.com/office/drawing/2016/5/9/chartex" xmlns:cx4="http://schemas.microsoft.com/office/drawing/2016/5/10/chartex" xmlns:cx5="http://schemas.microsoft.com/office/drawing/2016/5/11/chartex" xmlns:cx6="http://schemas.microsoft.com/office/drawing/2016/5/12/chartex" xmlns:cx7="http://schemas.microsoft.com/office/drawing/2016/5/13/chartex" xmlns:cx8="http://schemas.microsoft.com/office/drawing/2016/5/14/chartex" xmlns:mc="http://schemas.openxmlformats.org/markup-compatibility/2006" xmlns:aink="http://schemas.microsoft.com/office/drawing/2016/ink" xmlns:am3d="http://schemas.microsoft.com/office/drawing/2017/model3d" xmlns:o="urn:schemas-microsoft-com:office:office" xmlns:oel="http://schemas.microsoft.com/office/2019/extlst" xmlns:r="http://schemas.openxmlformats.org/officeDocument/2006/relationships" xmlns:m="http://schemas.openxmlformats.org/officeDocument/2006/math" xmlns:v="urn:schemas-microsoft-com:vml" xmlns:wp14="http://schemas.microsoft.com/office/word/2010/wordprocessingDrawing" xmlns:wp="http://schemas.openxmlformats.org/drawingml/2006/wordprocessingDrawing" xmlns:w10="urn:schemas-microsoft-com:office:word" xmlns:w="http://schemas.openxmlformats.org/wordprocessingml/2006/main" xmlns:w14="http://schemas.microsoft.com/office/word/2010/wordml" xmlns:w15="http://schemas.microsoft.com/office/word/2012/wordml" xmlns:w16cex="http://schemas.microsoft.com/office/word/2018/wordml/cex" xmlns:w16cid="http://schemas.microsoft.com/office/word/2016/wordml/cid" xmlns:w16="http://schemas.microsoft.com/office/word/2018/wordml" xmlns:w16sdtdh="http://schemas.microsoft.com/office/word/2020/wordml/sdtdatahash" xmlns:w16se="http://schemas.microsoft.com/office/word/2015/wordml/symex" xmlns:wpg="http://schemas.microsoft.com/office/word/2010/wordprocessingGroup" xmlns:wpi="http://schemas.microsoft.com/office/word/2010/wordprocessingInk" xmlns:wne="http://schemas.microsoft.com/office/word/2006/wordml" xmlns:wps="http://schemas.microsoft.com/office/word/2010/wordprocessingShape" mc:Ignorable="w14 w15 w16se w16cid w16 w16cex w16sdtdh wp14">
+  <w:abstractNum w:abstractNumId="0" w15:restartNumberingAfterBreak="0">
+    <w:nsid w:val="03272CDC"/>
+    <w:multiLevelType w:val="hybridMultilevel"/>
+    <w:tmpl w:val="173825C0"/>
+    <w:lvl w:ilvl="0" w:tplc="6518B888">
+      <w:start w:val="7"/>
+      <w:numFmt w:val="decimal"/>
+      <w:lvlText w:val="%1.1"/>
+      <w:lvlJc w:val="left"/>
+      <w:pPr>
+        <w:ind w:left="720" w:hanging="360"/>
+      </w:pPr>
+      <w:rPr>
+        <w:rFonts w:hint="default"/>
+      </w:rPr>
+    </w:lvl>
+    <w:lvl w:ilvl="1" w:tplc="18090019" w:tentative="1">
+      <w:start w:val="1"/>
+      <w:numFmt w:val="lowerLetter"/>
+      <w:lvlText w:val="%2."/>
+      <w:lvlJc w:val="left"/>
+      <w:pPr>
+        <w:ind w:left="1440" w:hanging="360"/>
+      </w:pPr>
+    </w:lvl>
+    <w:lvl w:ilvl="2" w:tplc="1809001B" w:tentative="1">
+      <w:start w:val="1"/>
+      <w:numFmt w:val="lowerRoman"/>
+      <w:lvlText w:val="%3."/>
+      <w:lvlJc w:val="right"/>
+      <w:pPr>
+        <w:ind w:left="2160" w:hanging="180"/>
+      </w:pPr>
+    </w:lvl>
+    <w:lvl w:ilvl="3" w:tplc="1809000F" w:tentative="1">
+      <w:start w:val="1"/>
+      <w:numFmt w:val="decimal"/>
+      <w:lvlText w:val="%4."/>
+      <w:lvlJc w:val="left"/>
+      <w:pPr>
+        <w:ind w:left="2880" w:hanging="360"/>
+      </w:pPr>
+    </w:lvl>
+    <w:lvl w:ilvl="4" w:tplc="18090019" w:tentative="1">
+      <w:start w:val="1"/>
+      <w:numFmt w:val="lowerLetter"/>
+      <w:lvlText w:val="%5."/>
+      <w:lvlJc w:val="left"/>
+      <w:pPr>
+        <w:ind w:left="3600" w:hanging="360"/>
+      </w:pPr>
+    </w:lvl>
+    <w:lvl w:ilvl="5" w:tplc="1809001B" w:tentative="1">
+      <w:start w:val="1"/>
+      <w:numFmt w:val="lowerRoman"/>
+      <w:lvlText w:val="%6."/>
+      <w:lvlJc w:val="right"/>
+      <w:pPr>
+        <w:ind w:left="4320" w:hanging="180"/>
+      </w:pPr>
+    </w:lvl>
+    <w:lvl w:ilvl="6" w:tplc="1809000F" w:tentative="1">
+      <w:start w:val="1"/>
+      <w:numFmt w:val="decimal"/>
+      <w:lvlText w:val="%7."/>
+      <w:lvlJc w:val="left"/>
+      <w:pPr>
+        <w:ind w:left="5040" w:hanging="360"/>
+      </w:pPr>
+    </w:lvl>
+    <w:lvl w:ilvl="7" w:tplc="18090019" w:tentative="1">
+      <w:start w:val="1"/>
+      <w:numFmt w:val="lowerLetter"/>
+      <w:lvlText w:val="%8."/>
+      <w:lvlJc w:val="left"/>
+      <w:pPr>
+        <w:ind w:left="5760" w:hanging="360"/>
+      </w:pPr>
+    </w:lvl>
+    <w:lvl w:ilvl="8" w:tplc="1809001B" w:tentative="1">
+      <w:start w:val="1"/>
+      <w:numFmt w:val="lowerRoman"/>
+      <w:lvlText w:val="%9."/>
+      <w:lvlJc w:val="right"/>
+      <w:pPr>
+        <w:ind w:left="6480" w:hanging="180"/>
+      </w:pPr>
+    </w:lvl>
+  </w:abstractNum>
+  <w:abstractNum w:abstractNumId="1" w15:restartNumberingAfterBreak="0">
+    <w:nsid w:val="045900CF"/>
+    <w:multiLevelType w:val="hybridMultilevel"/>
+    <w:tmpl w:val="5F522F7E"/>
+    <w:lvl w:ilvl="0" w:tplc="18090001">
+      <w:start w:val="1"/>
+      <w:numFmt w:val="bullet"/>
+      <w:lvlText w:val=""/>
+      <w:lvlJc w:val="left"/>
+      <w:pPr>
+        <w:ind w:left="720" w:hanging="360"/>
+      </w:pPr>
+      <w:rPr>
+        <w:rFonts w:ascii="Symbol" w:hAnsi="Symbol" w:hint="default"/>
+      </w:rPr>
+    </w:lvl>
+    <w:lvl w:ilvl="1" w:tplc="18090003" w:tentative="1">
+      <w:start w:val="1"/>
+      <w:numFmt w:val="bullet"/>
+      <w:lvlText w:val="o"/>
+      <w:lvlJc w:val="left"/>
+      <w:pPr>
+        <w:ind w:left="1440" w:hanging="360"/>
+      </w:pPr>
+      <w:rPr>
+        <w:rFonts w:ascii="Courier New" w:hAnsi="Courier New" w:cs="Courier New" w:hint="default"/>
+      </w:rPr>
+    </w:lvl>
+    <w:lvl w:ilvl="2" w:tplc="18090005" w:tentative="1">
+      <w:start w:val="1"/>
+      <w:numFmt w:val="bullet"/>
+      <w:lvlText w:val=""/>
+      <w:lvlJc w:val="left"/>
+      <w:pPr>
+        <w:ind w:left="2160" w:hanging="360"/>
+      </w:pPr>
+      <w:rPr>
+        <w:rFonts w:ascii="Wingdings" w:hAnsi="Wingdings" w:hint="default"/>
+      </w:rPr>
+    </w:lvl>
+    <w:lvl w:ilvl="3" w:tplc="18090001" w:tentative="1">
+      <w:start w:val="1"/>
+      <w:numFmt w:val="bullet"/>
+      <w:lvlText w:val=""/>
+      <w:lvlJc w:val="left"/>
+      <w:pPr>
+        <w:ind w:left="2880" w:hanging="360"/>
+      </w:pPr>
+      <w:rPr>
+        <w:rFonts w:ascii="Symbol" w:hAnsi="Symbol" w:hint="default"/>
+      </w:rPr>
+    </w:lvl>
+    <w:lvl w:ilvl="4" w:tplc="18090003" w:tentative="1">
+      <w:start w:val="1"/>
+      <w:numFmt w:val="bullet"/>
+      <w:lvlText w:val="o"/>
+      <w:lvlJc w:val="left"/>
+      <w:pPr>
+        <w:ind w:left="3600" w:hanging="360"/>
+      </w:pPr>
+      <w:rPr>
+        <w:rFonts w:ascii="Courier New" w:hAnsi="Courier New" w:cs="Courier New" w:hint="default"/>
+      </w:rPr>
+    </w:lvl>
+    <w:lvl w:ilvl="5" w:tplc="18090005" w:tentative="1">
+      <w:start w:val="1"/>
+      <w:numFmt w:val="bullet"/>
+      <w:lvlText w:val=""/>
+      <w:lvlJc w:val="left"/>
+      <w:pPr>
+        <w:ind w:left="4320" w:hanging="360"/>
+      </w:pPr>
+      <w:rPr>
+        <w:rFonts w:ascii="Wingdings" w:hAnsi="Wingdings" w:hint="default"/>
+      </w:rPr>
+    </w:lvl>
+    <w:lvl w:ilvl="6" w:tplc="18090001" w:tentative="1">
+      <w:start w:val="1"/>
+      <w:numFmt w:val="bullet"/>
+      <w:lvlText w:val=""/>
+      <w:lvlJc w:val="left"/>
+      <w:pPr>
+        <w:ind w:left="5040" w:hanging="360"/>
+      </w:pPr>
+      <w:rPr>
+        <w:rFonts w:ascii="Symbol" w:hAnsi="Symbol" w:hint="default"/>
+      </w:rPr>
+    </w:lvl>
+    <w:lvl w:ilvl="7" w:tplc="18090003" w:tentative="1">
+      <w:start w:val="1"/>
+      <w:numFmt w:val="bullet"/>
+      <w:lvlText w:val="o"/>
+      <w:lvlJc w:val="left"/>
+      <w:pPr>
+        <w:ind w:left="5760" w:hanging="360"/>
+      </w:pPr>
+      <w:rPr>
+        <w:rFonts w:ascii="Courier New" w:hAnsi="Courier New" w:cs="Courier New" w:hint="default"/>
+      </w:rPr>
+    </w:lvl>
+    <w:lvl w:ilvl="8" w:tplc="18090005" w:tentative="1">
+      <w:start w:val="1"/>
+      <w:numFmt w:val="bullet"/>
+      <w:lvlText w:val=""/>
+      <w:lvlJc w:val="left"/>
+      <w:pPr>
+        <w:ind w:left="6480" w:hanging="360"/>
+      </w:pPr>
+      <w:rPr>
+        <w:rFonts w:ascii="Wingdings" w:hAnsi="Wingdings" w:hint="default"/>
+      </w:rPr>
+    </w:lvl>
+  </w:abstractNum>
+  <w:abstractNum w:abstractNumId="2" w15:restartNumberingAfterBreak="0">
+    <w:nsid w:val="069D636E"/>
+    <w:multiLevelType w:val="multilevel"/>
+    <w:tmpl w:val="5CD83FD2"/>
+    <w:lvl w:ilvl="0">
+      <w:start w:val="1"/>
+      <w:numFmt w:val="decimal"/>
+      <w:lvlText w:val="%1."/>
+      <w:lvlJc w:val="left"/>
+      <w:pPr>
+        <w:ind w:left="720" w:hanging="360"/>
+      </w:pPr>
+      <w:rPr>
+        <w:rFonts w:hint="default"/>
+      </w:rPr>
+    </w:lvl>
+    <w:lvl w:ilvl="1">
+      <w:start w:val="2"/>
+      <w:numFmt w:val="decimal"/>
+      <w:isLgl/>
+      <w:lvlText w:val="%1.%2"/>
+      <w:lvlJc w:val="left"/>
+      <w:pPr>
+        <w:ind w:left="2664" w:hanging="720"/>
+      </w:pPr>
+      <w:rPr>
+        <w:rFonts w:hint="default"/>
+      </w:rPr>
+    </w:lvl>
+    <w:lvl w:ilvl="2">
+      <w:start w:val="1"/>
+      <w:numFmt w:val="decimal"/>
+      <w:isLgl/>
+      <w:lvlText w:val="%1.%2.%3"/>
+      <w:lvlJc w:val="left"/>
+      <w:pPr>
+        <w:ind w:left="4248" w:hanging="720"/>
+      </w:pPr>
+      <w:rPr>
+        <w:rFonts w:hint="default"/>
+      </w:rPr>
+    </w:lvl>
+    <w:lvl w:ilvl="3">
+      <w:start w:val="1"/>
+      <w:numFmt w:val="decimal"/>
+      <w:isLgl/>
+      <w:lvlText w:val="%1.%2.%3.%4"/>
+      <w:lvlJc w:val="left"/>
+      <w:pPr>
+        <w:ind w:left="6192" w:hanging="1080"/>
+      </w:pPr>
+      <w:rPr>
+        <w:rFonts w:hint="default"/>
+      </w:rPr>
+    </w:lvl>
+    <w:lvl w:ilvl="4">
+      <w:start w:val="1"/>
+      <w:numFmt w:val="decimal"/>
+      <w:isLgl/>
+      <w:lvlText w:val="%1.%2.%3.%4.%5"/>
+      <w:lvlJc w:val="left"/>
+      <w:pPr>
+        <w:ind w:left="7776" w:hanging="1080"/>
+      </w:pPr>
+      <w:rPr>
+        <w:rFonts w:hint="default"/>
+      </w:rPr>
+    </w:lvl>
+    <w:lvl w:ilvl="5">
+      <w:start w:val="1"/>
+      <w:numFmt w:val="decimal"/>
+      <w:isLgl/>
+      <w:lvlText w:val="%1.%2.%3.%4.%5.%6"/>
+      <w:lvlJc w:val="left"/>
+      <w:pPr>
+        <w:ind w:left="9720" w:hanging="1440"/>
+      </w:pPr>
+      <w:rPr>
+        <w:rFonts w:hint="default"/>
+      </w:rPr>
+    </w:lvl>
+    <w:lvl w:ilvl="6">
+      <w:start w:val="1"/>
+      <w:numFmt w:val="decimal"/>
+      <w:isLgl/>
+      <w:lvlText w:val="%1.%2.%3.%4.%5.%6.%7"/>
+      <w:lvlJc w:val="left"/>
+      <w:pPr>
+        <w:ind w:left="11664" w:hanging="1800"/>
+      </w:pPr>
+      <w:rPr>
+        <w:rFonts w:hint="default"/>
+      </w:rPr>
+    </w:lvl>
+    <w:lvl w:ilvl="7">
+      <w:start w:val="1"/>
+      <w:numFmt w:val="decimal"/>
+      <w:isLgl/>
+      <w:lvlText w:val="%1.%2.%3.%4.%5.%6.%7.%8"/>
+      <w:lvlJc w:val="left"/>
+      <w:pPr>
+        <w:ind w:left="13248" w:hanging="1800"/>
+      </w:pPr>
+      <w:rPr>
+        <w:rFonts w:hint="default"/>
+      </w:rPr>
+    </w:lvl>
+    <w:lvl w:ilvl="8">
+      <w:start w:val="1"/>
+      <w:numFmt w:val="decimal"/>
+      <w:isLgl/>
+      <w:lvlText w:val="%1.%2.%3.%4.%5.%6.%7.%8.%9"/>
+      <w:lvlJc w:val="left"/>
+      <w:pPr>
+        <w:ind w:left="15192" w:hanging="2160"/>
+      </w:pPr>
+      <w:rPr>
+        <w:rFonts w:hint="default"/>
+      </w:rPr>
+    </w:lvl>
+  </w:abstractNum>
+  <w:abstractNum w:abstractNumId="3" w15:restartNumberingAfterBreak="0">
+    <w:nsid w:val="0A4B1AF0"/>
+    <w:multiLevelType w:val="multilevel"/>
+    <w:tmpl w:val="49D29170"/>
+    <w:lvl w:ilvl="0">
+      <w:start w:val="7"/>
+      <w:numFmt w:val="decimal"/>
+      <w:lvlText w:val="%1"/>
+      <w:lvlJc w:val="left"/>
+      <w:pPr>
+        <w:ind w:left="370" w:hanging="370"/>
+      </w:pPr>
+      <w:rPr>
+        <w:rFonts w:hint="default"/>
+      </w:rPr>
+    </w:lvl>
+    <w:lvl w:ilvl="1">
+      <w:start w:val="1"/>
+      <w:numFmt w:val="decimal"/>
+      <w:lvlText w:val="%1.%2"/>
+      <w:lvlJc w:val="left"/>
+      <w:pPr>
+        <w:ind w:left="720" w:hanging="720"/>
+      </w:pPr>
+      <w:rPr>
+        <w:rFonts w:hint="default"/>
+      </w:rPr>
+    </w:lvl>
+    <w:lvl w:ilvl="2">
+      <w:start w:val="1"/>
+      <w:numFmt w:val="decimal"/>
+      <w:lvlText w:val="%1.%2.%3"/>
+      <w:lvlJc w:val="left"/>
+      <w:pPr>
+        <w:ind w:left="720" w:hanging="720"/>
+      </w:pPr>
+      <w:rPr>
+        <w:rFonts w:hint="default"/>
+      </w:rPr>
+    </w:lvl>
+    <w:lvl w:ilvl="3">
+      <w:start w:val="1"/>
+      <w:numFmt w:val="decimal"/>
+      <w:lvlText w:val="%1.%2.%3.%4"/>
+      <w:lvlJc w:val="left"/>
+      <w:pPr>
+        <w:ind w:left="1080" w:hanging="1080"/>
+      </w:pPr>
+      <w:rPr>
+        <w:rFonts w:hint="default"/>
+      </w:rPr>
+    </w:lvl>
+    <w:lvl w:ilvl="4">
+      <w:start w:val="1"/>
+      <w:numFmt w:val="decimal"/>
+      <w:lvlText w:val="%1.%2.%3.%4.%5"/>
+      <w:lvlJc w:val="left"/>
+      <w:pPr>
+        <w:ind w:left="1080" w:hanging="1080"/>
+      </w:pPr>
+      <w:rPr>
+        <w:rFonts w:hint="default"/>
+      </w:rPr>
+    </w:lvl>
+    <w:lvl w:ilvl="5">
+      <w:start w:val="1"/>
+      <w:numFmt w:val="decimal"/>
+      <w:lvlText w:val="%1.%2.%3.%4.%5.%6"/>
+      <w:lvlJc w:val="left"/>
+      <w:pPr>
+        <w:ind w:left="1440" w:hanging="1440"/>
+      </w:pPr>
+      <w:rPr>
+        <w:rFonts w:hint="default"/>
+      </w:rPr>
+    </w:lvl>
+    <w:lvl w:ilvl="6">
+      <w:start w:val="1"/>
+      <w:numFmt w:val="decimal"/>
+      <w:lvlText w:val="%1.%2.%3.%4.%5.%6.%7"/>
+      <w:lvlJc w:val="left"/>
+      <w:pPr>
+        <w:ind w:left="1800" w:hanging="1800"/>
+      </w:pPr>
+      <w:rPr>
+        <w:rFonts w:hint="default"/>
+      </w:rPr>
+    </w:lvl>
+    <w:lvl w:ilvl="7">
+      <w:start w:val="1"/>
+      <w:numFmt w:val="decimal"/>
+      <w:lvlText w:val="%1.%2.%3.%4.%5.%6.%7.%8"/>
+      <w:lvlJc w:val="left"/>
+      <w:pPr>
+        <w:ind w:left="1800" w:hanging="1800"/>
+      </w:pPr>
+      <w:rPr>
+        <w:rFonts w:hint="default"/>
+      </w:rPr>
+    </w:lvl>
+    <w:lvl w:ilvl="8">
+      <w:start w:val="1"/>
+      <w:numFmt w:val="decimal"/>
+      <w:lvlText w:val="%1.%2.%3.%4.%5.%6.%7.%8.%9"/>
+      <w:lvlJc w:val="left"/>
+      <w:pPr>
+        <w:ind w:left="2160" w:hanging="2160"/>
+      </w:pPr>
+      <w:rPr>
+        <w:rFonts w:hint="default"/>
+      </w:rPr>
+    </w:lvl>
+  </w:abstractNum>
+  <w:abstractNum w:abstractNumId="4" w15:restartNumberingAfterBreak="0">
+    <w:nsid w:val="1A9B5657"/>
+    <w:multiLevelType w:val="multilevel"/>
+    <w:tmpl w:val="5EF07806"/>
+    <w:lvl w:ilvl="0">
+      <w:start w:val="7"/>
+      <w:numFmt w:val="decimal"/>
+      <w:lvlText w:val="%1."/>
+      <w:lvlJc w:val="left"/>
+      <w:pPr>
+        <w:ind w:left="720" w:hanging="360"/>
+      </w:pPr>
+      <w:rPr>
+        <w:rFonts w:hint="default"/>
+      </w:rPr>
+    </w:lvl>
+    <w:lvl w:ilvl="1">
+      <w:start w:val="1"/>
+      <w:numFmt w:val="decimal"/>
+      <w:isLgl/>
+      <w:lvlText w:val="5.%2"/>
+      <w:lvlJc w:val="left"/>
+      <w:pPr>
+        <w:ind w:left="1570" w:hanging="720"/>
+      </w:pPr>
+      <w:rPr>
+        <w:rFonts w:hint="default"/>
+      </w:rPr>
+    </w:lvl>
+    <w:lvl w:ilvl="2">
+      <w:start w:val="1"/>
+      <w:numFmt w:val="decimal"/>
+      <w:isLgl/>
+      <w:lvlText w:val="%1.%2.%3"/>
+      <w:lvlJc w:val="left"/>
+      <w:pPr>
+        <w:ind w:left="4248" w:hanging="720"/>
+      </w:pPr>
+      <w:rPr>
+        <w:rFonts w:hint="default"/>
+      </w:rPr>
+    </w:lvl>
+    <w:lvl w:ilvl="3">
+      <w:start w:val="1"/>
+      <w:numFmt w:val="decimal"/>
+      <w:isLgl/>
+      <w:lvlText w:val="4.%2"/>
+      <w:lvlJc w:val="left"/>
+      <w:pPr>
+        <w:ind w:left="6192" w:hanging="1080"/>
+      </w:pPr>
+      <w:rPr>
+        <w:rFonts w:hint="default"/>
+      </w:rPr>
+    </w:lvl>
+    <w:lvl w:ilvl="4">
+      <w:start w:val="1"/>
+      <w:numFmt w:val="decimal"/>
+      <w:isLgl/>
+      <w:lvlText w:val="%1.%2.%3.%4.%5"/>
+      <w:lvlJc w:val="left"/>
+      <w:pPr>
+        <w:ind w:left="7776" w:hanging="1080"/>
+      </w:pPr>
+      <w:rPr>
+        <w:rFonts w:hint="default"/>
+      </w:rPr>
+    </w:lvl>
+    <w:lvl w:ilvl="5">
+      <w:start w:val="1"/>
+      <w:numFmt w:val="decimal"/>
+      <w:isLgl/>
+      <w:lvlText w:val="%1.%2.%3.%4.%5.%6"/>
+      <w:lvlJc w:val="left"/>
+      <w:pPr>
+        <w:ind w:left="9720" w:hanging="1440"/>
+      </w:pPr>
+      <w:rPr>
+        <w:rFonts w:hint="default"/>
+      </w:rPr>
+    </w:lvl>
+    <w:lvl w:ilvl="6">
+      <w:start w:val="1"/>
+      <w:numFmt w:val="decimal"/>
+      <w:isLgl/>
+      <w:lvlText w:val="%1.%2.%3.%4.%5.%6.%7"/>
+      <w:lvlJc w:val="left"/>
+      <w:pPr>
+        <w:ind w:left="11664" w:hanging="1800"/>
+      </w:pPr>
+      <w:rPr>
+        <w:rFonts w:hint="default"/>
+      </w:rPr>
+    </w:lvl>
+    <w:lvl w:ilvl="7">
+      <w:start w:val="1"/>
+      <w:numFmt w:val="decimal"/>
+      <w:isLgl/>
+      <w:lvlText w:val="%1.%2.%3.%4.%5.%6.%7.%8"/>
+      <w:lvlJc w:val="left"/>
+      <w:pPr>
+        <w:ind w:left="13248" w:hanging="1800"/>
+      </w:pPr>
+      <w:rPr>
+        <w:rFonts w:hint="default"/>
+      </w:rPr>
+    </w:lvl>
+    <w:lvl w:ilvl="8">
+      <w:start w:val="1"/>
+      <w:numFmt w:val="decimal"/>
+      <w:isLgl/>
+      <w:lvlText w:val="%1.%2.%3.%4.%5.%6.%7.%8.%9"/>
+      <w:lvlJc w:val="left"/>
+      <w:pPr>
+        <w:ind w:left="15192" w:hanging="2160"/>
+      </w:pPr>
+      <w:rPr>
+        <w:rFonts w:hint="default"/>
+      </w:rPr>
+    </w:lvl>
+  </w:abstractNum>
+  <w:abstractNum w:abstractNumId="5" w15:restartNumberingAfterBreak="0">
+    <w:nsid w:val="2EDE3BD5"/>
+    <w:multiLevelType w:val="hybridMultilevel"/>
+    <w:tmpl w:val="D1180406"/>
+    <w:lvl w:ilvl="0" w:tplc="FFFFFFFF">
+      <w:start w:val="7"/>
+      <w:numFmt w:val="decimal"/>
+      <w:lvlText w:val="%1.1"/>
+      <w:lvlJc w:val="left"/>
+      <w:pPr>
+        <w:ind w:left="1944" w:hanging="360"/>
+      </w:pPr>
+      <w:rPr>
+        <w:rFonts w:hint="default"/>
+      </w:rPr>
+    </w:lvl>
+    <w:lvl w:ilvl="1" w:tplc="18090019" w:tentative="1">
+      <w:start w:val="1"/>
+      <w:numFmt w:val="lowerLetter"/>
+      <w:lvlText w:val="%2."/>
+      <w:lvlJc w:val="left"/>
+      <w:pPr>
+        <w:ind w:left="2664" w:hanging="360"/>
+      </w:pPr>
+    </w:lvl>
+    <w:lvl w:ilvl="2" w:tplc="1809001B" w:tentative="1">
+      <w:start w:val="1"/>
+      <w:numFmt w:val="lowerRoman"/>
+      <w:lvlText w:val="%3."/>
+      <w:lvlJc w:val="right"/>
+      <w:pPr>
+        <w:ind w:left="3384" w:hanging="180"/>
+      </w:pPr>
+    </w:lvl>
+    <w:lvl w:ilvl="3" w:tplc="1809000F" w:tentative="1">
+      <w:start w:val="1"/>
+      <w:numFmt w:val="decimal"/>
+      <w:lvlText w:val="%4."/>
+      <w:lvlJc w:val="left"/>
+      <w:pPr>
+        <w:ind w:left="4104" w:hanging="360"/>
+      </w:pPr>
+    </w:lvl>
+    <w:lvl w:ilvl="4" w:tplc="18090019" w:tentative="1">
+      <w:start w:val="1"/>
+      <w:numFmt w:val="lowerLetter"/>
+      <w:lvlText w:val="%5."/>
+      <w:lvlJc w:val="left"/>
+      <w:pPr>
+        <w:ind w:left="4824" w:hanging="360"/>
+      </w:pPr>
+    </w:lvl>
+    <w:lvl w:ilvl="5" w:tplc="1809001B" w:tentative="1">
+      <w:start w:val="1"/>
+      <w:numFmt w:val="lowerRoman"/>
+      <w:lvlText w:val="%6."/>
+      <w:lvlJc w:val="right"/>
+      <w:pPr>
+        <w:ind w:left="5544" w:hanging="180"/>
+      </w:pPr>
+    </w:lvl>
+    <w:lvl w:ilvl="6" w:tplc="1809000F" w:tentative="1">
+      <w:start w:val="1"/>
+      <w:numFmt w:val="decimal"/>
+      <w:lvlText w:val="%7."/>
+      <w:lvlJc w:val="left"/>
+      <w:pPr>
+        <w:ind w:left="6264" w:hanging="360"/>
+      </w:pPr>
+    </w:lvl>
+    <w:lvl w:ilvl="7" w:tplc="18090019" w:tentative="1">
+      <w:start w:val="1"/>
+      <w:numFmt w:val="lowerLetter"/>
+      <w:lvlText w:val="%8."/>
+      <w:lvlJc w:val="left"/>
+      <w:pPr>
+        <w:ind w:left="6984" w:hanging="360"/>
+      </w:pPr>
+    </w:lvl>
+    <w:lvl w:ilvl="8" w:tplc="1809001B" w:tentative="1">
+      <w:start w:val="1"/>
+      <w:numFmt w:val="lowerRoman"/>
+      <w:lvlText w:val="%9."/>
+      <w:lvlJc w:val="right"/>
+      <w:pPr>
+        <w:ind w:left="7704" w:hanging="180"/>
+      </w:pPr>
+    </w:lvl>
+  </w:abstractNum>
+  <w:abstractNum w:abstractNumId="6" w15:restartNumberingAfterBreak="0">
+    <w:nsid w:val="37E17D4D"/>
+    <w:multiLevelType w:val="hybridMultilevel"/>
+    <w:tmpl w:val="1E1460FA"/>
+    <w:lvl w:ilvl="0" w:tplc="2DAC86DE">
+      <w:start w:val="7"/>
+      <w:numFmt w:val="decimal"/>
+      <w:lvlText w:val="%1.1"/>
+      <w:lvlJc w:val="left"/>
+      <w:pPr>
+        <w:ind w:left="2304" w:hanging="360"/>
+      </w:pPr>
+      <w:rPr>
+        <w:rFonts w:hint="default"/>
+      </w:rPr>
+    </w:lvl>
+    <w:lvl w:ilvl="1" w:tplc="0554E8DC">
+      <w:start w:val="7"/>
+      <w:numFmt w:val="decimal"/>
+      <w:lvlText w:val="%2."/>
+      <w:lvlJc w:val="left"/>
+      <w:pPr>
+        <w:ind w:left="1440" w:hanging="360"/>
+      </w:pPr>
+      <w:rPr>
+        <w:rFonts w:hint="default"/>
+      </w:rPr>
+    </w:lvl>
+    <w:lvl w:ilvl="2" w:tplc="1809001B" w:tentative="1">
+      <w:start w:val="1"/>
+      <w:numFmt w:val="lowerRoman"/>
+      <w:lvlText w:val="%3."/>
+      <w:lvlJc w:val="right"/>
+      <w:pPr>
+        <w:ind w:left="2160" w:hanging="180"/>
+      </w:pPr>
+    </w:lvl>
+    <w:lvl w:ilvl="3" w:tplc="1809000F" w:tentative="1">
+      <w:start w:val="1"/>
+      <w:numFmt w:val="decimal"/>
+      <w:lvlText w:val="%4."/>
+      <w:lvlJc w:val="left"/>
+      <w:pPr>
+        <w:ind w:left="2880" w:hanging="360"/>
+      </w:pPr>
+    </w:lvl>
+    <w:lvl w:ilvl="4" w:tplc="18090019" w:tentative="1">
+      <w:start w:val="1"/>
+      <w:numFmt w:val="lowerLetter"/>
+      <w:lvlText w:val="%5."/>
+      <w:lvlJc w:val="left"/>
+      <w:pPr>
+        <w:ind w:left="3600" w:hanging="360"/>
+      </w:pPr>
+    </w:lvl>
+    <w:lvl w:ilvl="5" w:tplc="1809001B" w:tentative="1">
+      <w:start w:val="1"/>
+      <w:numFmt w:val="lowerRoman"/>
+      <w:lvlText w:val="%6."/>
+      <w:lvlJc w:val="right"/>
+      <w:pPr>
+        <w:ind w:left="4320" w:hanging="180"/>
+      </w:pPr>
+    </w:lvl>
+    <w:lvl w:ilvl="6" w:tplc="1809000F" w:tentative="1">
+      <w:start w:val="1"/>
+      <w:numFmt w:val="decimal"/>
+      <w:lvlText w:val="%7."/>
+      <w:lvlJc w:val="left"/>
+      <w:pPr>
+        <w:ind w:left="5040" w:hanging="360"/>
+      </w:pPr>
+    </w:lvl>
+    <w:lvl w:ilvl="7" w:tplc="18090019" w:tentative="1">
+      <w:start w:val="1"/>
+      <w:numFmt w:val="lowerLetter"/>
+      <w:lvlText w:val="%8."/>
+      <w:lvlJc w:val="left"/>
+      <w:pPr>
+        <w:ind w:left="5760" w:hanging="360"/>
+      </w:pPr>
+    </w:lvl>
+    <w:lvl w:ilvl="8" w:tplc="1809001B" w:tentative="1">
+      <w:start w:val="1"/>
+      <w:numFmt w:val="lowerRoman"/>
+      <w:lvlText w:val="%9."/>
+      <w:lvlJc w:val="right"/>
+      <w:pPr>
+        <w:ind w:left="6480" w:hanging="180"/>
+      </w:pPr>
+    </w:lvl>
+  </w:abstractNum>
+  <w:abstractNum w:abstractNumId="7" w15:restartNumberingAfterBreak="0">
+    <w:nsid w:val="39E67D03"/>
+    <w:multiLevelType w:val="multilevel"/>
+    <w:tmpl w:val="1809001D"/>
+    <w:lvl w:ilvl="0">
+      <w:start w:val="1"/>
+      <w:numFmt w:val="decimal"/>
+      <w:lvlText w:val="%1)"/>
+      <w:lvlJc w:val="left"/>
+      <w:pPr>
+        <w:ind w:left="360" w:hanging="360"/>
+      </w:pPr>
+    </w:lvl>
+    <w:lvl w:ilvl="1">
+      <w:start w:val="1"/>
+      <w:numFmt w:val="lowerLetter"/>
+      <w:lvlText w:val="%2)"/>
+      <w:lvlJc w:val="left"/>
+      <w:pPr>
+        <w:ind w:left="720" w:hanging="360"/>
+      </w:pPr>
+    </w:lvl>
+    <w:lvl w:ilvl="2">
+      <w:start w:val="1"/>
+      <w:numFmt w:val="lowerRoman"/>
+      <w:lvlText w:val="%3)"/>
+      <w:lvlJc w:val="left"/>
+      <w:pPr>
+        <w:ind w:left="1080" w:hanging="360"/>
+      </w:pPr>
+    </w:lvl>
+    <w:lvl w:ilvl="3">
+      <w:start w:val="1"/>
+      <w:numFmt w:val="decimal"/>
+      <w:lvlText w:val="(%4)"/>
+      <w:lvlJc w:val="left"/>
+      <w:pPr>
+        <w:ind w:left="1440" w:hanging="360"/>
+      </w:pPr>
+    </w:lvl>
+    <w:lvl w:ilvl="4">
+      <w:start w:val="1"/>
+      <w:numFmt w:val="lowerLetter"/>
+      <w:lvlText w:val="(%5)"/>
+      <w:lvlJc w:val="left"/>
+      <w:pPr>
+        <w:ind w:left="1800" w:hanging="360"/>
+      </w:pPr>
+    </w:lvl>
+    <w:lvl w:ilvl="5">
+      <w:start w:val="1"/>
+      <w:numFmt w:val="lowerRoman"/>
+      <w:lvlText w:val="(%6)"/>
+      <w:lvlJc w:val="left"/>
+      <w:pPr>
+        <w:ind w:left="2160" w:hanging="360"/>
+      </w:pPr>
+    </w:lvl>
+    <w:lvl w:ilvl="6">
+      <w:start w:val="1"/>
+      <w:numFmt w:val="decimal"/>
+      <w:lvlText w:val="%7."/>
+      <w:lvlJc w:val="left"/>
+      <w:pPr>
+        <w:ind w:left="2520" w:hanging="360"/>
+      </w:pPr>
+    </w:lvl>
+    <w:lvl w:ilvl="7">
+      <w:start w:val="1"/>
+      <w:numFmt w:val="lowerLetter"/>
+      <w:lvlText w:val="%8."/>
+      <w:lvlJc w:val="left"/>
+      <w:pPr>
+        <w:ind w:left="2880" w:hanging="360"/>
+      </w:pPr>
+    </w:lvl>
+    <w:lvl w:ilvl="8">
+      <w:start w:val="1"/>
+      <w:numFmt w:val="lowerRoman"/>
+      <w:lvlText w:val="%9."/>
+      <w:lvlJc w:val="left"/>
+      <w:pPr>
+        <w:ind w:left="3240" w:hanging="360"/>
+      </w:pPr>
+    </w:lvl>
+  </w:abstractNum>
+  <w:abstractNum w:abstractNumId="8" w15:restartNumberingAfterBreak="0">
+    <w:nsid w:val="3DC20D21"/>
+    <w:multiLevelType w:val="hybridMultilevel"/>
+    <w:tmpl w:val="A98E5620"/>
+    <w:lvl w:ilvl="0" w:tplc="FFFFFFFF">
+      <w:start w:val="7"/>
+      <w:numFmt w:val="decimal"/>
+      <w:lvlText w:val="%1.1"/>
+      <w:lvlJc w:val="left"/>
+      <w:pPr>
+        <w:ind w:left="1944" w:hanging="360"/>
+      </w:pPr>
+      <w:rPr>
+        <w:rFonts w:hint="default"/>
+      </w:rPr>
+    </w:lvl>
+    <w:lvl w:ilvl="1" w:tplc="FFFFFFFF" w:tentative="1">
+      <w:start w:val="1"/>
+      <w:numFmt w:val="lowerLetter"/>
+      <w:lvlText w:val="%2."/>
+      <w:lvlJc w:val="left"/>
+      <w:pPr>
+        <w:ind w:left="2664" w:hanging="360"/>
+      </w:pPr>
+    </w:lvl>
+    <w:lvl w:ilvl="2" w:tplc="FFFFFFFF" w:tentative="1">
+      <w:start w:val="1"/>
+      <w:numFmt w:val="lowerRoman"/>
+      <w:lvlText w:val="%3."/>
+      <w:lvlJc w:val="right"/>
+      <w:pPr>
+        <w:ind w:left="3384" w:hanging="180"/>
+      </w:pPr>
+    </w:lvl>
+    <w:lvl w:ilvl="3" w:tplc="FFFFFFFF" w:tentative="1">
+      <w:start w:val="1"/>
+      <w:numFmt w:val="decimal"/>
+      <w:lvlText w:val="%4."/>
+      <w:lvlJc w:val="left"/>
+      <w:pPr>
+        <w:ind w:left="4104" w:hanging="360"/>
+      </w:pPr>
+    </w:lvl>
+    <w:lvl w:ilvl="4" w:tplc="FFFFFFFF" w:tentative="1">
+      <w:start w:val="1"/>
+      <w:numFmt w:val="lowerLetter"/>
+      <w:lvlText w:val="%5."/>
+      <w:lvlJc w:val="left"/>
+      <w:pPr>
+        <w:ind w:left="4824" w:hanging="360"/>
+      </w:pPr>
+    </w:lvl>
+    <w:lvl w:ilvl="5" w:tplc="FFFFFFFF" w:tentative="1">
+      <w:start w:val="1"/>
+      <w:numFmt w:val="lowerRoman"/>
+      <w:lvlText w:val="%6."/>
+      <w:lvlJc w:val="right"/>
+      <w:pPr>
+        <w:ind w:left="5544" w:hanging="180"/>
+      </w:pPr>
+    </w:lvl>
+    <w:lvl w:ilvl="6" w:tplc="FFFFFFFF" w:tentative="1">
+      <w:start w:val="1"/>
+      <w:numFmt w:val="decimal"/>
+      <w:lvlText w:val="%7."/>
+      <w:lvlJc w:val="left"/>
+      <w:pPr>
+        <w:ind w:left="6264" w:hanging="360"/>
+      </w:pPr>
+    </w:lvl>
+    <w:lvl w:ilvl="7" w:tplc="FFFFFFFF" w:tentative="1">
+      <w:start w:val="1"/>
+      <w:numFmt w:val="lowerLetter"/>
+      <w:lvlText w:val="%8."/>
+      <w:lvlJc w:val="left"/>
+      <w:pPr>
+        <w:ind w:left="6984" w:hanging="360"/>
+      </w:pPr>
+    </w:lvl>
+    <w:lvl w:ilvl="8" w:tplc="FFFFFFFF" w:tentative="1">
+      <w:start w:val="1"/>
+      <w:numFmt w:val="lowerRoman"/>
+      <w:lvlText w:val="%9."/>
+      <w:lvlJc w:val="right"/>
+      <w:pPr>
+        <w:ind w:left="7704" w:hanging="180"/>
+      </w:pPr>
+    </w:lvl>
+  </w:abstractNum>
+  <w:abstractNum w:abstractNumId="9" w15:restartNumberingAfterBreak="0">
+    <w:nsid w:val="41F46F82"/>
+    <w:multiLevelType w:val="hybridMultilevel"/>
+    <w:tmpl w:val="10B8B4BE"/>
+    <w:lvl w:ilvl="0" w:tplc="FFFFFFFF">
+      <w:start w:val="1"/>
+      <w:numFmt w:val="decimal"/>
+      <w:lvlText w:val="%1."/>
+      <w:lvlJc w:val="left"/>
+      <w:pPr>
+        <w:ind w:left="720" w:hanging="360"/>
+      </w:pPr>
+      <w:rPr>
+        <w:rFonts w:hint="default"/>
+      </w:rPr>
+    </w:lvl>
+    <w:lvl w:ilvl="1" w:tplc="FFFFFFFF" w:tentative="1">
+      <w:start w:val="1"/>
+      <w:numFmt w:val="lowerLetter"/>
+      <w:lvlText w:val="%2."/>
+      <w:lvlJc w:val="left"/>
+      <w:pPr>
+        <w:ind w:left="1440" w:hanging="360"/>
+      </w:pPr>
+    </w:lvl>
+    <w:lvl w:ilvl="2" w:tplc="FFFFFFFF" w:tentative="1">
+      <w:start w:val="1"/>
+      <w:numFmt w:val="lowerRoman"/>
+      <w:lvlText w:val="%3."/>
+      <w:lvlJc w:val="right"/>
+      <w:pPr>
+        <w:ind w:left="2160" w:hanging="180"/>
+      </w:pPr>
+    </w:lvl>
+    <w:lvl w:ilvl="3" w:tplc="FFFFFFFF" w:tentative="1">
+      <w:start w:val="1"/>
+      <w:numFmt w:val="decimal"/>
+      <w:lvlText w:val="%4."/>
+      <w:lvlJc w:val="left"/>
+      <w:pPr>
+        <w:ind w:left="2880" w:hanging="360"/>
+      </w:pPr>
+    </w:lvl>
+    <w:lvl w:ilvl="4" w:tplc="FFFFFFFF" w:tentative="1">
+      <w:start w:val="1"/>
+      <w:numFmt w:val="lowerLetter"/>
+      <w:lvlText w:val="%5."/>
+      <w:lvlJc w:val="left"/>
+      <w:pPr>
+        <w:ind w:left="3600" w:hanging="360"/>
+      </w:pPr>
+    </w:lvl>
+    <w:lvl w:ilvl="5" w:tplc="FFFFFFFF" w:tentative="1">
+      <w:start w:val="1"/>
+      <w:numFmt w:val="lowerRoman"/>
+      <w:lvlText w:val="%6."/>
+      <w:lvlJc w:val="right"/>
+      <w:pPr>
+        <w:ind w:left="4320" w:hanging="180"/>
+      </w:pPr>
+    </w:lvl>
+    <w:lvl w:ilvl="6" w:tplc="FFFFFFFF" w:tentative="1">
+      <w:start w:val="1"/>
+      <w:numFmt w:val="decimal"/>
+      <w:lvlText w:val="%7."/>
+      <w:lvlJc w:val="left"/>
+      <w:pPr>
+        <w:ind w:left="5040" w:hanging="360"/>
+      </w:pPr>
+    </w:lvl>
+    <w:lvl w:ilvl="7" w:tplc="FFFFFFFF" w:tentative="1">
+      <w:start w:val="1"/>
+      <w:numFmt w:val="lowerLetter"/>
+      <w:lvlText w:val="%8."/>
+      <w:lvlJc w:val="left"/>
+      <w:pPr>
+        <w:ind w:left="5760" w:hanging="360"/>
+      </w:pPr>
+    </w:lvl>
+    <w:lvl w:ilvl="8" w:tplc="FFFFFFFF" w:tentative="1">
+      <w:start w:val="1"/>
+      <w:numFmt w:val="lowerRoman"/>
+      <w:lvlText w:val="%9."/>
+      <w:lvlJc w:val="right"/>
+      <w:pPr>
+        <w:ind w:left="6480" w:hanging="180"/>
+      </w:pPr>
+    </w:lvl>
+  </w:abstractNum>
+  <w:abstractNum w:abstractNumId="10" w15:restartNumberingAfterBreak="0">
+    <w:nsid w:val="44EF4FE2"/>
+    <w:multiLevelType w:val="multilevel"/>
+    <w:tmpl w:val="96F82C6A"/>
+    <w:lvl w:ilvl="0">
+      <w:start w:val="7"/>
+      <w:numFmt w:val="decimal"/>
+      <w:lvlText w:val="%1."/>
+      <w:lvlJc w:val="left"/>
+      <w:pPr>
+        <w:ind w:left="720" w:hanging="360"/>
+      </w:pPr>
+      <w:rPr>
+        <w:rFonts w:hint="default"/>
+      </w:rPr>
+    </w:lvl>
+    <w:lvl w:ilvl="1">
+      <w:start w:val="1"/>
+      <w:numFmt w:val="decimal"/>
+      <w:isLgl/>
+      <w:lvlText w:val="%1.%2"/>
+      <w:lvlJc w:val="left"/>
+      <w:pPr>
+        <w:ind w:left="1570" w:hanging="720"/>
+      </w:pPr>
+      <w:rPr>
+        <w:rFonts w:hint="default"/>
+      </w:rPr>
+    </w:lvl>
+    <w:lvl w:ilvl="2">
+      <w:start w:val="1"/>
+      <w:numFmt w:val="decimal"/>
+      <w:isLgl/>
+      <w:lvlText w:val="%1.%2.%3"/>
+      <w:lvlJc w:val="left"/>
+      <w:pPr>
+        <w:ind w:left="4248" w:hanging="720"/>
+      </w:pPr>
+      <w:rPr>
+        <w:rFonts w:hint="default"/>
+      </w:rPr>
+    </w:lvl>
+    <w:lvl w:ilvl="3">
+      <w:start w:val="1"/>
+      <w:numFmt w:val="decimal"/>
+      <w:isLgl/>
+      <w:lvlText w:val="%1.%2.%3.%4"/>
+      <w:lvlJc w:val="left"/>
+      <w:pPr>
+        <w:ind w:left="6192" w:hanging="1080"/>
+      </w:pPr>
+      <w:rPr>
+        <w:rFonts w:hint="default"/>
+      </w:rPr>
+    </w:lvl>
+    <w:lvl w:ilvl="4">
+      <w:start w:val="1"/>
+      <w:numFmt w:val="decimal"/>
+      <w:isLgl/>
+      <w:lvlText w:val="%1.%2.%3.%4.%5"/>
+      <w:lvlJc w:val="left"/>
+      <w:pPr>
+        <w:ind w:left="7776" w:hanging="1080"/>
+      </w:pPr>
+      <w:rPr>
+        <w:rFonts w:hint="default"/>
+      </w:rPr>
+    </w:lvl>
+    <w:lvl w:ilvl="5">
+      <w:start w:val="1"/>
+      <w:numFmt w:val="decimal"/>
+      <w:isLgl/>
+      <w:lvlText w:val="%1.%2.%3.%4.%5.%6"/>
+      <w:lvlJc w:val="left"/>
+      <w:pPr>
+        <w:ind w:left="9720" w:hanging="1440"/>
+      </w:pPr>
+      <w:rPr>
+        <w:rFonts w:hint="default"/>
+      </w:rPr>
+    </w:lvl>
+    <w:lvl w:ilvl="6">
+      <w:start w:val="1"/>
+      <w:numFmt w:val="decimal"/>
+      <w:isLgl/>
+      <w:lvlText w:val="%1.%2.%3.%4.%5.%6.%7"/>
+      <w:lvlJc w:val="left"/>
+      <w:pPr>
+        <w:ind w:left="11664" w:hanging="1800"/>
+      </w:pPr>
+      <w:rPr>
+        <w:rFonts w:hint="default"/>
+      </w:rPr>
+    </w:lvl>
+    <w:lvl w:ilvl="7">
+      <w:start w:val="1"/>
+      <w:numFmt w:val="decimal"/>
+      <w:isLgl/>
+      <w:lvlText w:val="%1.%2.%3.%4.%5.%6.%7.%8"/>
+      <w:lvlJc w:val="left"/>
+      <w:pPr>
+        <w:ind w:left="13248" w:hanging="1800"/>
+      </w:pPr>
+      <w:rPr>
+        <w:rFonts w:hint="default"/>
+      </w:rPr>
+    </w:lvl>
+    <w:lvl w:ilvl="8">
+      <w:start w:val="1"/>
+      <w:numFmt w:val="decimal"/>
+      <w:isLgl/>
+      <w:lvlText w:val="%1.%2.%3.%4.%5.%6.%7.%8.%9"/>
+      <w:lvlJc w:val="left"/>
+      <w:pPr>
+        <w:ind w:left="15192" w:hanging="2160"/>
+      </w:pPr>
+      <w:rPr>
+        <w:rFonts w:hint="default"/>
+      </w:rPr>
+    </w:lvl>
+  </w:abstractNum>
+  <w:abstractNum w:abstractNumId="11" w15:restartNumberingAfterBreak="0">
+    <w:nsid w:val="45B4544C"/>
+    <w:multiLevelType w:val="hybridMultilevel"/>
+    <w:tmpl w:val="CD02841C"/>
+    <w:lvl w:ilvl="0" w:tplc="AA809A4E">
+      <w:start w:val="1"/>
+      <w:numFmt w:val="decimal"/>
+      <w:lvlText w:val="%1.1"/>
+      <w:lvlJc w:val="left"/>
+      <w:pPr>
+        <w:ind w:left="720" w:hanging="360"/>
+      </w:pPr>
+      <w:rPr>
+        <w:rFonts w:hint="default"/>
+      </w:rPr>
+    </w:lvl>
+    <w:lvl w:ilvl="1" w:tplc="18090019" w:tentative="1">
+      <w:start w:val="1"/>
+      <w:numFmt w:val="lowerLetter"/>
+      <w:lvlText w:val="%2."/>
+      <w:lvlJc w:val="left"/>
+      <w:pPr>
+        <w:ind w:left="1440" w:hanging="360"/>
+      </w:pPr>
+    </w:lvl>
+    <w:lvl w:ilvl="2" w:tplc="1809001B" w:tentative="1">
+      <w:start w:val="1"/>
+      <w:numFmt w:val="lowerRoman"/>
+      <w:lvlText w:val="%3."/>
+      <w:lvlJc w:val="right"/>
+      <w:pPr>
+        <w:ind w:left="2160" w:hanging="180"/>
+      </w:pPr>
+    </w:lvl>
+    <w:lvl w:ilvl="3" w:tplc="1809000F" w:tentative="1">
+      <w:start w:val="1"/>
+      <w:numFmt w:val="decimal"/>
+      <w:lvlText w:val="%4."/>
+      <w:lvlJc w:val="left"/>
+      <w:pPr>
+        <w:ind w:left="2880" w:hanging="360"/>
+      </w:pPr>
+    </w:lvl>
+    <w:lvl w:ilvl="4" w:tplc="18090019" w:tentative="1">
+      <w:start w:val="1"/>
+      <w:numFmt w:val="lowerLetter"/>
+      <w:lvlText w:val="%5."/>
+      <w:lvlJc w:val="left"/>
+      <w:pPr>
+        <w:ind w:left="3600" w:hanging="360"/>
+      </w:pPr>
+    </w:lvl>
+    <w:lvl w:ilvl="5" w:tplc="1809001B" w:tentative="1">
+      <w:start w:val="1"/>
+      <w:numFmt w:val="lowerRoman"/>
+      <w:lvlText w:val="%6."/>
+      <w:lvlJc w:val="right"/>
+      <w:pPr>
+        <w:ind w:left="4320" w:hanging="180"/>
+      </w:pPr>
+    </w:lvl>
+    <w:lvl w:ilvl="6" w:tplc="1809000F" w:tentative="1">
+      <w:start w:val="1"/>
+      <w:numFmt w:val="decimal"/>
+      <w:lvlText w:val="%7."/>
+      <w:lvlJc w:val="left"/>
+      <w:pPr>
+        <w:ind w:left="5040" w:hanging="360"/>
+      </w:pPr>
+    </w:lvl>
+    <w:lvl w:ilvl="7" w:tplc="18090019" w:tentative="1">
+      <w:start w:val="1"/>
+      <w:numFmt w:val="lowerLetter"/>
+      <w:lvlText w:val="%8."/>
+      <w:lvlJc w:val="left"/>
+      <w:pPr>
+        <w:ind w:left="5760" w:hanging="360"/>
+      </w:pPr>
+    </w:lvl>
+    <w:lvl w:ilvl="8" w:tplc="1809001B" w:tentative="1">
+      <w:start w:val="1"/>
+      <w:numFmt w:val="lowerRoman"/>
+      <w:lvlText w:val="%9."/>
+      <w:lvlJc w:val="right"/>
+      <w:pPr>
+        <w:ind w:left="6480" w:hanging="180"/>
+      </w:pPr>
+    </w:lvl>
+  </w:abstractNum>
+  <w:abstractNum w:abstractNumId="12" w15:restartNumberingAfterBreak="0">
+    <w:nsid w:val="46AB410B"/>
+    <w:multiLevelType w:val="multilevel"/>
+    <w:tmpl w:val="5CD83FD2"/>
+    <w:lvl w:ilvl="0">
+      <w:start w:val="1"/>
+      <w:numFmt w:val="decimal"/>
+      <w:lvlText w:val="%1."/>
+      <w:lvlJc w:val="left"/>
+      <w:pPr>
+        <w:ind w:left="720" w:hanging="360"/>
+      </w:pPr>
+      <w:rPr>
+        <w:rFonts w:hint="default"/>
+      </w:rPr>
+    </w:lvl>
+    <w:lvl w:ilvl="1">
+      <w:start w:val="2"/>
+      <w:numFmt w:val="decimal"/>
+      <w:isLgl/>
+      <w:lvlText w:val="%1.%2"/>
+      <w:lvlJc w:val="left"/>
+      <w:pPr>
+        <w:ind w:left="2664" w:hanging="720"/>
+      </w:pPr>
+      <w:rPr>
+        <w:rFonts w:hint="default"/>
+      </w:rPr>
+    </w:lvl>
+    <w:lvl w:ilvl="2">
+      <w:start w:val="1"/>
+      <w:numFmt w:val="decimal"/>
+      <w:isLgl/>
+      <w:lvlText w:val="%1.%2.%3"/>
+      <w:lvlJc w:val="left"/>
+      <w:pPr>
+        <w:ind w:left="4248" w:hanging="720"/>
+      </w:pPr>
+      <w:rPr>
+        <w:rFonts w:hint="default"/>
+      </w:rPr>
+    </w:lvl>
+    <w:lvl w:ilvl="3">
+      <w:start w:val="1"/>
+      <w:numFmt w:val="decimal"/>
+      <w:isLgl/>
+      <w:lvlText w:val="%1.%2.%3.%4"/>
+      <w:lvlJc w:val="left"/>
+      <w:pPr>
+        <w:ind w:left="6192" w:hanging="1080"/>
+      </w:pPr>
+      <w:rPr>
+        <w:rFonts w:hint="default"/>
+      </w:rPr>
+    </w:lvl>
+    <w:lvl w:ilvl="4">
+      <w:start w:val="1"/>
+      <w:numFmt w:val="decimal"/>
+      <w:isLgl/>
+      <w:lvlText w:val="%1.%2.%3.%4.%5"/>
+      <w:lvlJc w:val="left"/>
+      <w:pPr>
+        <w:ind w:left="7776" w:hanging="1080"/>
+      </w:pPr>
+      <w:rPr>
+        <w:rFonts w:hint="default"/>
+      </w:rPr>
+    </w:lvl>
+    <w:lvl w:ilvl="5">
+      <w:start w:val="1"/>
+      <w:numFmt w:val="decimal"/>
+      <w:isLgl/>
+      <w:lvlText w:val="%1.%2.%3.%4.%5.%6"/>
+      <w:lvlJc w:val="left"/>
+      <w:pPr>
+        <w:ind w:left="9720" w:hanging="1440"/>
+      </w:pPr>
+      <w:rPr>
+        <w:rFonts w:hint="default"/>
+      </w:rPr>
+    </w:lvl>
+    <w:lvl w:ilvl="6">
+      <w:start w:val="1"/>
+      <w:numFmt w:val="decimal"/>
+      <w:isLgl/>
+      <w:lvlText w:val="%1.%2.%3.%4.%5.%6.%7"/>
+      <w:lvlJc w:val="left"/>
+      <w:pPr>
+        <w:ind w:left="11664" w:hanging="1800"/>
+      </w:pPr>
+      <w:rPr>
+        <w:rFonts w:hint="default"/>
+      </w:rPr>
+    </w:lvl>
+    <w:lvl w:ilvl="7">
+      <w:start w:val="1"/>
+      <w:numFmt w:val="decimal"/>
+      <w:isLgl/>
+      <w:lvlText w:val="%1.%2.%3.%4.%5.%6.%7.%8"/>
+      <w:lvlJc w:val="left"/>
+      <w:pPr>
+        <w:ind w:left="13248" w:hanging="1800"/>
+      </w:pPr>
+      <w:rPr>
+        <w:rFonts w:hint="default"/>
+      </w:rPr>
+    </w:lvl>
+    <w:lvl w:ilvl="8">
+      <w:start w:val="1"/>
+      <w:numFmt w:val="decimal"/>
+      <w:isLgl/>
+      <w:lvlText w:val="%1.%2.%3.%4.%5.%6.%7.%8.%9"/>
+      <w:lvlJc w:val="left"/>
+      <w:pPr>
+        <w:ind w:left="15192" w:hanging="2160"/>
+      </w:pPr>
+      <w:rPr>
+        <w:rFonts w:hint="default"/>
+      </w:rPr>
+    </w:lvl>
+  </w:abstractNum>
+  <w:abstractNum w:abstractNumId="13" w15:restartNumberingAfterBreak="0">
+    <w:nsid w:val="47D5014A"/>
+    <w:multiLevelType w:val="multilevel"/>
+    <w:tmpl w:val="5CD83FD2"/>
+    <w:lvl w:ilvl="0">
+      <w:start w:val="1"/>
+      <w:numFmt w:val="decimal"/>
+      <w:lvlText w:val="%1."/>
+      <w:lvlJc w:val="left"/>
+      <w:pPr>
+        <w:ind w:left="720" w:hanging="360"/>
+      </w:pPr>
+      <w:rPr>
+        <w:rFonts w:hint="default"/>
+      </w:rPr>
+    </w:lvl>
+    <w:lvl w:ilvl="1">
+      <w:start w:val="2"/>
+      <w:numFmt w:val="decimal"/>
+      <w:isLgl/>
+      <w:lvlText w:val="%1.%2"/>
+      <w:lvlJc w:val="left"/>
+      <w:pPr>
+        <w:ind w:left="2664" w:hanging="720"/>
+      </w:pPr>
+      <w:rPr>
+        <w:rFonts w:hint="default"/>
+      </w:rPr>
+    </w:lvl>
+    <w:lvl w:ilvl="2">
+      <w:start w:val="1"/>
+      <w:numFmt w:val="decimal"/>
+      <w:isLgl/>
+      <w:lvlText w:val="%1.%2.%3"/>
+      <w:lvlJc w:val="left"/>
+      <w:pPr>
+        <w:ind w:left="4248" w:hanging="720"/>
+      </w:pPr>
+      <w:rPr>
+        <w:rFonts w:hint="default"/>
+      </w:rPr>
+    </w:lvl>
+    <w:lvl w:ilvl="3">
+      <w:start w:val="1"/>
+      <w:numFmt w:val="decimal"/>
+      <w:isLgl/>
+      <w:lvlText w:val="%1.%2.%3.%4"/>
+      <w:lvlJc w:val="left"/>
+      <w:pPr>
+        <w:ind w:left="6192" w:hanging="1080"/>
+      </w:pPr>
+      <w:rPr>
+        <w:rFonts w:hint="default"/>
+      </w:rPr>
+    </w:lvl>
+    <w:lvl w:ilvl="4">
+      <w:start w:val="1"/>
+      <w:numFmt w:val="decimal"/>
+      <w:isLgl/>
+      <w:lvlText w:val="%1.%2.%3.%4.%5"/>
+      <w:lvlJc w:val="left"/>
+      <w:pPr>
+        <w:ind w:left="7776" w:hanging="1080"/>
+      </w:pPr>
+      <w:rPr>
+        <w:rFonts w:hint="default"/>
+      </w:rPr>
+    </w:lvl>
+    <w:lvl w:ilvl="5">
+      <w:start w:val="1"/>
+      <w:numFmt w:val="decimal"/>
+      <w:isLgl/>
+      <w:lvlText w:val="%1.%2.%3.%4.%5.%6"/>
+      <w:lvlJc w:val="left"/>
+      <w:pPr>
+        <w:ind w:left="9720" w:hanging="1440"/>
+      </w:pPr>
+      <w:rPr>
+        <w:rFonts w:hint="default"/>
+      </w:rPr>
+    </w:lvl>
+    <w:lvl w:ilvl="6">
+      <w:start w:val="1"/>
+      <w:numFmt w:val="decimal"/>
+      <w:isLgl/>
+      <w:lvlText w:val="%1.%2.%3.%4.%5.%6.%7"/>
+      <w:lvlJc w:val="left"/>
+      <w:pPr>
+        <w:ind w:left="11664" w:hanging="1800"/>
+      </w:pPr>
+      <w:rPr>
+        <w:rFonts w:hint="default"/>
+      </w:rPr>
+    </w:lvl>
+    <w:lvl w:ilvl="7">
+      <w:start w:val="1"/>
+      <w:numFmt w:val="decimal"/>
+      <w:isLgl/>
+      <w:lvlText w:val="%1.%2.%3.%4.%5.%6.%7.%8"/>
+      <w:lvlJc w:val="left"/>
+      <w:pPr>
+        <w:ind w:left="13248" w:hanging="1800"/>
+      </w:pPr>
+      <w:rPr>
+        <w:rFonts w:hint="default"/>
+      </w:rPr>
+    </w:lvl>
+    <w:lvl w:ilvl="8">
+      <w:start w:val="1"/>
+      <w:numFmt w:val="decimal"/>
+      <w:isLgl/>
+      <w:lvlText w:val="%1.%2.%3.%4.%5.%6.%7.%8.%9"/>
+      <w:lvlJc w:val="left"/>
+      <w:pPr>
+        <w:ind w:left="15192" w:hanging="2160"/>
+      </w:pPr>
+      <w:rPr>
+        <w:rFonts w:hint="default"/>
+      </w:rPr>
+    </w:lvl>
+  </w:abstractNum>
+  <w:abstractNum w:abstractNumId="14" w15:restartNumberingAfterBreak="0">
+    <w:nsid w:val="4BC80046"/>
+    <w:multiLevelType w:val="multilevel"/>
+    <w:tmpl w:val="565C90F4"/>
+    <w:lvl w:ilvl="0">
+      <w:start w:val="7"/>
+      <w:numFmt w:val="decimal"/>
+      <w:lvlText w:val="%1."/>
+      <w:lvlJc w:val="left"/>
+      <w:pPr>
+        <w:ind w:left="720" w:hanging="360"/>
+      </w:pPr>
+      <w:rPr>
+        <w:rFonts w:hint="default"/>
+      </w:rPr>
+    </w:lvl>
+    <w:lvl w:ilvl="1">
+      <w:start w:val="1"/>
+      <w:numFmt w:val="decimal"/>
+      <w:isLgl/>
+      <w:lvlText w:val="%1.%2"/>
+      <w:lvlJc w:val="left"/>
+      <w:pPr>
+        <w:ind w:left="1570" w:hanging="720"/>
+      </w:pPr>
+      <w:rPr>
+        <w:rFonts w:hint="default"/>
+      </w:rPr>
+    </w:lvl>
+    <w:lvl w:ilvl="2">
+      <w:start w:val="1"/>
+      <w:numFmt w:val="decimal"/>
+      <w:isLgl/>
+      <w:lvlText w:val="%1.%2.%3"/>
+      <w:lvlJc w:val="left"/>
+      <w:pPr>
+        <w:ind w:left="4248" w:hanging="720"/>
+      </w:pPr>
+      <w:rPr>
+        <w:rFonts w:hint="default"/>
+      </w:rPr>
+    </w:lvl>
+    <w:lvl w:ilvl="3">
+      <w:start w:val="1"/>
+      <w:numFmt w:val="decimal"/>
+      <w:isLgl/>
+      <w:lvlText w:val="4.%2"/>
+      <w:lvlJc w:val="left"/>
+      <w:pPr>
+        <w:ind w:left="6192" w:hanging="1080"/>
+      </w:pPr>
+      <w:rPr>
+        <w:rFonts w:hint="default"/>
+      </w:rPr>
+    </w:lvl>
+    <w:lvl w:ilvl="4">
+      <w:start w:val="1"/>
+      <w:numFmt w:val="decimal"/>
+      <w:isLgl/>
+      <w:lvlText w:val="%1.%2.%3.%4.%5"/>
+      <w:lvlJc w:val="left"/>
+      <w:pPr>
+        <w:ind w:left="7776" w:hanging="1080"/>
+      </w:pPr>
+      <w:rPr>
+        <w:rFonts w:hint="default"/>
+      </w:rPr>
+    </w:lvl>
+    <w:lvl w:ilvl="5">
+      <w:start w:val="1"/>
+      <w:numFmt w:val="decimal"/>
+      <w:isLgl/>
+      <w:lvlText w:val="%1.%2.%3.%4.%5.%6"/>
+      <w:lvlJc w:val="left"/>
+      <w:pPr>
+        <w:ind w:left="9720" w:hanging="1440"/>
+      </w:pPr>
+      <w:rPr>
+        <w:rFonts w:hint="default"/>
+      </w:rPr>
+    </w:lvl>
+    <w:lvl w:ilvl="6">
+      <w:start w:val="1"/>
+      <w:numFmt w:val="decimal"/>
+      <w:isLgl/>
+      <w:lvlText w:val="%1.%2.%3.%4.%5.%6.%7"/>
+      <w:lvlJc w:val="left"/>
+      <w:pPr>
+        <w:ind w:left="11664" w:hanging="1800"/>
+      </w:pPr>
+      <w:rPr>
+        <w:rFonts w:hint="default"/>
+      </w:rPr>
+    </w:lvl>
+    <w:lvl w:ilvl="7">
+      <w:start w:val="1"/>
+      <w:numFmt w:val="decimal"/>
+      <w:isLgl/>
+      <w:lvlText w:val="%1.%2.%3.%4.%5.%6.%7.%8"/>
+      <w:lvlJc w:val="left"/>
+      <w:pPr>
+        <w:ind w:left="13248" w:hanging="1800"/>
+      </w:pPr>
+      <w:rPr>
+        <w:rFonts w:hint="default"/>
+      </w:rPr>
+    </w:lvl>
+    <w:lvl w:ilvl="8">
+      <w:start w:val="1"/>
+      <w:numFmt w:val="decimal"/>
+      <w:isLgl/>
+      <w:lvlText w:val="%1.%2.%3.%4.%5.%6.%7.%8.%9"/>
+      <w:lvlJc w:val="left"/>
+      <w:pPr>
+        <w:ind w:left="15192" w:hanging="2160"/>
+      </w:pPr>
+      <w:rPr>
+        <w:rFonts w:hint="default"/>
+      </w:rPr>
+    </w:lvl>
+  </w:abstractNum>
+  <w:abstractNum w:abstractNumId="15" w15:restartNumberingAfterBreak="0">
+    <w:nsid w:val="4FFB0C4A"/>
+    <w:multiLevelType w:val="multilevel"/>
+    <w:tmpl w:val="565C90F4"/>
+    <w:lvl w:ilvl="0">
+      <w:start w:val="7"/>
+      <w:numFmt w:val="decimal"/>
+      <w:lvlText w:val="%1."/>
+      <w:lvlJc w:val="left"/>
+      <w:pPr>
+        <w:ind w:left="720" w:hanging="360"/>
+      </w:pPr>
+      <w:rPr>
+        <w:rFonts w:hint="default"/>
+      </w:rPr>
+    </w:lvl>
+    <w:lvl w:ilvl="1">
+      <w:start w:val="1"/>
+      <w:numFmt w:val="decimal"/>
+      <w:isLgl/>
+      <w:lvlText w:val="%1.%2"/>
+      <w:lvlJc w:val="left"/>
+      <w:pPr>
+        <w:ind w:left="1570" w:hanging="720"/>
+      </w:pPr>
+      <w:rPr>
+        <w:rFonts w:hint="default"/>
+      </w:rPr>
+    </w:lvl>
+    <w:lvl w:ilvl="2">
+      <w:start w:val="1"/>
+      <w:numFmt w:val="decimal"/>
+      <w:isLgl/>
+      <w:lvlText w:val="%1.%2.%3"/>
+      <w:lvlJc w:val="left"/>
+      <w:pPr>
+        <w:ind w:left="4248" w:hanging="720"/>
+      </w:pPr>
+      <w:rPr>
+        <w:rFonts w:hint="default"/>
+      </w:rPr>
+    </w:lvl>
+    <w:lvl w:ilvl="3">
+      <w:start w:val="1"/>
+      <w:numFmt w:val="decimal"/>
+      <w:isLgl/>
+      <w:lvlText w:val="4.%2"/>
+      <w:lvlJc w:val="left"/>
+      <w:pPr>
+        <w:ind w:left="6192" w:hanging="1080"/>
+      </w:pPr>
+      <w:rPr>
+        <w:rFonts w:hint="default"/>
+      </w:rPr>
+    </w:lvl>
+    <w:lvl w:ilvl="4">
+      <w:start w:val="1"/>
+      <w:numFmt w:val="decimal"/>
+      <w:isLgl/>
+      <w:lvlText w:val="%1.%2.%3.%4.%5"/>
+      <w:lvlJc w:val="left"/>
+      <w:pPr>
+        <w:ind w:left="7776" w:hanging="1080"/>
+      </w:pPr>
+      <w:rPr>
+        <w:rFonts w:hint="default"/>
+      </w:rPr>
+    </w:lvl>
+    <w:lvl w:ilvl="5">
+      <w:start w:val="1"/>
+      <w:numFmt w:val="decimal"/>
+      <w:isLgl/>
+      <w:lvlText w:val="%1.%2.%3.%4.%5.%6"/>
+      <w:lvlJc w:val="left"/>
+      <w:pPr>
+        <w:ind w:left="9720" w:hanging="1440"/>
+      </w:pPr>
+      <w:rPr>
+        <w:rFonts w:hint="default"/>
+      </w:rPr>
+    </w:lvl>
+    <w:lvl w:ilvl="6">
+      <w:start w:val="1"/>
+      <w:numFmt w:val="decimal"/>
+      <w:isLgl/>
+      <w:lvlText w:val="%1.%2.%3.%4.%5.%6.%7"/>
+      <w:lvlJc w:val="left"/>
+      <w:pPr>
+        <w:ind w:left="11664" w:hanging="1800"/>
+      </w:pPr>
+      <w:rPr>
+        <w:rFonts w:hint="default"/>
+      </w:rPr>
+    </w:lvl>
+    <w:lvl w:ilvl="7">
+      <w:start w:val="1"/>
+      <w:numFmt w:val="decimal"/>
+      <w:isLgl/>
+      <w:lvlText w:val="%1.%2.%3.%4.%5.%6.%7.%8"/>
+      <w:lvlJc w:val="left"/>
+      <w:pPr>
+        <w:ind w:left="13248" w:hanging="1800"/>
+      </w:pPr>
+      <w:rPr>
+        <w:rFonts w:hint="default"/>
+      </w:rPr>
+    </w:lvl>
+    <w:lvl w:ilvl="8">
+      <w:start w:val="1"/>
+      <w:numFmt w:val="decimal"/>
+      <w:isLgl/>
+      <w:lvlText w:val="%1.%2.%3.%4.%5.%6.%7.%8.%9"/>
+      <w:lvlJc w:val="left"/>
+      <w:pPr>
+        <w:ind w:left="15192" w:hanging="2160"/>
+      </w:pPr>
+      <w:rPr>
+        <w:rFonts w:hint="default"/>
+      </w:rPr>
+    </w:lvl>
+  </w:abstractNum>
+  <w:abstractNum w:abstractNumId="16" w15:restartNumberingAfterBreak="0">
+    <w:nsid w:val="535B094B"/>
+    <w:multiLevelType w:val="hybridMultilevel"/>
+    <w:tmpl w:val="ECAE5246"/>
+    <w:lvl w:ilvl="0" w:tplc="1809000F">
+      <w:start w:val="1"/>
+      <w:numFmt w:val="decimal"/>
+      <w:lvlText w:val="%1."/>
+      <w:lvlJc w:val="left"/>
+      <w:pPr>
+        <w:ind w:left="720" w:hanging="360"/>
+      </w:pPr>
+      <w:rPr>
+        <w:rFonts w:hint="default"/>
+      </w:rPr>
+    </w:lvl>
+    <w:lvl w:ilvl="1" w:tplc="18090019" w:tentative="1">
+      <w:start w:val="1"/>
+      <w:numFmt w:val="lowerLetter"/>
+      <w:lvlText w:val="%2."/>
+      <w:lvlJc w:val="left"/>
+      <w:pPr>
+        <w:ind w:left="1440" w:hanging="360"/>
+      </w:pPr>
+    </w:lvl>
+    <w:lvl w:ilvl="2" w:tplc="1809001B" w:tentative="1">
+      <w:start w:val="1"/>
+      <w:numFmt w:val="lowerRoman"/>
+      <w:lvlText w:val="%3."/>
+      <w:lvlJc w:val="right"/>
+      <w:pPr>
+        <w:ind w:left="2160" w:hanging="180"/>
+      </w:pPr>
+    </w:lvl>
+    <w:lvl w:ilvl="3" w:tplc="1809000F" w:tentative="1">
+      <w:start w:val="1"/>
+      <w:numFmt w:val="decimal"/>
+      <w:lvlText w:val="%4."/>
+      <w:lvlJc w:val="left"/>
+      <w:pPr>
+        <w:ind w:left="2880" w:hanging="360"/>
+      </w:pPr>
+    </w:lvl>
+    <w:lvl w:ilvl="4" w:tplc="18090019" w:tentative="1">
+      <w:start w:val="1"/>
+      <w:numFmt w:val="lowerLetter"/>
+      <w:lvlText w:val="%5."/>
+      <w:lvlJc w:val="left"/>
+      <w:pPr>
+        <w:ind w:left="3600" w:hanging="360"/>
+      </w:pPr>
+    </w:lvl>
+    <w:lvl w:ilvl="5" w:tplc="1809001B" w:tentative="1">
+      <w:start w:val="1"/>
+      <w:numFmt w:val="lowerRoman"/>
+      <w:lvlText w:val="%6."/>
+      <w:lvlJc w:val="right"/>
+      <w:pPr>
+        <w:ind w:left="4320" w:hanging="180"/>
+      </w:pPr>
+    </w:lvl>
+    <w:lvl w:ilvl="6" w:tplc="1809000F" w:tentative="1">
+      <w:start w:val="1"/>
+      <w:numFmt w:val="decimal"/>
+      <w:lvlText w:val="%7."/>
+      <w:lvlJc w:val="left"/>
+      <w:pPr>
+        <w:ind w:left="5040" w:hanging="360"/>
+      </w:pPr>
+    </w:lvl>
+    <w:lvl w:ilvl="7" w:tplc="18090019" w:tentative="1">
+      <w:start w:val="1"/>
+      <w:numFmt w:val="lowerLetter"/>
+      <w:lvlText w:val="%8."/>
+      <w:lvlJc w:val="left"/>
+      <w:pPr>
+        <w:ind w:left="5760" w:hanging="360"/>
+      </w:pPr>
+    </w:lvl>
+    <w:lvl w:ilvl="8" w:tplc="1809001B" w:tentative="1">
+      <w:start w:val="1"/>
+      <w:numFmt w:val="lowerRoman"/>
+      <w:lvlText w:val="%9."/>
+      <w:lvlJc w:val="right"/>
+      <w:pPr>
+        <w:ind w:left="6480" w:hanging="180"/>
+      </w:pPr>
+    </w:lvl>
+  </w:abstractNum>
+  <w:abstractNum w:abstractNumId="17" w15:restartNumberingAfterBreak="0">
+    <w:nsid w:val="5B3669B2"/>
+    <w:multiLevelType w:val="hybridMultilevel"/>
+    <w:tmpl w:val="2A102C8A"/>
+    <w:lvl w:ilvl="0" w:tplc="FEBAE608">
+      <w:start w:val="7"/>
+      <w:numFmt w:val="decimal"/>
+      <w:lvlText w:val="%1.1"/>
+      <w:lvlJc w:val="left"/>
+      <w:pPr>
+        <w:ind w:left="2304" w:hanging="360"/>
+      </w:pPr>
+      <w:rPr>
+        <w:rFonts w:hint="default"/>
+      </w:rPr>
+    </w:lvl>
+    <w:lvl w:ilvl="1" w:tplc="18090019">
+      <w:start w:val="1"/>
+      <w:numFmt w:val="lowerLetter"/>
+      <w:lvlText w:val="%2."/>
+      <w:lvlJc w:val="left"/>
+      <w:pPr>
+        <w:ind w:left="1440" w:hanging="360"/>
+      </w:pPr>
+    </w:lvl>
+    <w:lvl w:ilvl="2" w:tplc="1809001B" w:tentative="1">
+      <w:start w:val="1"/>
+      <w:numFmt w:val="lowerRoman"/>
+      <w:lvlText w:val="%3."/>
+      <w:lvlJc w:val="right"/>
+      <w:pPr>
+        <w:ind w:left="2160" w:hanging="180"/>
+      </w:pPr>
+    </w:lvl>
+    <w:lvl w:ilvl="3" w:tplc="1809000F" w:tentative="1">
+      <w:start w:val="1"/>
+      <w:numFmt w:val="decimal"/>
+      <w:lvlText w:val="%4."/>
+      <w:lvlJc w:val="left"/>
+      <w:pPr>
+        <w:ind w:left="2880" w:hanging="360"/>
+      </w:pPr>
+    </w:lvl>
+    <w:lvl w:ilvl="4" w:tplc="18090019" w:tentative="1">
+      <w:start w:val="1"/>
+      <w:numFmt w:val="lowerLetter"/>
+      <w:lvlText w:val="%5."/>
+      <w:lvlJc w:val="left"/>
+      <w:pPr>
+        <w:ind w:left="3600" w:hanging="360"/>
+      </w:pPr>
+    </w:lvl>
+    <w:lvl w:ilvl="5" w:tplc="1809001B" w:tentative="1">
+      <w:start w:val="1"/>
+      <w:numFmt w:val="lowerRoman"/>
+      <w:lvlText w:val="%6."/>
+      <w:lvlJc w:val="right"/>
+      <w:pPr>
+        <w:ind w:left="4320" w:hanging="180"/>
+      </w:pPr>
+    </w:lvl>
+    <w:lvl w:ilvl="6" w:tplc="1809000F" w:tentative="1">
+      <w:start w:val="1"/>
+      <w:numFmt w:val="decimal"/>
+      <w:lvlText w:val="%7."/>
+      <w:lvlJc w:val="left"/>
+      <w:pPr>
+        <w:ind w:left="5040" w:hanging="360"/>
+      </w:pPr>
+    </w:lvl>
+    <w:lvl w:ilvl="7" w:tplc="18090019" w:tentative="1">
+      <w:start w:val="1"/>
+      <w:numFmt w:val="lowerLetter"/>
+      <w:lvlText w:val="%8."/>
+      <w:lvlJc w:val="left"/>
+      <w:pPr>
+        <w:ind w:left="5760" w:hanging="360"/>
+      </w:pPr>
+    </w:lvl>
+    <w:lvl w:ilvl="8" w:tplc="1809001B" w:tentative="1">
+      <w:start w:val="1"/>
+      <w:numFmt w:val="lowerRoman"/>
+      <w:lvlText w:val="%9."/>
+      <w:lvlJc w:val="right"/>
+      <w:pPr>
+        <w:ind w:left="6480" w:hanging="180"/>
+      </w:pPr>
+    </w:lvl>
+  </w:abstractNum>
+  <w:abstractNum w:abstractNumId="18" w15:restartNumberingAfterBreak="0">
+    <w:nsid w:val="733C2334"/>
+    <w:multiLevelType w:val="multilevel"/>
+    <w:tmpl w:val="352E87B2"/>
+    <w:lvl w:ilvl="0">
+      <w:start w:val="1"/>
+      <w:numFmt w:val="none"/>
+      <w:lvlText w:val="7.1"/>
+      <w:lvlJc w:val="left"/>
+      <w:pPr>
+        <w:ind w:left="360" w:hanging="360"/>
+      </w:pPr>
+      <w:rPr>
+        <w:rFonts w:hint="default"/>
+      </w:rPr>
+    </w:lvl>
+    <w:lvl w:ilvl="1">
+      <w:start w:val="1"/>
+      <w:numFmt w:val="decimal"/>
+      <w:lvlText w:val="%1.%2."/>
+      <w:lvlJc w:val="left"/>
+      <w:pPr>
+        <w:ind w:left="792" w:hanging="432"/>
+      </w:pPr>
+      <w:rPr>
+        <w:rFonts w:hint="default"/>
+      </w:rPr>
+    </w:lvl>
+    <w:lvl w:ilvl="2">
+      <w:start w:val="1"/>
+      <w:numFmt w:val="decimal"/>
+      <w:lvlText w:val="%1.%2.%3."/>
+      <w:lvlJc w:val="left"/>
+      <w:pPr>
+        <w:ind w:left="1224" w:hanging="504"/>
+      </w:pPr>
+      <w:rPr>
+        <w:rFonts w:hint="default"/>
+      </w:rPr>
+    </w:lvl>
+    <w:lvl w:ilvl="3">
+      <w:start w:val="1"/>
+      <w:numFmt w:val="decimal"/>
+      <w:lvlText w:val="%1.%2.%3.%4."/>
+      <w:lvlJc w:val="left"/>
+      <w:pPr>
+        <w:ind w:left="1728" w:hanging="648"/>
+      </w:pPr>
+      <w:rPr>
+        <w:rFonts w:hint="default"/>
+      </w:rPr>
+    </w:lvl>
+    <w:lvl w:ilvl="4">
+      <w:start w:val="1"/>
+      <w:numFmt w:val="decimal"/>
+      <w:lvlText w:val="%1.%2.%3.%4.%5."/>
+      <w:lvlJc w:val="left"/>
+      <w:pPr>
+        <w:ind w:left="2232" w:hanging="792"/>
+      </w:pPr>
+      <w:rPr>
+        <w:rFonts w:hint="default"/>
+      </w:rPr>
+    </w:lvl>
+    <w:lvl w:ilvl="5">
+      <w:start w:val="1"/>
+      <w:numFmt w:val="decimal"/>
+      <w:lvlText w:val="%1.%2.%3.%4.%5.%6."/>
+      <w:lvlJc w:val="left"/>
+      <w:pPr>
+        <w:ind w:left="2736" w:hanging="936"/>
+      </w:pPr>
+      <w:rPr>
+        <w:rFonts w:hint="default"/>
+      </w:rPr>
+    </w:lvl>
+    <w:lvl w:ilvl="6">
+      <w:start w:val="1"/>
+      <w:numFmt w:val="decimal"/>
+      <w:lvlText w:val="%1.%2.%3.%4.%5.%6.%7."/>
+      <w:lvlJc w:val="left"/>
+      <w:pPr>
+        <w:ind w:left="3240" w:hanging="1080"/>
+      </w:pPr>
+      <w:rPr>
+        <w:rFonts w:hint="default"/>
+      </w:rPr>
+    </w:lvl>
+    <w:lvl w:ilvl="7">
+      <w:start w:val="1"/>
+      <w:numFmt w:val="decimal"/>
+      <w:lvlText w:val="%1.%2.%3.%4.%5.%6.%7.%8."/>
+      <w:lvlJc w:val="left"/>
+      <w:pPr>
+        <w:ind w:left="3744" w:hanging="1224"/>
+      </w:pPr>
+      <w:rPr>
+        <w:rFonts w:hint="default"/>
+      </w:rPr>
+    </w:lvl>
+    <w:lvl w:ilvl="8">
+      <w:start w:val="1"/>
+      <w:numFmt w:val="decimal"/>
+      <w:lvlText w:val="%1.%2.%3.%4.%5.%6.%7.%8.%9."/>
+      <w:lvlJc w:val="left"/>
+      <w:pPr>
+        <w:ind w:left="4320" w:hanging="1440"/>
+      </w:pPr>
+      <w:rPr>
+        <w:rFonts w:hint="default"/>
+      </w:rPr>
+    </w:lvl>
+  </w:abstractNum>
+  <w:abstractNum w:abstractNumId="19" w15:restartNumberingAfterBreak="0">
+    <w:nsid w:val="74D261D3"/>
+    <w:multiLevelType w:val="hybridMultilevel"/>
+    <w:tmpl w:val="173825C0"/>
+    <w:lvl w:ilvl="0" w:tplc="FFFFFFFF">
+      <w:start w:val="7"/>
+      <w:numFmt w:val="decimal"/>
+      <w:lvlText w:val="%1.1"/>
+      <w:lvlJc w:val="left"/>
+      <w:pPr>
+        <w:ind w:left="720" w:hanging="360"/>
+      </w:pPr>
+      <w:rPr>
+        <w:rFonts w:hint="default"/>
+      </w:rPr>
+    </w:lvl>
+    <w:lvl w:ilvl="1" w:tplc="FFFFFFFF" w:tentative="1">
+      <w:start w:val="1"/>
+      <w:numFmt w:val="lowerLetter"/>
+      <w:lvlText w:val="%2."/>
+      <w:lvlJc w:val="left"/>
+      <w:pPr>
+        <w:ind w:left="1440" w:hanging="360"/>
+      </w:pPr>
+    </w:lvl>
+    <w:lvl w:ilvl="2" w:tplc="FFFFFFFF" w:tentative="1">
+      <w:start w:val="1"/>
+      <w:numFmt w:val="lowerRoman"/>
+      <w:lvlText w:val="%3."/>
+      <w:lvlJc w:val="right"/>
+      <w:pPr>
+        <w:ind w:left="2160" w:hanging="180"/>
+      </w:pPr>
+    </w:lvl>
+    <w:lvl w:ilvl="3" w:tplc="FFFFFFFF" w:tentative="1">
+      <w:start w:val="1"/>
+      <w:numFmt w:val="decimal"/>
+      <w:lvlText w:val="%4."/>
+      <w:lvlJc w:val="left"/>
+      <w:pPr>
+        <w:ind w:left="2880" w:hanging="360"/>
+      </w:pPr>
+    </w:lvl>
+    <w:lvl w:ilvl="4" w:tplc="FFFFFFFF" w:tentative="1">
+      <w:start w:val="1"/>
+      <w:numFmt w:val="lowerLetter"/>
+      <w:lvlText w:val="%5."/>
+      <w:lvlJc w:val="left"/>
+      <w:pPr>
+        <w:ind w:left="3600" w:hanging="360"/>
+      </w:pPr>
+    </w:lvl>
+    <w:lvl w:ilvl="5" w:tplc="FFFFFFFF" w:tentative="1">
+      <w:start w:val="1"/>
+      <w:numFmt w:val="lowerRoman"/>
+      <w:lvlText w:val="%6."/>
+      <w:lvlJc w:val="right"/>
+      <w:pPr>
+        <w:ind w:left="4320" w:hanging="180"/>
+      </w:pPr>
+    </w:lvl>
+    <w:lvl w:ilvl="6" w:tplc="FFFFFFFF" w:tentative="1">
+      <w:start w:val="1"/>
+      <w:numFmt w:val="decimal"/>
+      <w:lvlText w:val="%7."/>
+      <w:lvlJc w:val="left"/>
+      <w:pPr>
+        <w:ind w:left="5040" w:hanging="360"/>
+      </w:pPr>
+    </w:lvl>
+    <w:lvl w:ilvl="7" w:tplc="FFFFFFFF" w:tentative="1">
+      <w:start w:val="1"/>
+      <w:numFmt w:val="lowerLetter"/>
+      <w:lvlText w:val="%8."/>
+      <w:lvlJc w:val="left"/>
+      <w:pPr>
+        <w:ind w:left="5760" w:hanging="360"/>
+      </w:pPr>
+    </w:lvl>
+    <w:lvl w:ilvl="8" w:tplc="FFFFFFFF" w:tentative="1">
+      <w:start w:val="1"/>
+      <w:numFmt w:val="lowerRoman"/>
+      <w:lvlText w:val="%9."/>
+      <w:lvlJc w:val="right"/>
+      <w:pPr>
+        <w:ind w:left="6480" w:hanging="180"/>
+      </w:pPr>
+    </w:lvl>
+  </w:abstractNum>
+  <w:abstractNum w:abstractNumId="20" w15:restartNumberingAfterBreak="0">
+    <w:nsid w:val="79591153"/>
+    <w:multiLevelType w:val="hybridMultilevel"/>
+    <w:tmpl w:val="16A6222E"/>
+    <w:lvl w:ilvl="0" w:tplc="FFFFFFFF">
+      <w:start w:val="7"/>
+      <w:numFmt w:val="decimal"/>
+      <w:lvlText w:val="%1.1"/>
+      <w:lvlJc w:val="left"/>
+      <w:pPr>
+        <w:ind w:left="720" w:hanging="360"/>
+      </w:pPr>
+      <w:rPr>
+        <w:rFonts w:hint="default"/>
+      </w:rPr>
+    </w:lvl>
+    <w:lvl w:ilvl="1" w:tplc="FFFFFFFF" w:tentative="1">
+      <w:start w:val="1"/>
+      <w:numFmt w:val="lowerLetter"/>
+      <w:lvlText w:val="%2."/>
+      <w:lvlJc w:val="left"/>
+      <w:pPr>
+        <w:ind w:left="1440" w:hanging="360"/>
+      </w:pPr>
+    </w:lvl>
+    <w:lvl w:ilvl="2" w:tplc="FFFFFFFF" w:tentative="1">
+      <w:start w:val="1"/>
+      <w:numFmt w:val="lowerRoman"/>
+      <w:lvlText w:val="%3."/>
+      <w:lvlJc w:val="right"/>
+      <w:pPr>
+        <w:ind w:left="2160" w:hanging="180"/>
+      </w:pPr>
+    </w:lvl>
+    <w:lvl w:ilvl="3" w:tplc="FFFFFFFF" w:tentative="1">
+      <w:start w:val="1"/>
+      <w:numFmt w:val="decimal"/>
+      <w:lvlText w:val="%4."/>
+      <w:lvlJc w:val="left"/>
+      <w:pPr>
+        <w:ind w:left="2880" w:hanging="360"/>
+      </w:pPr>
+    </w:lvl>
+    <w:lvl w:ilvl="4" w:tplc="FFFFFFFF" w:tentative="1">
+      <w:start w:val="1"/>
+      <w:numFmt w:val="lowerLetter"/>
+      <w:lvlText w:val="%5."/>
+      <w:lvlJc w:val="left"/>
+      <w:pPr>
+        <w:ind w:left="3600" w:hanging="360"/>
+      </w:pPr>
+    </w:lvl>
+    <w:lvl w:ilvl="5" w:tplc="FFFFFFFF" w:tentative="1">
+      <w:start w:val="1"/>
+      <w:numFmt w:val="lowerRoman"/>
+      <w:lvlText w:val="%6."/>
+      <w:lvlJc w:val="right"/>
+      <w:pPr>
+        <w:ind w:left="4320" w:hanging="180"/>
+      </w:pPr>
+    </w:lvl>
+    <w:lvl w:ilvl="6" w:tplc="FFFFFFFF" w:tentative="1">
+      <w:start w:val="1"/>
+      <w:numFmt w:val="decimal"/>
+      <w:lvlText w:val="%7."/>
+      <w:lvlJc w:val="left"/>
+      <w:pPr>
+        <w:ind w:left="5040" w:hanging="360"/>
+      </w:pPr>
+    </w:lvl>
+    <w:lvl w:ilvl="7" w:tplc="FFFFFFFF" w:tentative="1">
+      <w:start w:val="1"/>
+      <w:numFmt w:val="lowerLetter"/>
+      <w:lvlText w:val="%8."/>
+      <w:lvlJc w:val="left"/>
+      <w:pPr>
+        <w:ind w:left="5760" w:hanging="360"/>
+      </w:pPr>
+    </w:lvl>
+    <w:lvl w:ilvl="8" w:tplc="FFFFFFFF" w:tentative="1">
+      <w:start w:val="1"/>
+      <w:numFmt w:val="lowerRoman"/>
+      <w:lvlText w:val="%9."/>
+      <w:lvlJc w:val="right"/>
+      <w:pPr>
+        <w:ind w:left="6480" w:hanging="180"/>
+      </w:pPr>
+    </w:lvl>
+  </w:abstractNum>
+  <w:abstractNum w:abstractNumId="21" w15:restartNumberingAfterBreak="0">
+    <w:nsid w:val="7E880A88"/>
+    <w:multiLevelType w:val="multilevel"/>
+    <w:tmpl w:val="1809001F"/>
+    <w:lvl w:ilvl="0">
+      <w:start w:val="1"/>
+      <w:numFmt w:val="decimal"/>
+      <w:lvlText w:val="%1."/>
+      <w:lvlJc w:val="left"/>
+      <w:pPr>
+        <w:ind w:left="360" w:hanging="360"/>
+      </w:pPr>
+    </w:lvl>
+    <w:lvl w:ilvl="1">
+      <w:start w:val="1"/>
+      <w:numFmt w:val="decimal"/>
+      <w:lvlText w:val="%1.%2."/>
+      <w:lvlJc w:val="left"/>
+      <w:pPr>
+        <w:ind w:left="792" w:hanging="432"/>
+      </w:pPr>
+    </w:lvl>
+    <w:lvl w:ilvl="2">
+      <w:start w:val="1"/>
+      <w:numFmt w:val="decimal"/>
+      <w:lvlText w:val="%1.%2.%3."/>
+      <w:lvlJc w:val="left"/>
+      <w:pPr>
+        <w:ind w:left="1224" w:hanging="504"/>
+      </w:pPr>
+    </w:lvl>
+    <w:lvl w:ilvl="3">
+      <w:start w:val="1"/>
+      <w:numFmt w:val="decimal"/>
+      <w:lvlText w:val="%1.%2.%3.%4."/>
+      <w:lvlJc w:val="left"/>
+      <w:pPr>
+        <w:ind w:left="1728" w:hanging="648"/>
+      </w:pPr>
+    </w:lvl>
+    <w:lvl w:ilvl="4">
+      <w:start w:val="1"/>
+      <w:numFmt w:val="decimal"/>
+      <w:lvlText w:val="%1.%2.%3.%4.%5."/>
+      <w:lvlJc w:val="left"/>
+      <w:pPr>
+        <w:ind w:left="2232" w:hanging="792"/>
+      </w:pPr>
+    </w:lvl>
+    <w:lvl w:ilvl="5">
+      <w:start w:val="1"/>
+      <w:numFmt w:val="decimal"/>
+      <w:lvlText w:val="%1.%2.%3.%4.%5.%6."/>
+      <w:lvlJc w:val="left"/>
+      <w:pPr>
+        <w:ind w:left="2736" w:hanging="936"/>
+      </w:pPr>
+    </w:lvl>
+    <w:lvl w:ilvl="6">
+      <w:start w:val="1"/>
+      <w:numFmt w:val="decimal"/>
+      <w:lvlText w:val="%1.%2.%3.%4.%5.%6.%7."/>
+      <w:lvlJc w:val="left"/>
+      <w:pPr>
+        <w:ind w:left="3240" w:hanging="1080"/>
+      </w:pPr>
+    </w:lvl>
+    <w:lvl w:ilvl="7">
+      <w:start w:val="1"/>
+      <w:numFmt w:val="decimal"/>
+      <w:lvlText w:val="%1.%2.%3.%4.%5.%6.%7.%8."/>
+      <w:lvlJc w:val="left"/>
+      <w:pPr>
+        <w:ind w:left="3744" w:hanging="1224"/>
+      </w:pPr>
+    </w:lvl>
+    <w:lvl w:ilvl="8">
+      <w:start w:val="1"/>
+      <w:numFmt w:val="decimal"/>
+      <w:lvlText w:val="%1.%2.%3.%4.%5.%6.%7.%8.%9."/>
+      <w:lvlJc w:val="left"/>
+      <w:pPr>
+        <w:ind w:left="4320" w:hanging="1440"/>
+      </w:pPr>
+    </w:lvl>
+  </w:abstractNum>
+  <w:num w:numId="1" w16cid:durableId="1978414863">
+    <w:abstractNumId w:val="2"/>
+  </w:num>
+  <w:num w:numId="2" w16cid:durableId="202132074">
+    <w:abstractNumId w:val="16"/>
+  </w:num>
+  <w:num w:numId="3" w16cid:durableId="695958900">
+    <w:abstractNumId w:val="9"/>
+  </w:num>
+  <w:num w:numId="4" w16cid:durableId="1849825411">
+    <w:abstractNumId w:val="1"/>
+  </w:num>
+  <w:num w:numId="5" w16cid:durableId="877552664">
+    <w:abstractNumId w:val="11"/>
+  </w:num>
+  <w:num w:numId="6" w16cid:durableId="1407729347">
+    <w:abstractNumId w:val="0"/>
+  </w:num>
+  <w:num w:numId="7" w16cid:durableId="1036924379">
+    <w:abstractNumId w:val="20"/>
+  </w:num>
+  <w:num w:numId="8" w16cid:durableId="613563192">
+    <w:abstractNumId w:val="19"/>
+  </w:num>
+  <w:num w:numId="9" w16cid:durableId="503085156">
+    <w:abstractNumId w:val="18"/>
+  </w:num>
+  <w:num w:numId="10" w16cid:durableId="942147031">
+    <w:abstractNumId w:val="5"/>
+  </w:num>
+  <w:num w:numId="11" w16cid:durableId="1820030831">
+    <w:abstractNumId w:val="8"/>
+  </w:num>
+  <w:num w:numId="12" w16cid:durableId="192814875">
+    <w:abstractNumId w:val="3"/>
+  </w:num>
+  <w:num w:numId="13" w16cid:durableId="764807847">
+    <w:abstractNumId w:val="17"/>
+  </w:num>
+  <w:num w:numId="14" w16cid:durableId="1250655159">
+    <w:abstractNumId w:val="21"/>
+  </w:num>
+  <w:num w:numId="15" w16cid:durableId="43410216">
+    <w:abstractNumId w:val="7"/>
+  </w:num>
+  <w:num w:numId="16" w16cid:durableId="1245187083">
+    <w:abstractNumId w:val="6"/>
+  </w:num>
+  <w:num w:numId="17" w16cid:durableId="846292146">
+    <w:abstractNumId w:val="10"/>
+  </w:num>
+  <w:num w:numId="18" w16cid:durableId="1129324961">
+    <w:abstractNumId w:val="15"/>
+  </w:num>
+  <w:num w:numId="19" w16cid:durableId="141705191">
+    <w:abstractNumId w:val="14"/>
+  </w:num>
+  <w:num w:numId="20" w16cid:durableId="1366252151">
+    <w:abstractNumId w:val="12"/>
+  </w:num>
+  <w:num w:numId="21" w16cid:durableId="393046800">
+    <w:abstractNumId w:val="4"/>
+  </w:num>
+  <w:num w:numId="22" w16cid:durableId="621687420">
+    <w:abstractNumId w:val="13"/>
+  </w:num>
+</w:numbering>
 </file>
 
 <file path=word/styles.xml><?xml version="1.0" encoding="utf-8"?>
@@ -3238,7 +7023,6 @@
   <w:style w:type="character" w:default="1" w:styleId="DefaultParagraphFont">
     <w:name w:val="Default Paragraph Font"/>
     <w:uiPriority w:val="1"/>
-    <w:semiHidden/>
     <w:unhideWhenUsed/>
   </w:style>
   <w:style w:type="table" w:default="1" w:styleId="TableNormal">

</xml_diff>

<commit_message>
Problem Definition - Updated
</commit_message>
<xml_diff>
--- a/CA1-Strategy_Thinking.docx
+++ b/CA1-Strategy_Thinking.docx
@@ -1056,7 +1056,7 @@
           <w:r>
             <w:fldChar w:fldCharType="separate"/>
           </w:r>
-          <w:hyperlink w:anchor="_Toc180508468" w:history="1">
+          <w:hyperlink w:anchor="_Toc180592458" w:history="1">
             <w:r>
               <w:rPr>
                 <w:rStyle w:val="Hyperlink"/>
@@ -1098,7 +1098,7 @@
                 <w:noProof/>
                 <w:webHidden/>
               </w:rPr>
-              <w:instrText xml:space="preserve"> PAGEREF _Toc180508468 \h </w:instrText>
+              <w:instrText xml:space="preserve"> PAGEREF _Toc180592458 \h </w:instrText>
             </w:r>
             <w:r>
               <w:rPr>
@@ -1142,7 +1142,7 @@
               <w:lang w:eastAsia="en-IE"/>
             </w:rPr>
           </w:pPr>
-          <w:hyperlink w:anchor="_Toc180508469" w:history="1">
+          <w:hyperlink w:anchor="_Toc180592459" w:history="1">
             <w:r>
               <w:rPr>
                 <w:rStyle w:val="Hyperlink"/>
@@ -1184,7 +1184,7 @@
                 <w:noProof/>
                 <w:webHidden/>
               </w:rPr>
-              <w:instrText xml:space="preserve"> PAGEREF _Toc180508469 \h </w:instrText>
+              <w:instrText xml:space="preserve"> PAGEREF _Toc180592459 \h </w:instrText>
             </w:r>
             <w:r>
               <w:rPr>
@@ -1228,7 +1228,7 @@
               <w:lang w:eastAsia="en-IE"/>
             </w:rPr>
           </w:pPr>
-          <w:hyperlink w:anchor="_Toc180508470" w:history="1">
+          <w:hyperlink w:anchor="_Toc180592460" w:history="1">
             <w:r>
               <w:rPr>
                 <w:rStyle w:val="Hyperlink"/>
@@ -1270,7 +1270,7 @@
                 <w:noProof/>
                 <w:webHidden/>
               </w:rPr>
-              <w:instrText xml:space="preserve"> PAGEREF _Toc180508470 \h </w:instrText>
+              <w:instrText xml:space="preserve"> PAGEREF _Toc180592460 \h </w:instrText>
             </w:r>
             <w:r>
               <w:rPr>
@@ -1314,7 +1314,7 @@
               <w:lang w:eastAsia="en-IE"/>
             </w:rPr>
           </w:pPr>
-          <w:hyperlink w:anchor="_Toc180508471" w:history="1">
+          <w:hyperlink w:anchor="_Toc180592461" w:history="1">
             <w:r>
               <w:rPr>
                 <w:rStyle w:val="Hyperlink"/>
@@ -1335,7 +1335,7 @@
                 <w:rStyle w:val="Hyperlink"/>
                 <w:noProof/>
               </w:rPr>
-              <w:t>How Can a Renter be Safe?.</w:t>
+              <w:t>Why is it Important to Address this Issue?</w:t>
             </w:r>
             <w:r>
               <w:rPr>
@@ -1356,7 +1356,7 @@
                 <w:noProof/>
                 <w:webHidden/>
               </w:rPr>
-              <w:instrText xml:space="preserve"> PAGEREF _Toc180508471 \h </w:instrText>
+              <w:instrText xml:space="preserve"> PAGEREF _Toc180592461 \h </w:instrText>
             </w:r>
             <w:r>
               <w:rPr>
@@ -1400,7 +1400,7 @@
               <w:lang w:eastAsia="en-IE"/>
             </w:rPr>
           </w:pPr>
-          <w:hyperlink w:anchor="_Toc180508472" w:history="1">
+          <w:hyperlink w:anchor="_Toc180592462" w:history="1">
             <w:r>
               <w:rPr>
                 <w:rStyle w:val="Hyperlink"/>
@@ -1421,7 +1421,7 @@
                 <w:rStyle w:val="Hyperlink"/>
                 <w:noProof/>
               </w:rPr>
-              <w:t>Project Scope</w:t>
+              <w:t>How Can a Renter be Safe?</w:t>
             </w:r>
             <w:r>
               <w:rPr>
@@ -1442,7 +1442,523 @@
                 <w:noProof/>
                 <w:webHidden/>
               </w:rPr>
-              <w:instrText xml:space="preserve"> PAGEREF _Toc180508472 \h </w:instrText>
+              <w:instrText xml:space="preserve"> PAGEREF _Toc180592462 \h </w:instrText>
+            </w:r>
+            <w:r>
+              <w:rPr>
+                <w:noProof/>
+                <w:webHidden/>
+              </w:rPr>
+            </w:r>
+            <w:r>
+              <w:rPr>
+                <w:noProof/>
+                <w:webHidden/>
+              </w:rPr>
+              <w:fldChar w:fldCharType="separate"/>
+            </w:r>
+            <w:r>
+              <w:rPr>
+                <w:noProof/>
+                <w:webHidden/>
+              </w:rPr>
+              <w:t>2</w:t>
+            </w:r>
+            <w:r>
+              <w:rPr>
+                <w:noProof/>
+                <w:webHidden/>
+              </w:rPr>
+              <w:fldChar w:fldCharType="end"/>
+            </w:r>
+          </w:hyperlink>
+        </w:p>
+        <w:p>
+          <w:pPr>
+            <w:pStyle w:val="TOC2"/>
+            <w:tabs>
+              <w:tab w:val="left" w:pos="880"/>
+              <w:tab w:val="right" w:leader="dot" w:pos="9016"/>
+            </w:tabs>
+            <w:rPr>
+              <w:rFonts w:asciiTheme="minorHAnsi" w:eastAsiaTheme="minorEastAsia" w:hAnsiTheme="minorHAnsi"/>
+              <w:noProof/>
+              <w:lang w:eastAsia="en-IE"/>
+            </w:rPr>
+          </w:pPr>
+          <w:hyperlink w:anchor="_Toc180592463" w:history="1">
+            <w:r>
+              <w:rPr>
+                <w:rStyle w:val="Hyperlink"/>
+                <w:noProof/>
+              </w:rPr>
+              <w:t>5.1</w:t>
+            </w:r>
+            <w:r>
+              <w:rPr>
+                <w:rFonts w:asciiTheme="minorHAnsi" w:eastAsiaTheme="minorEastAsia" w:hAnsiTheme="minorHAnsi"/>
+                <w:noProof/>
+                <w:lang w:eastAsia="en-IE"/>
+              </w:rPr>
+              <w:tab/>
+            </w:r>
+            <w:r>
+              <w:rPr>
+                <w:rStyle w:val="Hyperlink"/>
+                <w:noProof/>
+              </w:rPr>
+              <w:t>Know What You Want</w:t>
+            </w:r>
+            <w:r>
+              <w:rPr>
+                <w:noProof/>
+                <w:webHidden/>
+              </w:rPr>
+              <w:tab/>
+            </w:r>
+            <w:r>
+              <w:rPr>
+                <w:noProof/>
+                <w:webHidden/>
+              </w:rPr>
+              <w:fldChar w:fldCharType="begin"/>
+            </w:r>
+            <w:r>
+              <w:rPr>
+                <w:noProof/>
+                <w:webHidden/>
+              </w:rPr>
+              <w:instrText xml:space="preserve"> PAGEREF _Toc180592463 \h </w:instrText>
+            </w:r>
+            <w:r>
+              <w:rPr>
+                <w:noProof/>
+                <w:webHidden/>
+              </w:rPr>
+            </w:r>
+            <w:r>
+              <w:rPr>
+                <w:noProof/>
+                <w:webHidden/>
+              </w:rPr>
+              <w:fldChar w:fldCharType="separate"/>
+            </w:r>
+            <w:r>
+              <w:rPr>
+                <w:noProof/>
+                <w:webHidden/>
+              </w:rPr>
+              <w:t>2</w:t>
+            </w:r>
+            <w:r>
+              <w:rPr>
+                <w:noProof/>
+                <w:webHidden/>
+              </w:rPr>
+              <w:fldChar w:fldCharType="end"/>
+            </w:r>
+          </w:hyperlink>
+        </w:p>
+        <w:p>
+          <w:pPr>
+            <w:pStyle w:val="TOC2"/>
+            <w:tabs>
+              <w:tab w:val="left" w:pos="880"/>
+              <w:tab w:val="right" w:leader="dot" w:pos="9016"/>
+            </w:tabs>
+            <w:rPr>
+              <w:rFonts w:asciiTheme="minorHAnsi" w:eastAsiaTheme="minorEastAsia" w:hAnsiTheme="minorHAnsi"/>
+              <w:noProof/>
+              <w:lang w:eastAsia="en-IE"/>
+            </w:rPr>
+          </w:pPr>
+          <w:hyperlink w:anchor="_Toc180592464" w:history="1">
+            <w:r>
+              <w:rPr>
+                <w:rStyle w:val="Hyperlink"/>
+                <w:noProof/>
+              </w:rPr>
+              <w:t>5.2</w:t>
+            </w:r>
+            <w:r>
+              <w:rPr>
+                <w:rFonts w:asciiTheme="minorHAnsi" w:eastAsiaTheme="minorEastAsia" w:hAnsiTheme="minorHAnsi"/>
+                <w:noProof/>
+                <w:lang w:eastAsia="en-IE"/>
+              </w:rPr>
+              <w:tab/>
+            </w:r>
+            <w:r>
+              <w:rPr>
+                <w:rStyle w:val="Hyperlink"/>
+                <w:noProof/>
+              </w:rPr>
+              <w:t>Have All Paperwork Ready</w:t>
+            </w:r>
+            <w:r>
+              <w:rPr>
+                <w:noProof/>
+                <w:webHidden/>
+              </w:rPr>
+              <w:tab/>
+            </w:r>
+            <w:r>
+              <w:rPr>
+                <w:noProof/>
+                <w:webHidden/>
+              </w:rPr>
+              <w:fldChar w:fldCharType="begin"/>
+            </w:r>
+            <w:r>
+              <w:rPr>
+                <w:noProof/>
+                <w:webHidden/>
+              </w:rPr>
+              <w:instrText xml:space="preserve"> PAGEREF _Toc180592464 \h </w:instrText>
+            </w:r>
+            <w:r>
+              <w:rPr>
+                <w:noProof/>
+                <w:webHidden/>
+              </w:rPr>
+            </w:r>
+            <w:r>
+              <w:rPr>
+                <w:noProof/>
+                <w:webHidden/>
+              </w:rPr>
+              <w:fldChar w:fldCharType="separate"/>
+            </w:r>
+            <w:r>
+              <w:rPr>
+                <w:noProof/>
+                <w:webHidden/>
+              </w:rPr>
+              <w:t>2</w:t>
+            </w:r>
+            <w:r>
+              <w:rPr>
+                <w:noProof/>
+                <w:webHidden/>
+              </w:rPr>
+              <w:fldChar w:fldCharType="end"/>
+            </w:r>
+          </w:hyperlink>
+        </w:p>
+        <w:p>
+          <w:pPr>
+            <w:pStyle w:val="TOC2"/>
+            <w:tabs>
+              <w:tab w:val="left" w:pos="880"/>
+              <w:tab w:val="right" w:leader="dot" w:pos="9016"/>
+            </w:tabs>
+            <w:rPr>
+              <w:rFonts w:asciiTheme="minorHAnsi" w:eastAsiaTheme="minorEastAsia" w:hAnsiTheme="minorHAnsi"/>
+              <w:noProof/>
+              <w:lang w:eastAsia="en-IE"/>
+            </w:rPr>
+          </w:pPr>
+          <w:hyperlink w:anchor="_Toc180592465" w:history="1">
+            <w:r>
+              <w:rPr>
+                <w:rStyle w:val="Hyperlink"/>
+                <w:noProof/>
+              </w:rPr>
+              <w:t>5.3</w:t>
+            </w:r>
+            <w:r>
+              <w:rPr>
+                <w:rFonts w:asciiTheme="minorHAnsi" w:eastAsiaTheme="minorEastAsia" w:hAnsiTheme="minorHAnsi"/>
+                <w:noProof/>
+                <w:lang w:eastAsia="en-IE"/>
+              </w:rPr>
+              <w:tab/>
+            </w:r>
+            <w:r>
+              <w:rPr>
+                <w:rStyle w:val="Hyperlink"/>
+                <w:noProof/>
+              </w:rPr>
+              <w:t>Check Average House Prices</w:t>
+            </w:r>
+            <w:r>
+              <w:rPr>
+                <w:noProof/>
+                <w:webHidden/>
+              </w:rPr>
+              <w:tab/>
+            </w:r>
+            <w:r>
+              <w:rPr>
+                <w:noProof/>
+                <w:webHidden/>
+              </w:rPr>
+              <w:fldChar w:fldCharType="begin"/>
+            </w:r>
+            <w:r>
+              <w:rPr>
+                <w:noProof/>
+                <w:webHidden/>
+              </w:rPr>
+              <w:instrText xml:space="preserve"> PAGEREF _Toc180592465 \h </w:instrText>
+            </w:r>
+            <w:r>
+              <w:rPr>
+                <w:noProof/>
+                <w:webHidden/>
+              </w:rPr>
+            </w:r>
+            <w:r>
+              <w:rPr>
+                <w:noProof/>
+                <w:webHidden/>
+              </w:rPr>
+              <w:fldChar w:fldCharType="separate"/>
+            </w:r>
+            <w:r>
+              <w:rPr>
+                <w:noProof/>
+                <w:webHidden/>
+              </w:rPr>
+              <w:t>2</w:t>
+            </w:r>
+            <w:r>
+              <w:rPr>
+                <w:noProof/>
+                <w:webHidden/>
+              </w:rPr>
+              <w:fldChar w:fldCharType="end"/>
+            </w:r>
+          </w:hyperlink>
+        </w:p>
+        <w:p>
+          <w:pPr>
+            <w:pStyle w:val="TOC2"/>
+            <w:tabs>
+              <w:tab w:val="left" w:pos="880"/>
+              <w:tab w:val="right" w:leader="dot" w:pos="9016"/>
+            </w:tabs>
+            <w:rPr>
+              <w:rFonts w:asciiTheme="minorHAnsi" w:eastAsiaTheme="minorEastAsia" w:hAnsiTheme="minorHAnsi"/>
+              <w:noProof/>
+              <w:lang w:eastAsia="en-IE"/>
+            </w:rPr>
+          </w:pPr>
+          <w:hyperlink w:anchor="_Toc180592466" w:history="1">
+            <w:r>
+              <w:rPr>
+                <w:rStyle w:val="Hyperlink"/>
+                <w:noProof/>
+              </w:rPr>
+              <w:t>5.4</w:t>
+            </w:r>
+            <w:r>
+              <w:rPr>
+                <w:rFonts w:asciiTheme="minorHAnsi" w:eastAsiaTheme="minorEastAsia" w:hAnsiTheme="minorHAnsi"/>
+                <w:noProof/>
+                <w:lang w:eastAsia="en-IE"/>
+              </w:rPr>
+              <w:tab/>
+            </w:r>
+            <w:r>
+              <w:rPr>
+                <w:rStyle w:val="Hyperlink"/>
+                <w:noProof/>
+              </w:rPr>
+              <w:t>Stay Within Budget</w:t>
+            </w:r>
+            <w:r>
+              <w:rPr>
+                <w:noProof/>
+                <w:webHidden/>
+              </w:rPr>
+              <w:tab/>
+            </w:r>
+            <w:r>
+              <w:rPr>
+                <w:noProof/>
+                <w:webHidden/>
+              </w:rPr>
+              <w:fldChar w:fldCharType="begin"/>
+            </w:r>
+            <w:r>
+              <w:rPr>
+                <w:noProof/>
+                <w:webHidden/>
+              </w:rPr>
+              <w:instrText xml:space="preserve"> PAGEREF _Toc180592466 \h </w:instrText>
+            </w:r>
+            <w:r>
+              <w:rPr>
+                <w:noProof/>
+                <w:webHidden/>
+              </w:rPr>
+            </w:r>
+            <w:r>
+              <w:rPr>
+                <w:noProof/>
+                <w:webHidden/>
+              </w:rPr>
+              <w:fldChar w:fldCharType="separate"/>
+            </w:r>
+            <w:r>
+              <w:rPr>
+                <w:noProof/>
+                <w:webHidden/>
+              </w:rPr>
+              <w:t>2</w:t>
+            </w:r>
+            <w:r>
+              <w:rPr>
+                <w:noProof/>
+                <w:webHidden/>
+              </w:rPr>
+              <w:fldChar w:fldCharType="end"/>
+            </w:r>
+          </w:hyperlink>
+        </w:p>
+        <w:p>
+          <w:pPr>
+            <w:pStyle w:val="TOC2"/>
+            <w:tabs>
+              <w:tab w:val="left" w:pos="880"/>
+              <w:tab w:val="right" w:leader="dot" w:pos="9016"/>
+            </w:tabs>
+            <w:rPr>
+              <w:rFonts w:asciiTheme="minorHAnsi" w:eastAsiaTheme="minorEastAsia" w:hAnsiTheme="minorHAnsi"/>
+              <w:noProof/>
+              <w:lang w:eastAsia="en-IE"/>
+            </w:rPr>
+          </w:pPr>
+          <w:hyperlink w:anchor="_Toc180592467" w:history="1">
+            <w:r>
+              <w:rPr>
+                <w:rStyle w:val="Hyperlink"/>
+                <w:noProof/>
+              </w:rPr>
+              <w:t>5.5</w:t>
+            </w:r>
+            <w:r>
+              <w:rPr>
+                <w:rFonts w:asciiTheme="minorHAnsi" w:eastAsiaTheme="minorEastAsia" w:hAnsiTheme="minorHAnsi"/>
+                <w:noProof/>
+                <w:lang w:eastAsia="en-IE"/>
+              </w:rPr>
+              <w:tab/>
+            </w:r>
+            <w:r>
+              <w:rPr>
+                <w:rStyle w:val="Hyperlink"/>
+                <w:noProof/>
+              </w:rPr>
+              <w:t>Visit the Properties</w:t>
+            </w:r>
+            <w:r>
+              <w:rPr>
+                <w:noProof/>
+                <w:webHidden/>
+              </w:rPr>
+              <w:tab/>
+            </w:r>
+            <w:r>
+              <w:rPr>
+                <w:noProof/>
+                <w:webHidden/>
+              </w:rPr>
+              <w:fldChar w:fldCharType="begin"/>
+            </w:r>
+            <w:r>
+              <w:rPr>
+                <w:noProof/>
+                <w:webHidden/>
+              </w:rPr>
+              <w:instrText xml:space="preserve"> PAGEREF _Toc180592467 \h </w:instrText>
+            </w:r>
+            <w:r>
+              <w:rPr>
+                <w:noProof/>
+                <w:webHidden/>
+              </w:rPr>
+            </w:r>
+            <w:r>
+              <w:rPr>
+                <w:noProof/>
+                <w:webHidden/>
+              </w:rPr>
+              <w:fldChar w:fldCharType="separate"/>
+            </w:r>
+            <w:r>
+              <w:rPr>
+                <w:noProof/>
+                <w:webHidden/>
+              </w:rPr>
+              <w:t>2</w:t>
+            </w:r>
+            <w:r>
+              <w:rPr>
+                <w:noProof/>
+                <w:webHidden/>
+              </w:rPr>
+              <w:fldChar w:fldCharType="end"/>
+            </w:r>
+          </w:hyperlink>
+        </w:p>
+        <w:p>
+          <w:pPr>
+            <w:pStyle w:val="TOC2"/>
+            <w:tabs>
+              <w:tab w:val="left" w:pos="880"/>
+              <w:tab w:val="right" w:leader="dot" w:pos="9016"/>
+            </w:tabs>
+            <w:rPr>
+              <w:rFonts w:asciiTheme="minorHAnsi" w:eastAsiaTheme="minorEastAsia" w:hAnsiTheme="minorHAnsi"/>
+              <w:noProof/>
+              <w:lang w:eastAsia="en-IE"/>
+            </w:rPr>
+          </w:pPr>
+          <w:hyperlink w:anchor="_Toc180592468" w:history="1">
+            <w:r>
+              <w:rPr>
+                <w:rStyle w:val="Hyperlink"/>
+                <w:noProof/>
+              </w:rPr>
+              <w:t>5.6</w:t>
+            </w:r>
+            <w:r>
+              <w:rPr>
+                <w:rFonts w:asciiTheme="minorHAnsi" w:eastAsiaTheme="minorEastAsia" w:hAnsiTheme="minorHAnsi"/>
+                <w:noProof/>
+                <w:lang w:eastAsia="en-IE"/>
+              </w:rPr>
+              <w:tab/>
+            </w:r>
+            <w:r>
+              <w:rPr>
+                <w:rStyle w:val="Hyperlink"/>
+                <w:noProof/>
+              </w:rPr>
+              <w:t>Know Your Rights</w:t>
+            </w:r>
+            <w:r>
+              <w:rPr>
+                <w:noProof/>
+                <w:webHidden/>
+              </w:rPr>
+              <w:tab/>
+            </w:r>
+            <w:r>
+              <w:rPr>
+                <w:noProof/>
+                <w:webHidden/>
+              </w:rPr>
+              <w:fldChar w:fldCharType="begin"/>
+            </w:r>
+            <w:r>
+              <w:rPr>
+                <w:noProof/>
+                <w:webHidden/>
+              </w:rPr>
+              <w:instrText xml:space="preserve"> PAGEREF _Toc180592468 \h </w:instrText>
             </w:r>
             <w:r>
               <w:rPr>
@@ -1486,7 +2002,7 @@
               <w:lang w:eastAsia="en-IE"/>
             </w:rPr>
           </w:pPr>
-          <w:hyperlink w:anchor="_Toc180508473" w:history="1">
+          <w:hyperlink w:anchor="_Toc180592469" w:history="1">
             <w:r>
               <w:rPr>
                 <w:rStyle w:val="Hyperlink"/>
@@ -1507,7 +2023,7 @@
                 <w:rStyle w:val="Hyperlink"/>
                 <w:noProof/>
               </w:rPr>
-              <w:t>Details of Dataset</w:t>
+              <w:t>Project Scope</w:t>
             </w:r>
             <w:r>
               <w:rPr>
@@ -1528,7 +2044,7 @@
                 <w:noProof/>
                 <w:webHidden/>
               </w:rPr>
-              <w:instrText xml:space="preserve"> PAGEREF _Toc180508473 \h </w:instrText>
+              <w:instrText xml:space="preserve"> PAGEREF _Toc180592469 \h </w:instrText>
             </w:r>
             <w:r>
               <w:rPr>
@@ -1548,7 +2064,7 @@
                 <w:noProof/>
                 <w:webHidden/>
               </w:rPr>
-              <w:t>2</w:t>
+              <w:t>3</w:t>
             </w:r>
             <w:r>
               <w:rPr>
@@ -1572,7 +2088,7 @@
               <w:lang w:eastAsia="en-IE"/>
             </w:rPr>
           </w:pPr>
-          <w:hyperlink w:anchor="_Toc180508474" w:history="1">
+          <w:hyperlink w:anchor="_Toc180592470" w:history="1">
             <w:r>
               <w:rPr>
                 <w:rStyle w:val="Hyperlink"/>
@@ -1593,7 +2109,7 @@
                 <w:rStyle w:val="Hyperlink"/>
                 <w:noProof/>
               </w:rPr>
-              <w:t>Key Challenges</w:t>
+              <w:t>Details of Dataset</w:t>
             </w:r>
             <w:r>
               <w:rPr>
@@ -1614,7 +2130,7 @@
                 <w:noProof/>
                 <w:webHidden/>
               </w:rPr>
-              <w:instrText xml:space="preserve"> PAGEREF _Toc180508474 \h </w:instrText>
+              <w:instrText xml:space="preserve"> PAGEREF _Toc180592470 \h </w:instrText>
             </w:r>
             <w:r>
               <w:rPr>
@@ -1634,7 +2150,7 @@
                 <w:noProof/>
                 <w:webHidden/>
               </w:rPr>
-              <w:t>2</w:t>
+              <w:t>3</w:t>
             </w:r>
             <w:r>
               <w:rPr>
@@ -1658,7 +2174,7 @@
               <w:lang w:eastAsia="en-IE"/>
             </w:rPr>
           </w:pPr>
-          <w:hyperlink w:anchor="_Toc180508475" w:history="1">
+          <w:hyperlink w:anchor="_Toc180592471" w:history="1">
             <w:r>
               <w:rPr>
                 <w:rStyle w:val="Hyperlink"/>
@@ -1679,6 +2195,92 @@
                 <w:rStyle w:val="Hyperlink"/>
                 <w:noProof/>
               </w:rPr>
+              <w:t>Key Challenges</w:t>
+            </w:r>
+            <w:r>
+              <w:rPr>
+                <w:noProof/>
+                <w:webHidden/>
+              </w:rPr>
+              <w:tab/>
+            </w:r>
+            <w:r>
+              <w:rPr>
+                <w:noProof/>
+                <w:webHidden/>
+              </w:rPr>
+              <w:fldChar w:fldCharType="begin"/>
+            </w:r>
+            <w:r>
+              <w:rPr>
+                <w:noProof/>
+                <w:webHidden/>
+              </w:rPr>
+              <w:instrText xml:space="preserve"> PAGEREF _Toc180592471 \h </w:instrText>
+            </w:r>
+            <w:r>
+              <w:rPr>
+                <w:noProof/>
+                <w:webHidden/>
+              </w:rPr>
+            </w:r>
+            <w:r>
+              <w:rPr>
+                <w:noProof/>
+                <w:webHidden/>
+              </w:rPr>
+              <w:fldChar w:fldCharType="separate"/>
+            </w:r>
+            <w:r>
+              <w:rPr>
+                <w:noProof/>
+                <w:webHidden/>
+              </w:rPr>
+              <w:t>3</w:t>
+            </w:r>
+            <w:r>
+              <w:rPr>
+                <w:noProof/>
+                <w:webHidden/>
+              </w:rPr>
+              <w:fldChar w:fldCharType="end"/>
+            </w:r>
+          </w:hyperlink>
+        </w:p>
+        <w:p>
+          <w:pPr>
+            <w:pStyle w:val="TOC1"/>
+            <w:tabs>
+              <w:tab w:val="left" w:pos="440"/>
+              <w:tab w:val="right" w:leader="dot" w:pos="9016"/>
+            </w:tabs>
+            <w:rPr>
+              <w:rFonts w:asciiTheme="minorHAnsi" w:eastAsiaTheme="minorEastAsia" w:hAnsiTheme="minorHAnsi"/>
+              <w:noProof/>
+              <w:lang w:eastAsia="en-IE"/>
+            </w:rPr>
+          </w:pPr>
+          <w:hyperlink w:anchor="_Toc180592472" w:history="1">
+            <w:r>
+              <w:rPr>
+                <w:rStyle w:val="Hyperlink"/>
+                <w:noProof/>
+              </w:rPr>
+              <w:t>9.</w:t>
+            </w:r>
+            <w:r>
+              <w:rPr>
+                <w:rFonts w:asciiTheme="minorHAnsi" w:eastAsiaTheme="minorEastAsia" w:hAnsiTheme="minorHAnsi"/>
+                <w:noProof/>
+                <w:lang w:eastAsia="en-IE"/>
+              </w:rPr>
+              <w:tab/>
+            </w:r>
+            <w:r>
+              <w:rPr>
+                <w:rStyle w:val="Hyperlink"/>
+                <w:noProof/>
+              </w:rPr>
               <w:t>Effort &amp; Timeline</w:t>
             </w:r>
             <w:r>
@@ -1700,7 +2302,7 @@
                 <w:noProof/>
                 <w:webHidden/>
               </w:rPr>
-              <w:instrText xml:space="preserve"> PAGEREF _Toc180508475 \h </w:instrText>
+              <w:instrText xml:space="preserve"> PAGEREF _Toc180592472 \h </w:instrText>
             </w:r>
             <w:r>
               <w:rPr>
@@ -1720,7 +2322,7 @@
                 <w:noProof/>
                 <w:webHidden/>
               </w:rPr>
-              <w:t>2</w:t>
+              <w:t>3</w:t>
             </w:r>
             <w:r>
               <w:rPr>
@@ -1744,7 +2346,7 @@
               <w:lang w:eastAsia="en-IE"/>
             </w:rPr>
           </w:pPr>
-          <w:hyperlink w:anchor="_Toc180508476" w:history="1">
+          <w:hyperlink w:anchor="_Toc180592473" w:history="1">
             <w:r>
               <w:rPr>
                 <w:rStyle w:val="Hyperlink"/>
@@ -1786,7 +2388,7 @@
                 <w:noProof/>
                 <w:webHidden/>
               </w:rPr>
-              <w:instrText xml:space="preserve"> PAGEREF _Toc180508476 \h </w:instrText>
+              <w:instrText xml:space="preserve"> PAGEREF _Toc180592473 \h </w:instrText>
             </w:r>
             <w:r>
               <w:rPr>
@@ -1806,7 +2408,7 @@
                 <w:noProof/>
                 <w:webHidden/>
               </w:rPr>
-              <w:t>2</w:t>
+              <w:t>3</w:t>
             </w:r>
             <w:r>
               <w:rPr>
@@ -1830,7 +2432,7 @@
               <w:lang w:eastAsia="en-IE"/>
             </w:rPr>
           </w:pPr>
-          <w:hyperlink w:anchor="_Toc180508477" w:history="1">
+          <w:hyperlink w:anchor="_Toc180592474" w:history="1">
             <w:r>
               <w:rPr>
                 <w:rStyle w:val="Hyperlink"/>
@@ -1872,7 +2474,7 @@
                 <w:noProof/>
                 <w:webHidden/>
               </w:rPr>
-              <w:instrText xml:space="preserve"> PAGEREF _Toc180508477 \h </w:instrText>
+              <w:instrText xml:space="preserve"> PAGEREF _Toc180592474 \h </w:instrText>
             </w:r>
             <w:r>
               <w:rPr>
@@ -1892,7 +2494,7 @@
                 <w:noProof/>
                 <w:webHidden/>
               </w:rPr>
-              <w:t>2</w:t>
+              <w:t>3</w:t>
             </w:r>
             <w:r>
               <w:rPr>
@@ -1907,7 +2509,7 @@
           <w:pPr>
             <w:pStyle w:val="TOC1"/>
             <w:tabs>
-              <w:tab w:val="left" w:pos="440"/>
+              <w:tab w:val="left" w:pos="660"/>
               <w:tab w:val="right" w:leader="dot" w:pos="9016"/>
             </w:tabs>
             <w:rPr>
@@ -1916,13 +2518,13 @@
               <w:lang w:eastAsia="en-IE"/>
             </w:rPr>
           </w:pPr>
-          <w:hyperlink w:anchor="_Toc180508478" w:history="1">
+          <w:hyperlink w:anchor="_Toc180592475" w:history="1">
             <w:r>
               <w:rPr>
                 <w:rStyle w:val="Hyperlink"/>
                 <w:noProof/>
               </w:rPr>
-              <w:t>7</w:t>
+              <w:t>10.</w:t>
             </w:r>
             <w:r>
               <w:rPr>
@@ -1958,7 +2560,7 @@
                 <w:noProof/>
                 <w:webHidden/>
               </w:rPr>
-              <w:instrText xml:space="preserve"> PAGEREF _Toc180508478 \h </w:instrText>
+              <w:instrText xml:space="preserve"> PAGEREF _Toc180592475 \h </w:instrText>
             </w:r>
             <w:r>
               <w:rPr>
@@ -1978,7 +2580,7 @@
                 <w:noProof/>
                 <w:webHidden/>
               </w:rPr>
-              <w:t>3</w:t>
+              <w:t>4</w:t>
             </w:r>
             <w:r>
               <w:rPr>
@@ -2001,7 +2603,7 @@
               <w:lang w:eastAsia="en-IE"/>
             </w:rPr>
           </w:pPr>
-          <w:hyperlink w:anchor="_Toc180508479" w:history="1">
+          <w:hyperlink w:anchor="_Toc180592476" w:history="1">
             <w:r>
               <w:rPr>
                 <w:rStyle w:val="Hyperlink"/>
@@ -2028,7 +2630,7 @@
                 <w:noProof/>
                 <w:webHidden/>
               </w:rPr>
-              <w:instrText xml:space="preserve"> PAGEREF _Toc180508479 \h </w:instrText>
+              <w:instrText xml:space="preserve"> PAGEREF _Toc180592476 \h </w:instrText>
             </w:r>
             <w:r>
               <w:rPr>
@@ -2048,7 +2650,7 @@
                 <w:noProof/>
                 <w:webHidden/>
               </w:rPr>
-              <w:t>3</w:t>
+              <w:t>4</w:t>
             </w:r>
             <w:r>
               <w:rPr>
@@ -2071,7 +2673,7 @@
               <w:lang w:eastAsia="en-IE"/>
             </w:rPr>
           </w:pPr>
-          <w:hyperlink w:anchor="_Toc180508480" w:history="1">
+          <w:hyperlink w:anchor="_Toc180592477" w:history="1">
             <w:r>
               <w:rPr>
                 <w:rStyle w:val="Hyperlink"/>
@@ -2098,7 +2700,7 @@
                 <w:noProof/>
                 <w:webHidden/>
               </w:rPr>
-              <w:instrText xml:space="preserve"> PAGEREF _Toc180508480 \h </w:instrText>
+              <w:instrText xml:space="preserve"> PAGEREF _Toc180592477 \h </w:instrText>
             </w:r>
             <w:r>
               <w:rPr>
@@ -2118,7 +2720,7 @@
                 <w:noProof/>
                 <w:webHidden/>
               </w:rPr>
-              <w:t>4</w:t>
+              <w:t>5</w:t>
             </w:r>
             <w:r>
               <w:rPr>
@@ -2141,7 +2743,7 @@
               <w:lang w:eastAsia="en-IE"/>
             </w:rPr>
           </w:pPr>
-          <w:hyperlink w:anchor="_Toc180508481" w:history="1">
+          <w:hyperlink w:anchor="_Toc180592478" w:history="1">
             <w:r>
               <w:rPr>
                 <w:rStyle w:val="Hyperlink"/>
@@ -2168,7 +2770,7 @@
                 <w:noProof/>
                 <w:webHidden/>
               </w:rPr>
-              <w:instrText xml:space="preserve"> PAGEREF _Toc180508481 \h </w:instrText>
+              <w:instrText xml:space="preserve"> PAGEREF _Toc180592478 \h </w:instrText>
             </w:r>
             <w:r>
               <w:rPr>
@@ -2188,7 +2790,7 @@
                 <w:noProof/>
                 <w:webHidden/>
               </w:rPr>
-              <w:t>4</w:t>
+              <w:t>5</w:t>
             </w:r>
             <w:r>
               <w:rPr>
@@ -2238,7 +2840,7 @@
           <w:color w:val="156082" w:themeColor="accent1"/>
         </w:rPr>
       </w:pPr>
-      <w:bookmarkStart w:id="0" w:name="_Toc180508468"/>
+      <w:bookmarkStart w:id="0" w:name="_Toc180592458"/>
       <w:r>
         <w:rPr>
           <w:color w:val="156082" w:themeColor="accent1"/>
@@ -2250,19 +2852,6 @@
     </w:p>
     <w:p>
       <w:pPr>
-        <w:pStyle w:val="Heading1"/>
-        <w:rPr>
-          <w:rFonts w:eastAsiaTheme="minorHAnsi" w:cstheme="minorBidi"/>
-          <w:color w:val="auto"/>
-          <w:spacing w:val="0"/>
-          <w:kern w:val="2"/>
-          <w:sz w:val="24"/>
-          <w:szCs w:val="24"/>
-        </w:rPr>
-      </w:pPr>
-    </w:p>
-    <w:p>
-      <w:pPr>
         <w:rPr>
           <w:sz w:val="28"/>
           <w:szCs w:val="28"/>
@@ -2274,6 +2863,49 @@
           <w:szCs w:val="28"/>
         </w:rPr>
         <w:t xml:space="preserve">Rental homes are an integral part of the housing ecosystem, providing an alternative to homeownership. </w:t>
+      </w:r>
+      <w:r>
+        <w:rPr>
+          <w:sz w:val="28"/>
+          <w:szCs w:val="28"/>
+        </w:rPr>
+        <w:t>A properly functioning housing market is an essential ingredient of a properly functioning economy and society.</w:t>
+      </w:r>
+      <w:r>
+        <w:rPr>
+          <w:sz w:val="28"/>
+          <w:szCs w:val="28"/>
+        </w:rPr>
+        <w:t xml:space="preserve"> </w:t>
+      </w:r>
+      <w:r>
+        <w:rPr>
+          <w:sz w:val="28"/>
+          <w:szCs w:val="28"/>
+        </w:rPr>
+        <w:t>(IPOA and IPAV)</w:t>
+      </w:r>
+    </w:p>
+    <w:p>
+      <w:pPr>
+        <w:rPr>
+          <w:sz w:val="28"/>
+          <w:szCs w:val="28"/>
+        </w:rPr>
+      </w:pPr>
+      <w:r>
+        <w:rPr>
+          <w:sz w:val="28"/>
+          <w:szCs w:val="28"/>
+        </w:rPr>
+        <w:t>From an economic, social and political perspective, housing is currently the greatest challenge faced by Irish policymakers. The housing challenge is manifested in a lack of supply of owner-occupier and rental properties; prohibitively high house prices and rents; and a serious problem of homelessness. (IPOA and IPAV)</w:t>
+      </w:r>
+      <w:r>
+        <w:rPr>
+          <w:sz w:val="28"/>
+          <w:szCs w:val="28"/>
+        </w:rPr>
+        <w:br/>
       </w:r>
     </w:p>
     <w:p>
@@ -2287,7 +2919,7 @@
           <w:color w:val="156082" w:themeColor="accent1"/>
         </w:rPr>
       </w:pPr>
-      <w:bookmarkStart w:id="1" w:name="_Toc180508469"/>
+      <w:bookmarkStart w:id="1" w:name="_Toc180592459"/>
       <w:r>
         <w:rPr>
           <w:color w:val="156082" w:themeColor="accent1"/>
@@ -2299,12 +2931,14 @@
     <w:p>
       <w:pPr>
         <w:rPr>
-          <w:sz w:val="28"/>
-          <w:szCs w:val="28"/>
-        </w:rPr>
-      </w:pPr>
-      <w:r>
-        <w:rPr>
+          <w:strike/>
+          <w:sz w:val="28"/>
+          <w:szCs w:val="28"/>
+        </w:rPr>
+      </w:pPr>
+      <w:r>
+        <w:rPr>
+          <w:strike/>
           <w:sz w:val="28"/>
           <w:szCs w:val="28"/>
         </w:rPr>
@@ -2312,6 +2946,7 @@
       </w:r>
       <w:r>
         <w:rPr>
+          <w:strike/>
           <w:sz w:val="28"/>
           <w:szCs w:val="28"/>
         </w:rPr>
@@ -2319,10 +2954,28 @@
       </w:r>
       <w:r>
         <w:rPr>
-          <w:sz w:val="28"/>
-          <w:szCs w:val="28"/>
-        </w:rPr>
-        <w:t>A properly functioning housing market is an essential ingredient of a properly functioning economy and society. The challenge for policymakers is to ensure that there is an adequate supply and availability of suitable housing for those who want to buy and for those who want to rent at costs that are affordable. This situation does not exist now, so policymakers need to adjust the model to correct market failures. (IPOA and IPAV)</w:t>
+          <w:strike/>
+          <w:sz w:val="28"/>
+          <w:szCs w:val="28"/>
+        </w:rPr>
+        <w:t xml:space="preserve">A properly functioning housing market is an essential ingredient of a properly functioning economy and society. </w:t>
+      </w:r>
+    </w:p>
+    <w:p>
+      <w:pPr>
+        <w:rPr>
+          <w:strike/>
+          <w:sz w:val="28"/>
+          <w:szCs w:val="28"/>
+        </w:rPr>
+      </w:pPr>
+      <w:r>
+        <w:rPr>
+          <w:strike/>
+          <w:sz w:val="28"/>
+          <w:szCs w:val="28"/>
+        </w:rPr>
+        <w:t>The challenge for policymakers is to ensure that there is an adequate supply and availability of suitable housing for those who want to buy and for those who want to rent at costs that are affordable. This situation does not exist now, so policymakers need to adjust the model to correct market failures. (IPOA and IPAV)</w:t>
       </w:r>
     </w:p>
     <w:p>
@@ -2336,7 +2989,7 @@
           <w:color w:val="156082" w:themeColor="accent1"/>
         </w:rPr>
       </w:pPr>
-      <w:bookmarkStart w:id="2" w:name="_Toc180508470"/>
+      <w:bookmarkStart w:id="2" w:name="_Toc180592460"/>
       <w:r>
         <w:rPr>
           <w:color w:val="156082" w:themeColor="accent1"/>
@@ -2363,7 +3016,21 @@
           <w:sz w:val="28"/>
           <w:szCs w:val="28"/>
         </w:rPr>
-        <w:t>A new study by economist Jim Power and commissioned jointly by the Institute of Professional Auctioneers &amp; Valuers and the Irish Property Owners’ Association has concluded the rental market is in a state of crisis exacerbated with the exit of noninstitutional landlords in significant numbers, reducing supply and putting upward pressure on rents</w:t>
+        <w:t>A new study by economist Jim Power and commissioned jointly by the Institute of Professional Auctioneers &amp; Valuers and the Irish Property Owners’ Association has concluded the rental market is in a state of crisis exacerbated with the exit of non</w:t>
+      </w:r>
+      <w:r>
+        <w:rPr>
+          <w:sz w:val="28"/>
+          <w:szCs w:val="28"/>
+        </w:rPr>
+        <w:t>-</w:t>
+      </w:r>
+      <w:r>
+        <w:rPr>
+          <w:sz w:val="28"/>
+          <w:szCs w:val="28"/>
+        </w:rPr>
+        <w:t>institutional landlords in significant numbers, reducing supply and putting upward pressure on rents</w:t>
       </w:r>
       <w:r>
         <w:rPr>
@@ -2445,12 +3112,14 @@
           <w:color w:val="156082" w:themeColor="accent1"/>
         </w:rPr>
       </w:pPr>
+      <w:bookmarkStart w:id="3" w:name="_Toc180592461"/>
       <w:r>
         <w:rPr>
           <w:color w:val="156082" w:themeColor="accent1"/>
         </w:rPr>
         <w:t>Why is it Important to Address this Issue?</w:t>
       </w:r>
+      <w:bookmarkEnd w:id="3"/>
       <w:r>
         <w:rPr>
           <w:color w:val="156082" w:themeColor="accent1"/>
@@ -2461,37 +3130,183 @@
     <w:p/>
     <w:p>
       <w:pPr>
-        <w:pStyle w:val="Heading1"/>
-      </w:pPr>
-    </w:p>
-    <w:p>
-      <w:pPr>
-        <w:pStyle w:val="Heading1"/>
-        <w:numPr>
-          <w:ilvl w:val="0"/>
-          <w:numId w:val="1"/>
-        </w:numPr>
-        <w:rPr>
-          <w:color w:val="156082" w:themeColor="accent1"/>
-        </w:rPr>
-      </w:pPr>
-      <w:bookmarkStart w:id="3" w:name="_Toc180508471"/>
-      <w:r>
-        <w:rPr>
-          <w:color w:val="156082" w:themeColor="accent1"/>
-        </w:rPr>
-        <w:t xml:space="preserve">How Can a Renter be </w:t>
-      </w:r>
-      <w:bookmarkEnd w:id="3"/>
-      <w:r>
-        <w:rPr>
-          <w:color w:val="156082" w:themeColor="accent1"/>
-        </w:rPr>
-        <w:t>Safe?</w:t>
-      </w:r>
-    </w:p>
-    <w:p>
-      <w:pPr>
+        <w:rPr>
+          <w:sz w:val="28"/>
+          <w:szCs w:val="28"/>
+        </w:rPr>
+      </w:pPr>
+      <w:r>
+        <w:rPr>
+          <w:sz w:val="28"/>
+          <w:szCs w:val="28"/>
+        </w:rPr>
+        <w:t>The inability to provide an adequate supply of suitable and affordable housing supply for</w:t>
+      </w:r>
+      <w:r>
+        <w:rPr>
+          <w:sz w:val="28"/>
+          <w:szCs w:val="28"/>
+        </w:rPr>
+        <w:t xml:space="preserve"> </w:t>
+      </w:r>
+      <w:r>
+        <w:rPr>
+          <w:sz w:val="28"/>
+          <w:szCs w:val="28"/>
+        </w:rPr>
+        <w:t>those who want to rent has very negative economic and social consequences. These</w:t>
+      </w:r>
+      <w:r>
+        <w:rPr>
+          <w:sz w:val="28"/>
+          <w:szCs w:val="28"/>
+        </w:rPr>
+        <w:t xml:space="preserve"> </w:t>
+      </w:r>
+      <w:r>
+        <w:rPr>
+          <w:sz w:val="28"/>
+          <w:szCs w:val="28"/>
+        </w:rPr>
+        <w:t>consequences include:</w:t>
+      </w:r>
+    </w:p>
+    <w:p>
+      <w:pPr>
+        <w:rPr>
+          <w:sz w:val="28"/>
+          <w:szCs w:val="28"/>
+        </w:rPr>
+      </w:pPr>
+      <w:r>
+        <w:rPr>
+          <w:sz w:val="28"/>
+          <w:szCs w:val="28"/>
+        </w:rPr>
+        <w:t>• High and rising rents take spending power out of the economy and render it very</w:t>
+      </w:r>
+      <w:r>
+        <w:rPr>
+          <w:sz w:val="28"/>
+          <w:szCs w:val="28"/>
+        </w:rPr>
+        <w:t xml:space="preserve"> </w:t>
+      </w:r>
+      <w:r>
+        <w:rPr>
+          <w:sz w:val="28"/>
+          <w:szCs w:val="28"/>
+        </w:rPr>
+        <w:t>difficult for aspiring house buyers to build up a sufficient deposit.</w:t>
+      </w:r>
+    </w:p>
+    <w:p>
+      <w:pPr>
+        <w:rPr>
+          <w:sz w:val="28"/>
+          <w:szCs w:val="28"/>
+        </w:rPr>
+      </w:pPr>
+      <w:r>
+        <w:rPr>
+          <w:sz w:val="28"/>
+          <w:szCs w:val="28"/>
+        </w:rPr>
+        <w:t xml:space="preserve">• High and rising house rents put upward pressure on </w:t>
+      </w:r>
+      <w:r>
+        <w:rPr>
+          <w:sz w:val="28"/>
+          <w:szCs w:val="28"/>
+        </w:rPr>
+        <w:t>wages,</w:t>
+      </w:r>
+      <w:r>
+        <w:rPr>
+          <w:sz w:val="28"/>
+          <w:szCs w:val="28"/>
+        </w:rPr>
+        <w:t xml:space="preserve"> and this</w:t>
+      </w:r>
+      <w:r>
+        <w:rPr>
+          <w:sz w:val="28"/>
+          <w:szCs w:val="28"/>
+        </w:rPr>
+        <w:t xml:space="preserve"> </w:t>
+      </w:r>
+      <w:r>
+        <w:rPr>
+          <w:sz w:val="28"/>
+          <w:szCs w:val="28"/>
+        </w:rPr>
+        <w:t>undermines national competitiveness.</w:t>
+      </w:r>
+    </w:p>
+    <w:p>
+      <w:pPr>
+        <w:rPr>
+          <w:sz w:val="28"/>
+          <w:szCs w:val="28"/>
+        </w:rPr>
+      </w:pPr>
+      <w:r>
+        <w:rPr>
+          <w:sz w:val="28"/>
+          <w:szCs w:val="28"/>
+        </w:rPr>
+        <w:t>• The availability of an abundant supply of high-quality housing to rent or purchase at</w:t>
+      </w:r>
+      <w:r>
+        <w:rPr>
+          <w:sz w:val="28"/>
+          <w:szCs w:val="28"/>
+        </w:rPr>
+        <w:t xml:space="preserve"> </w:t>
+      </w:r>
+      <w:r>
+        <w:rPr>
+          <w:sz w:val="28"/>
+          <w:szCs w:val="28"/>
+        </w:rPr>
+        <w:t>affordable prices is a necessary condition for labour mobility within a country an</w:t>
+      </w:r>
+      <w:r>
+        <w:rPr>
+          <w:sz w:val="28"/>
+          <w:szCs w:val="28"/>
+        </w:rPr>
+        <w:t xml:space="preserve">d </w:t>
+      </w:r>
+      <w:r>
+        <w:rPr>
+          <w:sz w:val="28"/>
+          <w:szCs w:val="28"/>
+        </w:rPr>
+        <w:t>between countries. For Ireland, inward migration is an essential part of the economic</w:t>
+      </w:r>
+      <w:r>
+        <w:rPr>
+          <w:sz w:val="28"/>
+          <w:szCs w:val="28"/>
+        </w:rPr>
+        <w:t xml:space="preserve"> </w:t>
+      </w:r>
+      <w:r>
+        <w:rPr>
+          <w:sz w:val="28"/>
+          <w:szCs w:val="28"/>
+        </w:rPr>
+        <w:t>model, and housing can act as a major impediment to such labour flows.</w:t>
+      </w:r>
+      <w:r>
+        <w:rPr>
+          <w:sz w:val="28"/>
+          <w:szCs w:val="28"/>
+        </w:rPr>
+        <w:br/>
+      </w:r>
+      <w:r>
         <w:rPr>
           <w:rFonts w:ascii="Times New Roman" w:eastAsia="Times New Roman" w:hAnsi="Times New Roman" w:cs="Times New Roman"/>
           <w:kern w:val="0"/>
@@ -2500,29 +3315,42 @@
           <w:lang w:eastAsia="en-IE"/>
           <w14:ligatures w14:val="none"/>
         </w:rPr>
-      </w:pPr>
-      <w:r>
-        <w:rPr>
-          <w:sz w:val="28"/>
-          <w:szCs w:val="28"/>
-        </w:rPr>
-        <w:t>As the price of rent in Ireland continues to rise, we list here a few additional tips to help renters</w:t>
-      </w:r>
-      <w:r>
-        <w:rPr>
-          <w:sz w:val="28"/>
-          <w:szCs w:val="28"/>
-        </w:rPr>
-        <w:t xml:space="preserve"> during the housing crisis:</w:t>
-      </w:r>
-      <w:r>
-        <w:rPr>
-          <w:sz w:val="28"/>
-          <w:szCs w:val="28"/>
-        </w:rPr>
-        <w:t xml:space="preserve"> </w:t>
-      </w:r>
-      <w:r>
+        <w:t>(IPOA and IPAV)</w:t>
+      </w:r>
+    </w:p>
+    <w:p>
+      <w:pPr>
+        <w:pStyle w:val="Heading1"/>
+      </w:pPr>
+    </w:p>
+    <w:p>
+      <w:pPr>
+        <w:pStyle w:val="Heading1"/>
+        <w:numPr>
+          <w:ilvl w:val="0"/>
+          <w:numId w:val="1"/>
+        </w:numPr>
+        <w:rPr>
+          <w:color w:val="156082" w:themeColor="accent1"/>
+        </w:rPr>
+      </w:pPr>
+      <w:bookmarkStart w:id="4" w:name="_Toc180592462"/>
+      <w:r>
+        <w:rPr>
+          <w:color w:val="156082" w:themeColor="accent1"/>
+        </w:rPr>
+        <w:t xml:space="preserve">How Can a Renter be </w:t>
+      </w:r>
+      <w:r>
+        <w:rPr>
+          <w:color w:val="156082" w:themeColor="accent1"/>
+        </w:rPr>
+        <w:t>Safe?</w:t>
+      </w:r>
+      <w:bookmarkEnd w:id="4"/>
+    </w:p>
+    <w:p>
+      <w:pPr>
         <w:rPr>
           <w:rFonts w:ascii="Times New Roman" w:eastAsia="Times New Roman" w:hAnsi="Times New Roman" w:cs="Times New Roman"/>
           <w:kern w:val="0"/>
@@ -2531,259 +3359,29 @@
           <w:lang w:eastAsia="en-IE"/>
           <w14:ligatures w14:val="none"/>
         </w:rPr>
-        <w:t>(Tait)</w:t>
-      </w:r>
-    </w:p>
-    <w:p>
-      <w:pPr>
-        <w:rPr>
-          <w:sz w:val="28"/>
-          <w:szCs w:val="28"/>
-        </w:rPr>
-      </w:pPr>
-    </w:p>
-    <w:p>
-      <w:pPr>
-        <w:pStyle w:val="Heading2"/>
-        <w:numPr>
-          <w:ilvl w:val="1"/>
-          <w:numId w:val="21"/>
-        </w:numPr>
-      </w:pPr>
-      <w:bookmarkStart w:id="4" w:name="_Hlk180590932"/>
-      <w:r>
-        <w:rPr>
-          <w:color w:val="156082" w:themeColor="accent1"/>
-        </w:rPr>
-        <w:t xml:space="preserve">Know </w:t>
-      </w:r>
-      <w:bookmarkEnd w:id="4"/>
-      <w:r>
-        <w:rPr>
-          <w:color w:val="156082" w:themeColor="accent1"/>
-        </w:rPr>
-        <w:t>What You Want</w:t>
-      </w:r>
-    </w:p>
-    <w:p>
-      <w:pPr>
-        <w:rPr>
-          <w:sz w:val="28"/>
-          <w:szCs w:val="28"/>
-        </w:rPr>
-      </w:pPr>
-      <w:r>
-        <w:rPr>
-          <w:sz w:val="28"/>
-          <w:szCs w:val="28"/>
-        </w:rPr>
-        <w:t>Have a clear idea of what you want. Which areas would suit you for work or schools, what your budget is, how much of a deposit you can afford, furnished or unfurnished etc?</w:t>
-      </w:r>
-    </w:p>
-    <w:p>
-      <w:pPr>
-        <w:pStyle w:val="Heading2"/>
-        <w:numPr>
-          <w:ilvl w:val="1"/>
-          <w:numId w:val="21"/>
-        </w:numPr>
-        <w:rPr>
-          <w:color w:val="156082" w:themeColor="accent1"/>
-        </w:rPr>
-      </w:pPr>
-      <w:r>
-        <w:rPr>
-          <w:color w:val="156082" w:themeColor="accent1"/>
-        </w:rPr>
-        <w:t>Have All Paperwork Ready</w:t>
-      </w:r>
-    </w:p>
-    <w:p>
-      <w:pPr>
-        <w:rPr>
-          <w:sz w:val="28"/>
-          <w:szCs w:val="28"/>
-        </w:rPr>
-      </w:pPr>
-      <w:r>
-        <w:rPr>
-          <w:sz w:val="28"/>
-          <w:szCs w:val="28"/>
-        </w:rPr>
-        <w:t xml:space="preserve">Have any relevant paperwork such as copies of ID, payslips etc. prepared and ready to go in a folder that you can </w:t>
-      </w:r>
-      <w:r>
-        <w:rPr>
-          <w:sz w:val="28"/>
-          <w:szCs w:val="28"/>
-        </w:rPr>
-        <w:t>always bring with you</w:t>
-      </w:r>
-      <w:r>
-        <w:rPr>
-          <w:sz w:val="28"/>
-          <w:szCs w:val="28"/>
-        </w:rPr>
-        <w:t>. Alternatively, keep one set of papers at work and another at home so you can quickly go from either place to a viewing.</w:t>
-      </w:r>
-    </w:p>
-    <w:p>
-      <w:pPr>
-        <w:pStyle w:val="Heading2"/>
-        <w:numPr>
-          <w:ilvl w:val="1"/>
-          <w:numId w:val="21"/>
-        </w:numPr>
-        <w:rPr>
-          <w:color w:val="156082" w:themeColor="accent1"/>
-        </w:rPr>
-      </w:pPr>
-      <w:r>
-        <w:rPr>
-          <w:color w:val="156082" w:themeColor="accent1"/>
-        </w:rPr>
-        <w:t>Check Average House Prices</w:t>
-      </w:r>
-    </w:p>
-    <w:p>
-      <w:pPr>
-        <w:rPr>
-          <w:sz w:val="28"/>
-          <w:szCs w:val="28"/>
-        </w:rPr>
-      </w:pPr>
-      <w:r>
-        <w:rPr>
-          <w:sz w:val="28"/>
-          <w:szCs w:val="28"/>
-        </w:rPr>
-        <w:t>Don’t go into a transaction blind. Before heading to a viewing, whip out your smartphone and check average house prices for the area, news reports on the area, and nearby transport and facilities. Also, remember to ask about parking availability if you have a car.</w:t>
-      </w:r>
-    </w:p>
-    <w:p>
-      <w:pPr>
-        <w:pStyle w:val="Heading2"/>
-        <w:numPr>
-          <w:ilvl w:val="1"/>
-          <w:numId w:val="21"/>
-        </w:numPr>
-        <w:rPr>
-          <w:color w:val="156082" w:themeColor="accent1"/>
-        </w:rPr>
-      </w:pPr>
-      <w:r>
-        <w:rPr>
-          <w:color w:val="156082" w:themeColor="accent1"/>
-        </w:rPr>
-        <w:t>Stay Within Budget</w:t>
-      </w:r>
-    </w:p>
-    <w:p>
-      <w:pPr>
-        <w:rPr>
-          <w:sz w:val="28"/>
-          <w:szCs w:val="28"/>
-        </w:rPr>
-      </w:pPr>
-      <w:r>
-        <w:rPr>
-          <w:sz w:val="28"/>
-          <w:szCs w:val="28"/>
-        </w:rPr>
-        <w:t>The general rule for housing is that you shouldn’t spend more than 30% of your monthly income on it. Due to escalating prices, you may have to budget for more, but establish limits. It makes no sense to get a nicer place if you can’t afford to eat or travel to work.</w:t>
-      </w:r>
-    </w:p>
-    <w:p>
-      <w:pPr>
-        <w:pStyle w:val="Heading2"/>
-        <w:numPr>
-          <w:ilvl w:val="1"/>
-          <w:numId w:val="21"/>
-        </w:numPr>
-        <w:rPr>
-          <w:color w:val="156082" w:themeColor="accent1"/>
-        </w:rPr>
-      </w:pPr>
-      <w:r>
-        <w:rPr>
-          <w:color w:val="156082" w:themeColor="accent1"/>
-        </w:rPr>
-        <w:t>Visit the Properties</w:t>
-      </w:r>
-    </w:p>
-    <w:p>
-      <w:pPr>
-        <w:rPr>
-          <w:sz w:val="28"/>
-          <w:szCs w:val="28"/>
-        </w:rPr>
-      </w:pPr>
-      <w:r>
-        <w:rPr>
-          <w:sz w:val="28"/>
-          <w:szCs w:val="28"/>
-        </w:rPr>
-        <w:t>Always visit a property and insist upon seeing inside it before agreeing to rent it. Pictures can be old or deceiving.</w:t>
-      </w:r>
-    </w:p>
-    <w:p>
-      <w:pPr>
-        <w:pStyle w:val="Heading2"/>
-        <w:numPr>
-          <w:ilvl w:val="1"/>
-          <w:numId w:val="21"/>
-        </w:numPr>
-        <w:rPr>
-          <w:color w:val="156082" w:themeColor="accent1"/>
-        </w:rPr>
-      </w:pPr>
-      <w:r>
-        <w:rPr>
-          <w:color w:val="156082" w:themeColor="accent1"/>
-        </w:rPr>
-        <w:t xml:space="preserve">Know Your Rights </w:t>
-      </w:r>
-    </w:p>
-    <w:p>
-      <w:pPr>
-        <w:rPr>
-          <w:sz w:val="28"/>
-          <w:szCs w:val="28"/>
-        </w:rPr>
-      </w:pPr>
-      <w:r>
-        <w:rPr>
-          <w:sz w:val="28"/>
-          <w:szCs w:val="28"/>
-        </w:rPr>
-        <w:t xml:space="preserve">As a renter, you should read contracts carefully. If you leave a deposit, demand a receipt. If you’re going to be sharing an apartment, it’s best to try and meet your new roommates beforehand. Also, make sure that you each have your </w:t>
-      </w:r>
-      <w:r>
-        <w:rPr>
-          <w:sz w:val="28"/>
-          <w:szCs w:val="28"/>
-        </w:rPr>
-        <w:lastRenderedPageBreak/>
-        <w:t xml:space="preserve">own separate </w:t>
-      </w:r>
-      <w:r>
-        <w:rPr>
-          <w:sz w:val="28"/>
-          <w:szCs w:val="28"/>
-        </w:rPr>
-        <w:t>leases,</w:t>
-      </w:r>
-      <w:r>
-        <w:rPr>
-          <w:sz w:val="28"/>
-          <w:szCs w:val="28"/>
-        </w:rPr>
-        <w:t xml:space="preserve"> or you could be stuck with paying all the rent if anyone ups and leaves.</w:t>
-      </w:r>
-    </w:p>
-    <w:p>
-      <w:pPr>
-        <w:spacing w:after="0" w:line="240" w:lineRule="auto"/>
+      </w:pPr>
+      <w:r>
+        <w:rPr>
+          <w:sz w:val="28"/>
+          <w:szCs w:val="28"/>
+        </w:rPr>
+        <w:t>As the price of rent in Ireland continues to rise, we list here a few additional tips to help renters</w:t>
+      </w:r>
+      <w:r>
+        <w:rPr>
+          <w:sz w:val="28"/>
+          <w:szCs w:val="28"/>
+        </w:rPr>
+        <w:t xml:space="preserve"> during the housing crisis:</w:t>
+      </w:r>
+      <w:r>
+        <w:rPr>
+          <w:sz w:val="28"/>
+          <w:szCs w:val="28"/>
+        </w:rPr>
+        <w:t xml:space="preserve"> </w:t>
+      </w:r>
+      <w:r>
         <w:rPr>
           <w:rFonts w:ascii="Times New Roman" w:eastAsia="Times New Roman" w:hAnsi="Times New Roman" w:cs="Times New Roman"/>
           <w:kern w:val="0"/>
@@ -2792,8 +3390,277 @@
           <w:lang w:eastAsia="en-IE"/>
           <w14:ligatures w14:val="none"/>
         </w:rPr>
-      </w:pPr>
-      <w:r>
+        <w:t>(Tait)</w:t>
+      </w:r>
+    </w:p>
+    <w:p>
+      <w:pPr>
+        <w:rPr>
+          <w:sz w:val="28"/>
+          <w:szCs w:val="28"/>
+        </w:rPr>
+      </w:pPr>
+    </w:p>
+    <w:p>
+      <w:pPr>
+        <w:pStyle w:val="Heading2"/>
+        <w:numPr>
+          <w:ilvl w:val="1"/>
+          <w:numId w:val="21"/>
+        </w:numPr>
+      </w:pPr>
+      <w:bookmarkStart w:id="5" w:name="_Hlk180590932"/>
+      <w:bookmarkStart w:id="6" w:name="_Toc180592463"/>
+      <w:r>
+        <w:rPr>
+          <w:color w:val="156082" w:themeColor="accent1"/>
+        </w:rPr>
+        <w:t xml:space="preserve">Know </w:t>
+      </w:r>
+      <w:bookmarkEnd w:id="5"/>
+      <w:r>
+        <w:rPr>
+          <w:color w:val="156082" w:themeColor="accent1"/>
+        </w:rPr>
+        <w:t>What You Want</w:t>
+      </w:r>
+      <w:bookmarkEnd w:id="6"/>
+    </w:p>
+    <w:p>
+      <w:pPr>
+        <w:rPr>
+          <w:sz w:val="28"/>
+          <w:szCs w:val="28"/>
+        </w:rPr>
+      </w:pPr>
+      <w:r>
+        <w:rPr>
+          <w:sz w:val="28"/>
+          <w:szCs w:val="28"/>
+        </w:rPr>
+        <w:t>Have a clear idea of what you want. Which areas would suit you for work or schools, what your budget is, how much of a deposit you can afford, furnished or unfurnished etc?</w:t>
+      </w:r>
+    </w:p>
+    <w:p>
+      <w:pPr>
+        <w:pStyle w:val="Heading2"/>
+        <w:numPr>
+          <w:ilvl w:val="1"/>
+          <w:numId w:val="21"/>
+        </w:numPr>
+        <w:rPr>
+          <w:color w:val="156082" w:themeColor="accent1"/>
+        </w:rPr>
+      </w:pPr>
+      <w:bookmarkStart w:id="7" w:name="_Toc180592464"/>
+      <w:r>
+        <w:rPr>
+          <w:color w:val="156082" w:themeColor="accent1"/>
+        </w:rPr>
+        <w:t>Have All Paperwork Ready</w:t>
+      </w:r>
+      <w:bookmarkEnd w:id="7"/>
+    </w:p>
+    <w:p>
+      <w:pPr>
+        <w:rPr>
+          <w:sz w:val="28"/>
+          <w:szCs w:val="28"/>
+        </w:rPr>
+      </w:pPr>
+      <w:r>
+        <w:rPr>
+          <w:sz w:val="28"/>
+          <w:szCs w:val="28"/>
+        </w:rPr>
+        <w:t xml:space="preserve">Have any relevant paperwork such as copies of ID, payslips etc. prepared and ready to go in a folder that you can </w:t>
+      </w:r>
+      <w:r>
+        <w:rPr>
+          <w:sz w:val="28"/>
+          <w:szCs w:val="28"/>
+        </w:rPr>
+        <w:t>always bring with you</w:t>
+      </w:r>
+      <w:r>
+        <w:rPr>
+          <w:sz w:val="28"/>
+          <w:szCs w:val="28"/>
+        </w:rPr>
+        <w:t xml:space="preserve">. Alternatively, keep </w:t>
+      </w:r>
+      <w:r>
+        <w:rPr>
+          <w:sz w:val="28"/>
+          <w:szCs w:val="28"/>
+        </w:rPr>
+        <w:lastRenderedPageBreak/>
+        <w:t>one set of papers at work and another at home so you can quickly go from either place to a viewing.</w:t>
+      </w:r>
+    </w:p>
+    <w:p>
+      <w:pPr>
+        <w:pStyle w:val="Heading2"/>
+        <w:numPr>
+          <w:ilvl w:val="1"/>
+          <w:numId w:val="21"/>
+        </w:numPr>
+        <w:rPr>
+          <w:color w:val="156082" w:themeColor="accent1"/>
+        </w:rPr>
+      </w:pPr>
+      <w:bookmarkStart w:id="8" w:name="_Toc180592465"/>
+      <w:r>
+        <w:rPr>
+          <w:color w:val="156082" w:themeColor="accent1"/>
+        </w:rPr>
+        <w:t>Check Average House Prices</w:t>
+      </w:r>
+      <w:bookmarkEnd w:id="8"/>
+    </w:p>
+    <w:p>
+      <w:pPr>
+        <w:rPr>
+          <w:sz w:val="28"/>
+          <w:szCs w:val="28"/>
+        </w:rPr>
+      </w:pPr>
+      <w:r>
+        <w:rPr>
+          <w:sz w:val="28"/>
+          <w:szCs w:val="28"/>
+        </w:rPr>
+        <w:t>Don’t go into a transaction blind. Before heading to a viewing, whip out your smartphone and check average house prices for the area, news reports on the area, and nearby transport and facilities. Also, remember to ask about parking availability if you have a car.</w:t>
+      </w:r>
+    </w:p>
+    <w:p>
+      <w:pPr>
+        <w:pStyle w:val="Heading2"/>
+        <w:numPr>
+          <w:ilvl w:val="1"/>
+          <w:numId w:val="21"/>
+        </w:numPr>
+        <w:rPr>
+          <w:color w:val="156082" w:themeColor="accent1"/>
+        </w:rPr>
+      </w:pPr>
+      <w:bookmarkStart w:id="9" w:name="_Toc180592466"/>
+      <w:r>
+        <w:rPr>
+          <w:color w:val="156082" w:themeColor="accent1"/>
+        </w:rPr>
+        <w:t>Stay Within Budget</w:t>
+      </w:r>
+      <w:bookmarkEnd w:id="9"/>
+    </w:p>
+    <w:p>
+      <w:pPr>
+        <w:rPr>
+          <w:sz w:val="28"/>
+          <w:szCs w:val="28"/>
+        </w:rPr>
+      </w:pPr>
+      <w:r>
+        <w:rPr>
+          <w:sz w:val="28"/>
+          <w:szCs w:val="28"/>
+        </w:rPr>
+        <w:t>The general rule for housing is that you shouldn’t spend more than 30% of your monthly income on it. Due to escalating prices, you may have to budget for more, but establish limits. It makes no sense to get a nicer place if you can’t afford to eat or travel to work.</w:t>
+      </w:r>
+    </w:p>
+    <w:p>
+      <w:pPr>
+        <w:pStyle w:val="Heading2"/>
+        <w:numPr>
+          <w:ilvl w:val="1"/>
+          <w:numId w:val="21"/>
+        </w:numPr>
+        <w:rPr>
+          <w:color w:val="156082" w:themeColor="accent1"/>
+        </w:rPr>
+      </w:pPr>
+      <w:bookmarkStart w:id="10" w:name="_Toc180592467"/>
+      <w:r>
+        <w:rPr>
+          <w:color w:val="156082" w:themeColor="accent1"/>
+        </w:rPr>
+        <w:t>Visit the Properties</w:t>
+      </w:r>
+      <w:bookmarkEnd w:id="10"/>
+    </w:p>
+    <w:p>
+      <w:pPr>
+        <w:rPr>
+          <w:sz w:val="28"/>
+          <w:szCs w:val="28"/>
+        </w:rPr>
+      </w:pPr>
+      <w:r>
+        <w:rPr>
+          <w:sz w:val="28"/>
+          <w:szCs w:val="28"/>
+        </w:rPr>
+        <w:t>Always visit a property and insist upon seeing inside it before agreeing to rent it. Pictures can be old or deceiving.</w:t>
+      </w:r>
+    </w:p>
+    <w:p>
+      <w:pPr>
+        <w:pStyle w:val="Heading2"/>
+        <w:numPr>
+          <w:ilvl w:val="1"/>
+          <w:numId w:val="21"/>
+        </w:numPr>
+        <w:rPr>
+          <w:color w:val="156082" w:themeColor="accent1"/>
+        </w:rPr>
+      </w:pPr>
+      <w:bookmarkStart w:id="11" w:name="_Toc180592468"/>
+      <w:r>
+        <w:rPr>
+          <w:color w:val="156082" w:themeColor="accent1"/>
+        </w:rPr>
+        <w:t>Know Your Rights</w:t>
+      </w:r>
+      <w:bookmarkEnd w:id="11"/>
+      <w:r>
+        <w:rPr>
+          <w:color w:val="156082" w:themeColor="accent1"/>
+        </w:rPr>
+        <w:t xml:space="preserve"> </w:t>
+      </w:r>
+    </w:p>
+    <w:p>
+      <w:pPr>
+        <w:rPr>
+          <w:sz w:val="28"/>
+          <w:szCs w:val="28"/>
+        </w:rPr>
+      </w:pPr>
+      <w:r>
+        <w:rPr>
+          <w:sz w:val="28"/>
+          <w:szCs w:val="28"/>
+        </w:rPr>
+        <w:t xml:space="preserve">As a renter, you should read contracts carefully. If you leave a deposit, demand a receipt. If you’re going to be sharing an apartment, it’s best to try and meet your new roommates beforehand. Also, make sure that you each have your own separate </w:t>
+      </w:r>
+      <w:r>
+        <w:rPr>
+          <w:sz w:val="28"/>
+          <w:szCs w:val="28"/>
+        </w:rPr>
+        <w:t>leases,</w:t>
+      </w:r>
+      <w:r>
+        <w:rPr>
+          <w:sz w:val="28"/>
+          <w:szCs w:val="28"/>
+        </w:rPr>
+        <w:t xml:space="preserve"> or you could be stuck with paying all the rent if anyone ups and leaves.</w:t>
+      </w:r>
+    </w:p>
+    <w:p>
+      <w:pPr>
+        <w:spacing w:after="0" w:line="240" w:lineRule="auto"/>
         <w:rPr>
           <w:rFonts w:ascii="Times New Roman" w:eastAsia="Times New Roman" w:hAnsi="Times New Roman" w:cs="Times New Roman"/>
           <w:kern w:val="0"/>
@@ -2802,6 +3669,16 @@
           <w:lang w:eastAsia="en-IE"/>
           <w14:ligatures w14:val="none"/>
         </w:rPr>
+      </w:pPr>
+      <w:r>
+        <w:rPr>
+          <w:rFonts w:ascii="Times New Roman" w:eastAsia="Times New Roman" w:hAnsi="Times New Roman" w:cs="Times New Roman"/>
+          <w:kern w:val="0"/>
+          <w:sz w:val="24"/>
+          <w:szCs w:val="24"/>
+          <w:lang w:eastAsia="en-IE"/>
+          <w14:ligatures w14:val="none"/>
+        </w:rPr>
         <w:t>(Tait)</w:t>
       </w:r>
     </w:p>
@@ -2824,14 +3701,14 @@
           <w:color w:val="156082" w:themeColor="accent1"/>
         </w:rPr>
       </w:pPr>
-      <w:bookmarkStart w:id="5" w:name="_Toc180508472"/>
+      <w:bookmarkStart w:id="12" w:name="_Toc180592469"/>
       <w:r>
         <w:rPr>
           <w:color w:val="156082" w:themeColor="accent1"/>
         </w:rPr>
         <w:t>Project Scope</w:t>
       </w:r>
-      <w:bookmarkEnd w:id="5"/>
+      <w:bookmarkEnd w:id="12"/>
     </w:p>
     <w:p/>
     <w:p>
@@ -2861,14 +3738,14 @@
           <w:color w:val="156082" w:themeColor="accent1"/>
         </w:rPr>
       </w:pPr>
-      <w:bookmarkStart w:id="6" w:name="_Toc180508473"/>
+      <w:bookmarkStart w:id="13" w:name="_Toc180592470"/>
       <w:r>
         <w:rPr>
           <w:color w:val="156082" w:themeColor="accent1"/>
         </w:rPr>
         <w:t>Details of Dataset</w:t>
       </w:r>
-      <w:bookmarkEnd w:id="6"/>
+      <w:bookmarkEnd w:id="13"/>
     </w:p>
     <w:p>
       <w:pPr>
@@ -2890,6 +3767,7 @@
           <w:sz w:val="28"/>
           <w:szCs w:val="28"/>
         </w:rPr>
+        <w:lastRenderedPageBreak/>
         <w:t xml:space="preserve">Residential Tenancies Board is an independent public body that regulates the private rented sector. It </w:t>
       </w:r>
       <w:r>
@@ -2984,14 +3862,14 @@
           <w:color w:val="156082" w:themeColor="accent1"/>
         </w:rPr>
       </w:pPr>
-      <w:bookmarkStart w:id="7" w:name="_Toc180508474"/>
+      <w:bookmarkStart w:id="14" w:name="_Toc180592471"/>
       <w:r>
         <w:rPr>
           <w:color w:val="156082" w:themeColor="accent1"/>
         </w:rPr>
         <w:t>Key Challenges</w:t>
       </w:r>
-      <w:bookmarkEnd w:id="7"/>
+      <w:bookmarkEnd w:id="14"/>
     </w:p>
     <w:p/>
     <w:p/>
@@ -3007,14 +3885,14 @@
           <w:color w:val="156082" w:themeColor="accent1"/>
         </w:rPr>
       </w:pPr>
-      <w:bookmarkStart w:id="8" w:name="_Toc180508475"/>
+      <w:bookmarkStart w:id="15" w:name="_Toc180592472"/>
       <w:r>
         <w:rPr>
           <w:color w:val="156082" w:themeColor="accent1"/>
         </w:rPr>
         <w:t>Effort &amp; Timeline</w:t>
       </w:r>
-      <w:bookmarkEnd w:id="8"/>
+      <w:bookmarkEnd w:id="15"/>
     </w:p>
     <w:p>
       <w:pPr>
@@ -3024,15 +3902,15 @@
           <w:numId w:val="17"/>
         </w:numPr>
       </w:pPr>
-      <w:bookmarkStart w:id="9" w:name="_Toc180508476"/>
-      <w:bookmarkStart w:id="10" w:name="_Hlk180590591"/>
+      <w:bookmarkStart w:id="16" w:name="_Hlk180590591"/>
+      <w:bookmarkStart w:id="17" w:name="_Toc180592473"/>
       <w:r>
         <w:t>CA1</w:t>
       </w:r>
       <w:r>
         <w:t>:</w:t>
       </w:r>
-      <w:bookmarkEnd w:id="9"/>
+      <w:bookmarkEnd w:id="17"/>
       <w:r>
         <w:t xml:space="preserve"> </w:t>
       </w:r>
@@ -3046,19 +3924,19 @@
           <w:numId w:val="17"/>
         </w:numPr>
       </w:pPr>
-      <w:bookmarkStart w:id="11" w:name="_Toc180508477"/>
+      <w:bookmarkStart w:id="18" w:name="_Toc180592474"/>
       <w:r>
         <w:t>CA2</w:t>
       </w:r>
       <w:r>
         <w:t>:</w:t>
       </w:r>
-      <w:bookmarkEnd w:id="11"/>
+      <w:bookmarkEnd w:id="18"/>
       <w:r>
         <w:t xml:space="preserve"> </w:t>
       </w:r>
     </w:p>
-    <w:bookmarkEnd w:id="10"/>
+    <w:bookmarkEnd w:id="16"/>
     <w:p/>
     <w:p/>
     <w:p/>
@@ -3069,20 +3947,20 @@
         <w:pStyle w:val="Heading1"/>
         <w:numPr>
           <w:ilvl w:val="0"/>
-          <w:numId w:val="12"/>
+          <w:numId w:val="1"/>
         </w:numPr>
         <w:rPr>
           <w:color w:val="156082" w:themeColor="accent1"/>
         </w:rPr>
       </w:pPr>
-      <w:bookmarkStart w:id="12" w:name="_Toc180508478"/>
+      <w:bookmarkStart w:id="19" w:name="_Toc180592475"/>
       <w:r>
         <w:rPr>
           <w:color w:val="156082" w:themeColor="accent1"/>
         </w:rPr>
         <w:t>Past Statistics</w:t>
       </w:r>
-      <w:bookmarkEnd w:id="12"/>
+      <w:bookmarkEnd w:id="19"/>
     </w:p>
     <w:p/>
     <w:p/>
@@ -3143,14 +4021,14 @@
           <w:color w:val="156082" w:themeColor="accent1"/>
         </w:rPr>
       </w:pPr>
-      <w:bookmarkStart w:id="13" w:name="_Toc180508479"/>
+      <w:bookmarkStart w:id="20" w:name="_Toc180592476"/>
       <w:r>
         <w:rPr>
           <w:color w:val="156082" w:themeColor="accent1"/>
         </w:rPr>
         <w:t>References</w:t>
       </w:r>
-      <w:bookmarkEnd w:id="13"/>
+      <w:bookmarkEnd w:id="20"/>
     </w:p>
     <w:p/>
     <w:p>
@@ -3492,6 +4370,7 @@
       <w:r>
         <w:t xml:space="preserve">Tait, David. “The 2022 Housing Crisis of Ireland: Fact or Fiction?” </w:t>
       </w:r>
+      <w:proofErr w:type="spellStart"/>
       <w:r>
         <w:rPr>
           <w:i/>
@@ -3499,22 +4378,32 @@
         </w:rPr>
         <w:t>Selectra</w:t>
       </w:r>
-      <w:r>
-        <w:t>, 25 May 2022, selectra.ie/moving/tips/housing-crisis-ireland.</w:t>
-      </w:r>
-    </w:p>
-    <w:p>
-      <w:pPr>
-        <w:rPr>
-          <w:sz w:val="28"/>
-          <w:szCs w:val="28"/>
-        </w:rPr>
-      </w:pPr>
-      <w:r>
-        <w:rPr>
-          <w:sz w:val="28"/>
-          <w:szCs w:val="28"/>
-        </w:rPr>
+      <w:proofErr w:type="spellEnd"/>
+      <w:r>
+        <w:t>, 25 May 2022, selectra.ie/moving/tips/housing-crisis-</w:t>
+      </w:r>
+      <w:proofErr w:type="spellStart"/>
+      <w:r>
+        <w:t>ireland</w:t>
+      </w:r>
+      <w:proofErr w:type="spellEnd"/>
+      <w:r>
+        <w:t>.</w:t>
+      </w:r>
+    </w:p>
+    <w:p>
+      <w:pPr>
+        <w:rPr>
+          <w:sz w:val="28"/>
+          <w:szCs w:val="28"/>
+        </w:rPr>
+      </w:pPr>
+      <w:r>
+        <w:rPr>
+          <w:sz w:val="28"/>
+          <w:szCs w:val="28"/>
+        </w:rPr>
+        <w:lastRenderedPageBreak/>
         <w:t>Available at:</w:t>
       </w:r>
       <w:r>
@@ -3535,263 +4424,8 @@
         </w:r>
       </w:hyperlink>
     </w:p>
-    <w:p/>
-    <w:p/>
-    <w:p/>
-    <w:p/>
-    <w:p/>
-    <w:p/>
-    <w:p>
-      <w:pPr>
-        <w:pStyle w:val="Heading2"/>
-      </w:pPr>
-      <w:bookmarkStart w:id="14" w:name="_Toc180508480"/>
-      <w:r>
-        <w:t>Chapter 1.1</w:t>
-      </w:r>
-      <w:bookmarkEnd w:id="14"/>
-    </w:p>
-    <w:p>
-      <w:pPr>
-        <w:pStyle w:val="Heading3"/>
-      </w:pPr>
-      <w:bookmarkStart w:id="15" w:name="_Toc180508481"/>
-      <w:r>
-        <w:t>Chapter 1.1.1.</w:t>
-      </w:r>
-      <w:bookmarkEnd w:id="15"/>
-    </w:p>
-    <w:p/>
-    <w:p>
-      <w:r>
-        <w:rPr>
-          <w:noProof/>
-        </w:rPr>
-        <w:drawing>
-          <wp:inline distT="0" distB="0" distL="0" distR="0" wp14:anchorId="7F4193BE" wp14:editId="11CDD511">
-            <wp:extent cx="3571875" cy="819150"/>
-            <wp:effectExtent l="0" t="0" r="9525" b="0"/>
-            <wp:docPr id="729597717" name="Picture 1" descr="A screenshot of a computer&#10;&#10;Description automatically generated"/>
-            <wp:cNvGraphicFramePr>
-              <a:graphicFrameLocks xmlns:a="http://schemas.openxmlformats.org/drawingml/2006/main" noChangeAspect="1"/>
-            </wp:cNvGraphicFramePr>
-            <a:graphic xmlns:a="http://schemas.openxmlformats.org/drawingml/2006/main">
-              <a:graphicData uri="http://schemas.openxmlformats.org/drawingml/2006/picture">
-                <pic:pic xmlns:pic="http://schemas.openxmlformats.org/drawingml/2006/picture">
-                  <pic:nvPicPr>
-                    <pic:cNvPr id="729597717" name="Picture 1" descr="A screenshot of a computer&#10;&#10;Description automatically generated"/>
-                    <pic:cNvPicPr/>
-                  </pic:nvPicPr>
-                  <pic:blipFill>
-                    <a:blip r:embed="rId15"/>
-                    <a:stretch>
-                      <a:fillRect/>
-                    </a:stretch>
-                  </pic:blipFill>
-                  <pic:spPr>
-                    <a:xfrm>
-                      <a:off x="0" y="0"/>
-                      <a:ext cx="3571875" cy="819150"/>
-                    </a:xfrm>
-                    <a:prstGeom prst="rect">
-                      <a:avLst/>
-                    </a:prstGeom>
-                  </pic:spPr>
-                </pic:pic>
-              </a:graphicData>
-            </a:graphic>
-          </wp:inline>
-        </w:drawing>
-      </w:r>
-    </w:p>
-    <w:p>
-      <w:pPr>
-        <w:rPr>
-          <w:color w:val="FF0000"/>
-        </w:rPr>
-      </w:pPr>
-    </w:p>
-    <w:p>
-      <w:pPr>
-        <w:rPr>
-          <w:color w:val="FF0000"/>
-        </w:rPr>
-      </w:pPr>
-      <w:r>
-        <w:rPr>
-          <w:color w:val="FF0000"/>
-        </w:rPr>
-        <w:t>[</w:t>
-      </w:r>
-      <w:r>
-        <w:rPr>
-          <w:color w:val="FF0000"/>
-        </w:rPr>
-        <w:t xml:space="preserve">NOTE: For the table of contents to function properly, </w:t>
-      </w:r>
-      <w:r>
-        <w:rPr>
-          <w:color w:val="FF0000"/>
-        </w:rPr>
-        <w:t>you must</w:t>
-      </w:r>
-      <w:r>
-        <w:rPr>
-          <w:color w:val="FF0000"/>
-        </w:rPr>
-        <w:t xml:space="preserve"> use the correct headings for all your chapters and subchapters.</w:t>
-      </w:r>
-    </w:p>
-    <w:p>
-      <w:pPr>
-        <w:rPr>
-          <w:color w:val="FF0000"/>
-        </w:rPr>
-      </w:pPr>
-      <w:r>
-        <w:rPr>
-          <w:b/>
-          <w:bCs/>
-          <w:color w:val="FF0000"/>
-        </w:rPr>
-        <w:t>Heading 1:</w:t>
-      </w:r>
-      <w:r>
-        <w:rPr>
-          <w:color w:val="FF0000"/>
-        </w:rPr>
-        <w:t xml:space="preserve"> This is the main heading and should be employed for the primary title or chapter. For example: CHAPTER 1.</w:t>
-      </w:r>
-    </w:p>
-    <w:p>
-      <w:pPr>
-        <w:rPr>
-          <w:color w:val="FF0000"/>
-        </w:rPr>
-      </w:pPr>
-      <w:r>
-        <w:rPr>
-          <w:b/>
-          <w:bCs/>
-          <w:color w:val="FF0000"/>
-        </w:rPr>
-        <w:lastRenderedPageBreak/>
-        <w:t>Heading 2:</w:t>
-      </w:r>
-      <w:r>
-        <w:rPr>
-          <w:color w:val="FF0000"/>
-        </w:rPr>
-        <w:t xml:space="preserve"> Use Heading 2 as a subheading. For instance: Chapter 1.</w:t>
-      </w:r>
-      <w:r>
-        <w:rPr>
-          <w:color w:val="FF0000"/>
-        </w:rPr>
-        <w:t>1</w:t>
-      </w:r>
-      <w:r>
-        <w:rPr>
-          <w:color w:val="FF0000"/>
-        </w:rPr>
-        <w:t>.</w:t>
-      </w:r>
-    </w:p>
-    <w:p>
-      <w:pPr>
-        <w:rPr>
-          <w:color w:val="FF0000"/>
-        </w:rPr>
-      </w:pPr>
-      <w:r>
-        <w:rPr>
-          <w:b/>
-          <w:bCs/>
-          <w:color w:val="FF0000"/>
-        </w:rPr>
-        <w:t>Heading 3:</w:t>
-      </w:r>
-      <w:r>
-        <w:rPr>
-          <w:color w:val="FF0000"/>
-        </w:rPr>
-        <w:t xml:space="preserve"> Heading 3 provides a more detailed breakdown, such as Chapter 1.</w:t>
-      </w:r>
-      <w:r>
-        <w:rPr>
-          <w:color w:val="FF0000"/>
-        </w:rPr>
-        <w:t>1</w:t>
-      </w:r>
-      <w:r>
-        <w:rPr>
-          <w:color w:val="FF0000"/>
-        </w:rPr>
-        <w:t>.1.</w:t>
-      </w:r>
-    </w:p>
-    <w:p>
-      <w:pPr>
-        <w:rPr>
-          <w:color w:val="FF0000"/>
-        </w:rPr>
-      </w:pPr>
-      <w:r>
-        <w:rPr>
-          <w:color w:val="FF0000"/>
-        </w:rPr>
-        <w:t>By adhering to this hierarchical structure, you ensure an organized and effective document outline, enhancing readability and navigat</w:t>
-      </w:r>
-      <w:r>
-        <w:rPr>
-          <w:color w:val="FF0000"/>
-        </w:rPr>
-        <w:t>ion. However, you are not forced to use all 3 headings, usually heading 1 and 2 are sufficient.</w:t>
-      </w:r>
-    </w:p>
-    <w:p>
-      <w:pPr>
-        <w:rPr>
-          <w:color w:val="FF0000"/>
-        </w:rPr>
-      </w:pPr>
-      <w:r>
-        <w:rPr>
-          <w:color w:val="FF0000"/>
-        </w:rPr>
-        <w:t>The remainder of your text should be written using a normal font.]</w:t>
-      </w:r>
-    </w:p>
-    <w:p/>
-    <w:p/>
-    <w:p/>
-    <w:p/>
-    <w:p/>
-    <w:p/>
-    <w:p/>
-    <w:p/>
-    <w:p/>
-    <w:p/>
-    <w:p/>
-    <w:p/>
-    <w:p/>
-    <w:p/>
-    <w:p>
-      <w:pPr>
-        <w:pStyle w:val="NoSpacing"/>
-      </w:pPr>
-    </w:p>
-    <w:p/>
-    <w:p/>
-    <w:p/>
-    <w:p/>
-    <w:p/>
-    <w:p/>
-    <w:p/>
-    <w:p/>
-    <w:p/>
     <w:sectPr>
-      <w:footerReference w:type="default" r:id="rId16"/>
+      <w:footerReference w:type="default" r:id="rId15"/>
       <w:pgSz w:w="11906" w:h="16838"/>
       <w:pgMar w:top="1440" w:right="1440" w:bottom="1440" w:left="1440" w:header="708" w:footer="708" w:gutter="0"/>
       <w:pgNumType w:start="1"/>

</xml_diff>

<commit_message>
Project Scope and Key Challenges
</commit_message>
<xml_diff>
--- a/CA1-Strategy_Thinking.docx
+++ b/CA1-Strategy_Thinking.docx
@@ -1056,7 +1056,7 @@
           <w:r>
             <w:fldChar w:fldCharType="separate"/>
           </w:r>
-          <w:hyperlink w:anchor="_Toc180592458" w:history="1">
+          <w:hyperlink w:anchor="_Toc180661199" w:history="1">
             <w:r>
               <w:rPr>
                 <w:rStyle w:val="Hyperlink"/>
@@ -1098,7 +1098,7 @@
                 <w:noProof/>
                 <w:webHidden/>
               </w:rPr>
-              <w:instrText xml:space="preserve"> PAGEREF _Toc180592458 \h </w:instrText>
+              <w:instrText xml:space="preserve"> PAGEREF _Toc180661199 \h </w:instrText>
             </w:r>
             <w:r>
               <w:rPr>
@@ -1142,7 +1142,7 @@
               <w:lang w:eastAsia="en-IE"/>
             </w:rPr>
           </w:pPr>
-          <w:hyperlink w:anchor="_Toc180592459" w:history="1">
+          <w:hyperlink w:anchor="_Toc180661200" w:history="1">
             <w:r>
               <w:rPr>
                 <w:rStyle w:val="Hyperlink"/>
@@ -1184,7 +1184,7 @@
                 <w:noProof/>
                 <w:webHidden/>
               </w:rPr>
-              <w:instrText xml:space="preserve"> PAGEREF _Toc180592459 \h </w:instrText>
+              <w:instrText xml:space="preserve"> PAGEREF _Toc180661200 \h </w:instrText>
             </w:r>
             <w:r>
               <w:rPr>
@@ -1228,7 +1228,7 @@
               <w:lang w:eastAsia="en-IE"/>
             </w:rPr>
           </w:pPr>
-          <w:hyperlink w:anchor="_Toc180592460" w:history="1">
+          <w:hyperlink w:anchor="_Toc180661201" w:history="1">
             <w:r>
               <w:rPr>
                 <w:rStyle w:val="Hyperlink"/>
@@ -1270,7 +1270,7 @@
                 <w:noProof/>
                 <w:webHidden/>
               </w:rPr>
-              <w:instrText xml:space="preserve"> PAGEREF _Toc180592460 \h </w:instrText>
+              <w:instrText xml:space="preserve"> PAGEREF _Toc180661201 \h </w:instrText>
             </w:r>
             <w:r>
               <w:rPr>
@@ -1290,7 +1290,7 @@
                 <w:noProof/>
                 <w:webHidden/>
               </w:rPr>
-              <w:t>1</w:t>
+              <w:t>2</w:t>
             </w:r>
             <w:r>
               <w:rPr>
@@ -1314,7 +1314,7 @@
               <w:lang w:eastAsia="en-IE"/>
             </w:rPr>
           </w:pPr>
-          <w:hyperlink w:anchor="_Toc180592461" w:history="1">
+          <w:hyperlink w:anchor="_Toc180661202" w:history="1">
             <w:r>
               <w:rPr>
                 <w:rStyle w:val="Hyperlink"/>
@@ -1356,7 +1356,7 @@
                 <w:noProof/>
                 <w:webHidden/>
               </w:rPr>
-              <w:instrText xml:space="preserve"> PAGEREF _Toc180592461 \h </w:instrText>
+              <w:instrText xml:space="preserve"> PAGEREF _Toc180661202 \h </w:instrText>
             </w:r>
             <w:r>
               <w:rPr>
@@ -1376,7 +1376,7 @@
                 <w:noProof/>
                 <w:webHidden/>
               </w:rPr>
-              <w:t>1</w:t>
+              <w:t>3</w:t>
             </w:r>
             <w:r>
               <w:rPr>
@@ -1400,7 +1400,7 @@
               <w:lang w:eastAsia="en-IE"/>
             </w:rPr>
           </w:pPr>
-          <w:hyperlink w:anchor="_Toc180592462" w:history="1">
+          <w:hyperlink w:anchor="_Toc180661203" w:history="1">
             <w:r>
               <w:rPr>
                 <w:rStyle w:val="Hyperlink"/>
@@ -1442,7 +1442,7 @@
                 <w:noProof/>
                 <w:webHidden/>
               </w:rPr>
-              <w:instrText xml:space="preserve"> PAGEREF _Toc180592462 \h </w:instrText>
+              <w:instrText xml:space="preserve"> PAGEREF _Toc180661203 \h </w:instrText>
             </w:r>
             <w:r>
               <w:rPr>
@@ -1462,7 +1462,7 @@
                 <w:noProof/>
                 <w:webHidden/>
               </w:rPr>
-              <w:t>2</w:t>
+              <w:t>3</w:t>
             </w:r>
             <w:r>
               <w:rPr>
@@ -1486,7 +1486,7 @@
               <w:lang w:eastAsia="en-IE"/>
             </w:rPr>
           </w:pPr>
-          <w:hyperlink w:anchor="_Toc180592463" w:history="1">
+          <w:hyperlink w:anchor="_Toc180661204" w:history="1">
             <w:r>
               <w:rPr>
                 <w:rStyle w:val="Hyperlink"/>
@@ -1528,7 +1528,7 @@
                 <w:noProof/>
                 <w:webHidden/>
               </w:rPr>
-              <w:instrText xml:space="preserve"> PAGEREF _Toc180592463 \h </w:instrText>
+              <w:instrText xml:space="preserve"> PAGEREF _Toc180661204 \h </w:instrText>
             </w:r>
             <w:r>
               <w:rPr>
@@ -1548,7 +1548,7 @@
                 <w:noProof/>
                 <w:webHidden/>
               </w:rPr>
-              <w:t>2</w:t>
+              <w:t>3</w:t>
             </w:r>
             <w:r>
               <w:rPr>
@@ -1572,7 +1572,7 @@
               <w:lang w:eastAsia="en-IE"/>
             </w:rPr>
           </w:pPr>
-          <w:hyperlink w:anchor="_Toc180592464" w:history="1">
+          <w:hyperlink w:anchor="_Toc180661205" w:history="1">
             <w:r>
               <w:rPr>
                 <w:rStyle w:val="Hyperlink"/>
@@ -1614,7 +1614,7 @@
                 <w:noProof/>
                 <w:webHidden/>
               </w:rPr>
-              <w:instrText xml:space="preserve"> PAGEREF _Toc180592464 \h </w:instrText>
+              <w:instrText xml:space="preserve"> PAGEREF _Toc180661205 \h </w:instrText>
             </w:r>
             <w:r>
               <w:rPr>
@@ -1634,7 +1634,7 @@
                 <w:noProof/>
                 <w:webHidden/>
               </w:rPr>
-              <w:t>2</w:t>
+              <w:t>3</w:t>
             </w:r>
             <w:r>
               <w:rPr>
@@ -1658,7 +1658,7 @@
               <w:lang w:eastAsia="en-IE"/>
             </w:rPr>
           </w:pPr>
-          <w:hyperlink w:anchor="_Toc180592465" w:history="1">
+          <w:hyperlink w:anchor="_Toc180661206" w:history="1">
             <w:r>
               <w:rPr>
                 <w:rStyle w:val="Hyperlink"/>
@@ -1700,7 +1700,7 @@
                 <w:noProof/>
                 <w:webHidden/>
               </w:rPr>
-              <w:instrText xml:space="preserve"> PAGEREF _Toc180592465 \h </w:instrText>
+              <w:instrText xml:space="preserve"> PAGEREF _Toc180661206 \h </w:instrText>
             </w:r>
             <w:r>
               <w:rPr>
@@ -1720,7 +1720,7 @@
                 <w:noProof/>
                 <w:webHidden/>
               </w:rPr>
-              <w:t>2</w:t>
+              <w:t>4</w:t>
             </w:r>
             <w:r>
               <w:rPr>
@@ -1744,7 +1744,7 @@
               <w:lang w:eastAsia="en-IE"/>
             </w:rPr>
           </w:pPr>
-          <w:hyperlink w:anchor="_Toc180592466" w:history="1">
+          <w:hyperlink w:anchor="_Toc180661207" w:history="1">
             <w:r>
               <w:rPr>
                 <w:rStyle w:val="Hyperlink"/>
@@ -1786,7 +1786,7 @@
                 <w:noProof/>
                 <w:webHidden/>
               </w:rPr>
-              <w:instrText xml:space="preserve"> PAGEREF _Toc180592466 \h </w:instrText>
+              <w:instrText xml:space="preserve"> PAGEREF _Toc180661207 \h </w:instrText>
             </w:r>
             <w:r>
               <w:rPr>
@@ -1806,7 +1806,7 @@
                 <w:noProof/>
                 <w:webHidden/>
               </w:rPr>
-              <w:t>2</w:t>
+              <w:t>4</w:t>
             </w:r>
             <w:r>
               <w:rPr>
@@ -1830,7 +1830,7 @@
               <w:lang w:eastAsia="en-IE"/>
             </w:rPr>
           </w:pPr>
-          <w:hyperlink w:anchor="_Toc180592467" w:history="1">
+          <w:hyperlink w:anchor="_Toc180661208" w:history="1">
             <w:r>
               <w:rPr>
                 <w:rStyle w:val="Hyperlink"/>
@@ -1872,7 +1872,7 @@
                 <w:noProof/>
                 <w:webHidden/>
               </w:rPr>
-              <w:instrText xml:space="preserve"> PAGEREF _Toc180592467 \h </w:instrText>
+              <w:instrText xml:space="preserve"> PAGEREF _Toc180661208 \h </w:instrText>
             </w:r>
             <w:r>
               <w:rPr>
@@ -1892,7 +1892,7 @@
                 <w:noProof/>
                 <w:webHidden/>
               </w:rPr>
-              <w:t>2</w:t>
+              <w:t>4</w:t>
             </w:r>
             <w:r>
               <w:rPr>
@@ -1916,7 +1916,7 @@
               <w:lang w:eastAsia="en-IE"/>
             </w:rPr>
           </w:pPr>
-          <w:hyperlink w:anchor="_Toc180592468" w:history="1">
+          <w:hyperlink w:anchor="_Toc180661209" w:history="1">
             <w:r>
               <w:rPr>
                 <w:rStyle w:val="Hyperlink"/>
@@ -1958,7 +1958,7 @@
                 <w:noProof/>
                 <w:webHidden/>
               </w:rPr>
-              <w:instrText xml:space="preserve"> PAGEREF _Toc180592468 \h </w:instrText>
+              <w:instrText xml:space="preserve"> PAGEREF _Toc180661209 \h </w:instrText>
             </w:r>
             <w:r>
               <w:rPr>
@@ -1978,7 +1978,7 @@
                 <w:noProof/>
                 <w:webHidden/>
               </w:rPr>
-              <w:t>2</w:t>
+              <w:t>4</w:t>
             </w:r>
             <w:r>
               <w:rPr>
@@ -2002,7 +2002,7 @@
               <w:lang w:eastAsia="en-IE"/>
             </w:rPr>
           </w:pPr>
-          <w:hyperlink w:anchor="_Toc180592469" w:history="1">
+          <w:hyperlink w:anchor="_Toc180661210" w:history="1">
             <w:r>
               <w:rPr>
                 <w:rStyle w:val="Hyperlink"/>
@@ -2044,7 +2044,7 @@
                 <w:noProof/>
                 <w:webHidden/>
               </w:rPr>
-              <w:instrText xml:space="preserve"> PAGEREF _Toc180592469 \h </w:instrText>
+              <w:instrText xml:space="preserve"> PAGEREF _Toc180661210 \h </w:instrText>
             </w:r>
             <w:r>
               <w:rPr>
@@ -2064,7 +2064,7 @@
                 <w:noProof/>
                 <w:webHidden/>
               </w:rPr>
-              <w:t>3</w:t>
+              <w:t>4</w:t>
             </w:r>
             <w:r>
               <w:rPr>
@@ -2088,7 +2088,7 @@
               <w:lang w:eastAsia="en-IE"/>
             </w:rPr>
           </w:pPr>
-          <w:hyperlink w:anchor="_Toc180592470" w:history="1">
+          <w:hyperlink w:anchor="_Toc180661211" w:history="1">
             <w:r>
               <w:rPr>
                 <w:rStyle w:val="Hyperlink"/>
@@ -2130,7 +2130,7 @@
                 <w:noProof/>
                 <w:webHidden/>
               </w:rPr>
-              <w:instrText xml:space="preserve"> PAGEREF _Toc180592470 \h </w:instrText>
+              <w:instrText xml:space="preserve"> PAGEREF _Toc180661211 \h </w:instrText>
             </w:r>
             <w:r>
               <w:rPr>
@@ -2150,7 +2150,7 @@
                 <w:noProof/>
                 <w:webHidden/>
               </w:rPr>
-              <w:t>3</w:t>
+              <w:t>4</w:t>
             </w:r>
             <w:r>
               <w:rPr>
@@ -2174,7 +2174,7 @@
               <w:lang w:eastAsia="en-IE"/>
             </w:rPr>
           </w:pPr>
-          <w:hyperlink w:anchor="_Toc180592471" w:history="1">
+          <w:hyperlink w:anchor="_Toc180661212" w:history="1">
             <w:r>
               <w:rPr>
                 <w:rStyle w:val="Hyperlink"/>
@@ -2216,7 +2216,7 @@
                 <w:noProof/>
                 <w:webHidden/>
               </w:rPr>
-              <w:instrText xml:space="preserve"> PAGEREF _Toc180592471 \h </w:instrText>
+              <w:instrText xml:space="preserve"> PAGEREF _Toc180661212 \h </w:instrText>
             </w:r>
             <w:r>
               <w:rPr>
@@ -2236,7 +2236,7 @@
                 <w:noProof/>
                 <w:webHidden/>
               </w:rPr>
-              <w:t>3</w:t>
+              <w:t>5</w:t>
             </w:r>
             <w:r>
               <w:rPr>
@@ -2260,7 +2260,7 @@
               <w:lang w:eastAsia="en-IE"/>
             </w:rPr>
           </w:pPr>
-          <w:hyperlink w:anchor="_Toc180592472" w:history="1">
+          <w:hyperlink w:anchor="_Toc180661213" w:history="1">
             <w:r>
               <w:rPr>
                 <w:rStyle w:val="Hyperlink"/>
@@ -2302,7 +2302,7 @@
                 <w:noProof/>
                 <w:webHidden/>
               </w:rPr>
-              <w:instrText xml:space="preserve"> PAGEREF _Toc180592472 \h </w:instrText>
+              <w:instrText xml:space="preserve"> PAGEREF _Toc180661213 \h </w:instrText>
             </w:r>
             <w:r>
               <w:rPr>
@@ -2322,7 +2322,7 @@
                 <w:noProof/>
                 <w:webHidden/>
               </w:rPr>
-              <w:t>3</w:t>
+              <w:t>5</w:t>
             </w:r>
             <w:r>
               <w:rPr>
@@ -2346,7 +2346,7 @@
               <w:lang w:eastAsia="en-IE"/>
             </w:rPr>
           </w:pPr>
-          <w:hyperlink w:anchor="_Toc180592473" w:history="1">
+          <w:hyperlink w:anchor="_Toc180661214" w:history="1">
             <w:r>
               <w:rPr>
                 <w:rStyle w:val="Hyperlink"/>
@@ -2388,7 +2388,7 @@
                 <w:noProof/>
                 <w:webHidden/>
               </w:rPr>
-              <w:instrText xml:space="preserve"> PAGEREF _Toc180592473 \h </w:instrText>
+              <w:instrText xml:space="preserve"> PAGEREF _Toc180661214 \h </w:instrText>
             </w:r>
             <w:r>
               <w:rPr>
@@ -2408,7 +2408,7 @@
                 <w:noProof/>
                 <w:webHidden/>
               </w:rPr>
-              <w:t>3</w:t>
+              <w:t>5</w:t>
             </w:r>
             <w:r>
               <w:rPr>
@@ -2432,7 +2432,7 @@
               <w:lang w:eastAsia="en-IE"/>
             </w:rPr>
           </w:pPr>
-          <w:hyperlink w:anchor="_Toc180592474" w:history="1">
+          <w:hyperlink w:anchor="_Toc180661215" w:history="1">
             <w:r>
               <w:rPr>
                 <w:rStyle w:val="Hyperlink"/>
@@ -2474,7 +2474,7 @@
                 <w:noProof/>
                 <w:webHidden/>
               </w:rPr>
-              <w:instrText xml:space="preserve"> PAGEREF _Toc180592474 \h </w:instrText>
+              <w:instrText xml:space="preserve"> PAGEREF _Toc180661215 \h </w:instrText>
             </w:r>
             <w:r>
               <w:rPr>
@@ -2494,7 +2494,7 @@
                 <w:noProof/>
                 <w:webHidden/>
               </w:rPr>
-              <w:t>3</w:t>
+              <w:t>5</w:t>
             </w:r>
             <w:r>
               <w:rPr>
@@ -2518,7 +2518,7 @@
               <w:lang w:eastAsia="en-IE"/>
             </w:rPr>
           </w:pPr>
-          <w:hyperlink w:anchor="_Toc180592475" w:history="1">
+          <w:hyperlink w:anchor="_Toc180661216" w:history="1">
             <w:r>
               <w:rPr>
                 <w:rStyle w:val="Hyperlink"/>
@@ -2560,7 +2560,7 @@
                 <w:noProof/>
                 <w:webHidden/>
               </w:rPr>
-              <w:instrText xml:space="preserve"> PAGEREF _Toc180592475 \h </w:instrText>
+              <w:instrText xml:space="preserve"> PAGEREF _Toc180661216 \h </w:instrText>
             </w:r>
             <w:r>
               <w:rPr>
@@ -2580,7 +2580,7 @@
                 <w:noProof/>
                 <w:webHidden/>
               </w:rPr>
-              <w:t>4</w:t>
+              <w:t>5</w:t>
             </w:r>
             <w:r>
               <w:rPr>
@@ -2603,7 +2603,7 @@
               <w:lang w:eastAsia="en-IE"/>
             </w:rPr>
           </w:pPr>
-          <w:hyperlink w:anchor="_Toc180592476" w:history="1">
+          <w:hyperlink w:anchor="_Toc180661217" w:history="1">
             <w:r>
               <w:rPr>
                 <w:rStyle w:val="Hyperlink"/>
@@ -2630,7 +2630,7 @@
                 <w:noProof/>
                 <w:webHidden/>
               </w:rPr>
-              <w:instrText xml:space="preserve"> PAGEREF _Toc180592476 \h </w:instrText>
+              <w:instrText xml:space="preserve"> PAGEREF _Toc180661217 \h </w:instrText>
             </w:r>
             <w:r>
               <w:rPr>
@@ -2650,147 +2650,7 @@
                 <w:noProof/>
                 <w:webHidden/>
               </w:rPr>
-              <w:t>4</w:t>
-            </w:r>
-            <w:r>
-              <w:rPr>
-                <w:noProof/>
-                <w:webHidden/>
-              </w:rPr>
-              <w:fldChar w:fldCharType="end"/>
-            </w:r>
-          </w:hyperlink>
-        </w:p>
-        <w:p>
-          <w:pPr>
-            <w:pStyle w:val="TOC2"/>
-            <w:tabs>
-              <w:tab w:val="right" w:leader="dot" w:pos="9016"/>
-            </w:tabs>
-            <w:rPr>
-              <w:rFonts w:asciiTheme="minorHAnsi" w:eastAsiaTheme="minorEastAsia" w:hAnsiTheme="minorHAnsi"/>
-              <w:noProof/>
-              <w:lang w:eastAsia="en-IE"/>
-            </w:rPr>
-          </w:pPr>
-          <w:hyperlink w:anchor="_Toc180592477" w:history="1">
-            <w:r>
-              <w:rPr>
-                <w:rStyle w:val="Hyperlink"/>
-                <w:noProof/>
-              </w:rPr>
-              <w:t>Chapter 1.1</w:t>
-            </w:r>
-            <w:r>
-              <w:rPr>
-                <w:noProof/>
-                <w:webHidden/>
-              </w:rPr>
-              <w:tab/>
-            </w:r>
-            <w:r>
-              <w:rPr>
-                <w:noProof/>
-                <w:webHidden/>
-              </w:rPr>
-              <w:fldChar w:fldCharType="begin"/>
-            </w:r>
-            <w:r>
-              <w:rPr>
-                <w:noProof/>
-                <w:webHidden/>
-              </w:rPr>
-              <w:instrText xml:space="preserve"> PAGEREF _Toc180592477 \h </w:instrText>
-            </w:r>
-            <w:r>
-              <w:rPr>
-                <w:noProof/>
-                <w:webHidden/>
-              </w:rPr>
-            </w:r>
-            <w:r>
-              <w:rPr>
-                <w:noProof/>
-                <w:webHidden/>
-              </w:rPr>
-              <w:fldChar w:fldCharType="separate"/>
-            </w:r>
-            <w:r>
-              <w:rPr>
-                <w:noProof/>
-                <w:webHidden/>
-              </w:rPr>
-              <w:t>5</w:t>
-            </w:r>
-            <w:r>
-              <w:rPr>
-                <w:noProof/>
-                <w:webHidden/>
-              </w:rPr>
-              <w:fldChar w:fldCharType="end"/>
-            </w:r>
-          </w:hyperlink>
-        </w:p>
-        <w:p>
-          <w:pPr>
-            <w:pStyle w:val="TOC3"/>
-            <w:tabs>
-              <w:tab w:val="right" w:leader="dot" w:pos="9016"/>
-            </w:tabs>
-            <w:rPr>
-              <w:rFonts w:asciiTheme="minorHAnsi" w:eastAsiaTheme="minorEastAsia" w:hAnsiTheme="minorHAnsi"/>
-              <w:noProof/>
-              <w:lang w:eastAsia="en-IE"/>
-            </w:rPr>
-          </w:pPr>
-          <w:hyperlink w:anchor="_Toc180592478" w:history="1">
-            <w:r>
-              <w:rPr>
-                <w:rStyle w:val="Hyperlink"/>
-                <w:noProof/>
-              </w:rPr>
-              <w:t>Chapter 1.1.1.</w:t>
-            </w:r>
-            <w:r>
-              <w:rPr>
-                <w:noProof/>
-                <w:webHidden/>
-              </w:rPr>
-              <w:tab/>
-            </w:r>
-            <w:r>
-              <w:rPr>
-                <w:noProof/>
-                <w:webHidden/>
-              </w:rPr>
-              <w:fldChar w:fldCharType="begin"/>
-            </w:r>
-            <w:r>
-              <w:rPr>
-                <w:noProof/>
-                <w:webHidden/>
-              </w:rPr>
-              <w:instrText xml:space="preserve"> PAGEREF _Toc180592478 \h </w:instrText>
-            </w:r>
-            <w:r>
-              <w:rPr>
-                <w:noProof/>
-                <w:webHidden/>
-              </w:rPr>
-            </w:r>
-            <w:r>
-              <w:rPr>
-                <w:noProof/>
-                <w:webHidden/>
-              </w:rPr>
-              <w:fldChar w:fldCharType="separate"/>
-            </w:r>
-            <w:r>
-              <w:rPr>
-                <w:noProof/>
-                <w:webHidden/>
-              </w:rPr>
-              <w:t>5</w:t>
+              <w:t>6</w:t>
             </w:r>
             <w:r>
               <w:rPr>
@@ -2840,7 +2700,7 @@
           <w:color w:val="156082" w:themeColor="accent1"/>
         </w:rPr>
       </w:pPr>
-      <w:bookmarkStart w:id="0" w:name="_Toc180592458"/>
+      <w:bookmarkStart w:id="0" w:name="_Toc180661199"/>
       <w:r>
         <w:rPr>
           <w:color w:val="156082" w:themeColor="accent1"/>
@@ -2919,7 +2779,7 @@
           <w:color w:val="156082" w:themeColor="accent1"/>
         </w:rPr>
       </w:pPr>
-      <w:bookmarkStart w:id="1" w:name="_Toc180592459"/>
+      <w:bookmarkStart w:id="1" w:name="_Toc180661200"/>
       <w:r>
         <w:rPr>
           <w:color w:val="156082" w:themeColor="accent1"/>
@@ -2931,142 +2791,44 @@
     <w:p>
       <w:pPr>
         <w:rPr>
-          <w:strike/>
-          <w:sz w:val="28"/>
-          <w:szCs w:val="28"/>
-        </w:rPr>
-      </w:pPr>
-      <w:r>
-        <w:rPr>
-          <w:strike/>
-          <w:sz w:val="28"/>
-          <w:szCs w:val="28"/>
-        </w:rPr>
-        <w:t xml:space="preserve">From an economic, social and political perspective, housing is currently the greatest challenge faced by Irish policymakers. The housing challenge is manifested in a lack of supply of owner-occupier and rental properties; prohibitively high house prices and rents; and a serious problem of homelessness. </w:t>
-      </w:r>
-      <w:r>
-        <w:rPr>
-          <w:strike/>
-          <w:sz w:val="28"/>
-          <w:szCs w:val="28"/>
-        </w:rPr>
-        <w:br/>
-      </w:r>
-      <w:r>
-        <w:rPr>
-          <w:strike/>
-          <w:sz w:val="28"/>
-          <w:szCs w:val="28"/>
-        </w:rPr>
-        <w:t xml:space="preserve">A properly functioning housing market is an essential ingredient of a properly functioning economy and society. </w:t>
-      </w:r>
-    </w:p>
-    <w:p>
-      <w:pPr>
-        <w:rPr>
-          <w:strike/>
-          <w:sz w:val="28"/>
-          <w:szCs w:val="28"/>
-        </w:rPr>
-      </w:pPr>
-      <w:r>
-        <w:rPr>
-          <w:strike/>
-          <w:sz w:val="28"/>
-          <w:szCs w:val="28"/>
-        </w:rPr>
-        <w:t>The challenge for policymakers is to ensure that there is an adequate supply and availability of suitable housing for those who want to buy and for those who want to rent at costs that are affordable. This situation does not exist now, so policymakers need to adjust the model to correct market failures. (IPOA and IPAV)</w:t>
-      </w:r>
-    </w:p>
-    <w:p>
-      <w:pPr>
-        <w:pStyle w:val="Heading1"/>
-        <w:numPr>
-          <w:ilvl w:val="0"/>
-          <w:numId w:val="1"/>
-        </w:numPr>
-        <w:rPr>
-          <w:color w:val="156082" w:themeColor="accent1"/>
-        </w:rPr>
-      </w:pPr>
-      <w:bookmarkStart w:id="2" w:name="_Toc180592460"/>
-      <w:r>
-        <w:rPr>
-          <w:color w:val="156082" w:themeColor="accent1"/>
-        </w:rPr>
-        <w:t>Challenges In the Rental Market:</w:t>
-      </w:r>
-      <w:bookmarkEnd w:id="2"/>
-      <w:r>
-        <w:rPr>
-          <w:color w:val="156082" w:themeColor="accent1"/>
+          <w:sz w:val="28"/>
+          <w:szCs w:val="28"/>
+        </w:rPr>
+      </w:pPr>
+      <w:r>
+        <w:rPr>
+          <w:sz w:val="28"/>
+          <w:szCs w:val="28"/>
+        </w:rPr>
+        <w:t>The inability to provide an adequate supply of suitable and affordable housing supply for</w:t>
+      </w:r>
+      <w:r>
+        <w:rPr>
+          <w:sz w:val="28"/>
+          <w:szCs w:val="28"/>
         </w:rPr>
         <w:t xml:space="preserve"> </w:t>
       </w:r>
-    </w:p>
-    <w:p>
-      <w:pPr>
-        <w:rPr>
-          <w:sz w:val="28"/>
-          <w:szCs w:val="28"/>
-        </w:rPr>
-      </w:pPr>
-      <w:r>
-        <w:rPr>
-          <w:sz w:val="28"/>
-          <w:szCs w:val="28"/>
-        </w:rPr>
-        <w:t>A new study by economist Jim Power and commissioned jointly by the Institute of Professional Auctioneers &amp; Valuers and the Irish Property Owners’ Association has concluded the rental market is in a state of crisis exacerbated with the exit of non</w:t>
-      </w:r>
-      <w:r>
-        <w:rPr>
-          <w:sz w:val="28"/>
-          <w:szCs w:val="28"/>
-        </w:rPr>
-        <w:t>-</w:t>
-      </w:r>
-      <w:r>
-        <w:rPr>
-          <w:sz w:val="28"/>
-          <w:szCs w:val="28"/>
-        </w:rPr>
-        <w:t>institutional landlords in significant numbers, reducing supply and putting upward pressure on rents</w:t>
-      </w:r>
-      <w:r>
-        <w:rPr>
-          <w:sz w:val="28"/>
-          <w:szCs w:val="28"/>
-        </w:rPr>
-        <w:t>.</w:t>
-      </w:r>
-    </w:p>
-    <w:p>
-      <w:pPr>
-        <w:rPr>
-          <w:sz w:val="28"/>
-          <w:szCs w:val="28"/>
-        </w:rPr>
-      </w:pPr>
-      <w:r>
-        <w:rPr>
-          <w:sz w:val="28"/>
-          <w:szCs w:val="28"/>
-        </w:rPr>
-        <w:t xml:space="preserve">The study finds some of the key issues </w:t>
-      </w:r>
-      <w:r>
-        <w:rPr>
-          <w:sz w:val="28"/>
-          <w:szCs w:val="28"/>
-        </w:rPr>
-        <w:t>which</w:t>
-      </w:r>
-      <w:r>
-        <w:rPr>
-          <w:sz w:val="28"/>
-          <w:szCs w:val="28"/>
-        </w:rPr>
-        <w:t xml:space="preserve"> are listed below,</w:t>
+      <w:r>
+        <w:rPr>
+          <w:sz w:val="28"/>
+          <w:szCs w:val="28"/>
+        </w:rPr>
+        <w:t>those who want to rent has very negative economic and social consequences. These</w:t>
+      </w:r>
+      <w:r>
+        <w:rPr>
+          <w:sz w:val="28"/>
+          <w:szCs w:val="28"/>
+        </w:rPr>
+        <w:t xml:space="preserve"> </w:t>
+      </w:r>
+      <w:r>
+        <w:rPr>
+          <w:sz w:val="28"/>
+          <w:szCs w:val="28"/>
+        </w:rPr>
+        <w:t>consequences include:</w:t>
       </w:r>
     </w:p>
     <w:p>
@@ -3074,230 +2836,59 @@
         <w:pStyle w:val="ListParagraph"/>
         <w:numPr>
           <w:ilvl w:val="0"/>
-          <w:numId w:val="2"/>
+          <w:numId w:val="23"/>
         </w:numPr>
         <w:rPr>
           <w:sz w:val="28"/>
           <w:szCs w:val="28"/>
         </w:rPr>
       </w:pPr>
-    </w:p>
-    <w:p/>
-    <w:p>
-      <w:pPr>
-        <w:spacing w:after="0" w:line="240" w:lineRule="auto"/>
-        <w:rPr>
-          <w:sz w:val="28"/>
-          <w:szCs w:val="28"/>
-        </w:rPr>
-      </w:pPr>
-      <w:r>
-        <w:rPr>
-          <w:sz w:val="28"/>
-          <w:szCs w:val="28"/>
-        </w:rPr>
-        <w:t>(Power et al.)</w:t>
-      </w:r>
-    </w:p>
-    <w:p/>
-    <w:p/>
-    <w:p>
-      <w:pPr>
-        <w:pStyle w:val="Heading1"/>
+      <w:r>
+        <w:rPr>
+          <w:sz w:val="28"/>
+          <w:szCs w:val="28"/>
+        </w:rPr>
+        <w:t>High and rising rents take spending power out of the economy and render it very difficult for aspiring house buyers to build up a sufficient deposit.</w:t>
+      </w:r>
+    </w:p>
+    <w:p>
+      <w:pPr>
+        <w:pStyle w:val="ListParagraph"/>
         <w:numPr>
           <w:ilvl w:val="0"/>
-          <w:numId w:val="1"/>
+          <w:numId w:val="23"/>
         </w:numPr>
         <w:rPr>
-          <w:color w:val="156082" w:themeColor="accent1"/>
-        </w:rPr>
-      </w:pPr>
-      <w:bookmarkStart w:id="3" w:name="_Toc180592461"/>
-      <w:r>
-        <w:rPr>
-          <w:color w:val="156082" w:themeColor="accent1"/>
-        </w:rPr>
-        <w:t>Why is it Important to Address this Issue?</w:t>
-      </w:r>
-      <w:bookmarkEnd w:id="3"/>
-      <w:r>
-        <w:rPr>
-          <w:color w:val="156082" w:themeColor="accent1"/>
-        </w:rPr>
-        <w:t xml:space="preserve"> </w:t>
-      </w:r>
-    </w:p>
-    <w:p/>
-    <w:p>
-      <w:pPr>
-        <w:rPr>
-          <w:sz w:val="28"/>
-          <w:szCs w:val="28"/>
-        </w:rPr>
-      </w:pPr>
-      <w:r>
-        <w:rPr>
-          <w:sz w:val="28"/>
-          <w:szCs w:val="28"/>
-        </w:rPr>
-        <w:t>The inability to provide an adequate supply of suitable and affordable housing supply for</w:t>
-      </w:r>
-      <w:r>
-        <w:rPr>
-          <w:sz w:val="28"/>
-          <w:szCs w:val="28"/>
-        </w:rPr>
-        <w:t xml:space="preserve"> </w:t>
-      </w:r>
-      <w:r>
-        <w:rPr>
-          <w:sz w:val="28"/>
-          <w:szCs w:val="28"/>
-        </w:rPr>
-        <w:t>those who want to rent has very negative economic and social consequences. These</w:t>
-      </w:r>
-      <w:r>
-        <w:rPr>
-          <w:sz w:val="28"/>
-          <w:szCs w:val="28"/>
-        </w:rPr>
-        <w:t xml:space="preserve"> </w:t>
-      </w:r>
-      <w:r>
-        <w:rPr>
-          <w:sz w:val="28"/>
-          <w:szCs w:val="28"/>
-        </w:rPr>
-        <w:t>consequences include:</w:t>
-      </w:r>
-    </w:p>
-    <w:p>
-      <w:pPr>
-        <w:rPr>
-          <w:sz w:val="28"/>
-          <w:szCs w:val="28"/>
-        </w:rPr>
-      </w:pPr>
-      <w:r>
-        <w:rPr>
-          <w:sz w:val="28"/>
-          <w:szCs w:val="28"/>
-        </w:rPr>
-        <w:t>• High and rising rents take spending power out of the economy and render it very</w:t>
-      </w:r>
-      <w:r>
-        <w:rPr>
-          <w:sz w:val="28"/>
-          <w:szCs w:val="28"/>
-        </w:rPr>
-        <w:t xml:space="preserve"> </w:t>
-      </w:r>
-      <w:r>
-        <w:rPr>
-          <w:sz w:val="28"/>
-          <w:szCs w:val="28"/>
-        </w:rPr>
-        <w:t>difficult for aspiring house buyers to build up a sufficient deposit.</w:t>
-      </w:r>
-    </w:p>
-    <w:p>
-      <w:pPr>
-        <w:rPr>
-          <w:sz w:val="28"/>
-          <w:szCs w:val="28"/>
-        </w:rPr>
-      </w:pPr>
-      <w:r>
-        <w:rPr>
-          <w:sz w:val="28"/>
-          <w:szCs w:val="28"/>
-        </w:rPr>
-        <w:t xml:space="preserve">• High and rising house rents put upward pressure on </w:t>
-      </w:r>
-      <w:r>
-        <w:rPr>
-          <w:sz w:val="28"/>
-          <w:szCs w:val="28"/>
-        </w:rPr>
-        <w:t>wages,</w:t>
-      </w:r>
-      <w:r>
-        <w:rPr>
-          <w:sz w:val="28"/>
-          <w:szCs w:val="28"/>
-        </w:rPr>
-        <w:t xml:space="preserve"> and this</w:t>
-      </w:r>
-      <w:r>
-        <w:rPr>
-          <w:sz w:val="28"/>
-          <w:szCs w:val="28"/>
-        </w:rPr>
-        <w:t xml:space="preserve"> </w:t>
-      </w:r>
-      <w:r>
-        <w:rPr>
-          <w:sz w:val="28"/>
-          <w:szCs w:val="28"/>
-        </w:rPr>
-        <w:t>undermines national competitiveness.</w:t>
-      </w:r>
-    </w:p>
-    <w:p>
-      <w:pPr>
-        <w:rPr>
-          <w:sz w:val="28"/>
-          <w:szCs w:val="28"/>
-        </w:rPr>
-      </w:pPr>
-      <w:r>
-        <w:rPr>
-          <w:sz w:val="28"/>
-          <w:szCs w:val="28"/>
-        </w:rPr>
-        <w:t>• The availability of an abundant supply of high-quality housing to rent or purchase at</w:t>
-      </w:r>
-      <w:r>
-        <w:rPr>
-          <w:sz w:val="28"/>
-          <w:szCs w:val="28"/>
-        </w:rPr>
-        <w:t xml:space="preserve"> </w:t>
-      </w:r>
-      <w:r>
-        <w:rPr>
-          <w:sz w:val="28"/>
-          <w:szCs w:val="28"/>
-        </w:rPr>
-        <w:t>affordable prices is a necessary condition for labour mobility within a country an</w:t>
-      </w:r>
-      <w:r>
-        <w:rPr>
-          <w:sz w:val="28"/>
-          <w:szCs w:val="28"/>
-        </w:rPr>
-        <w:t xml:space="preserve">d </w:t>
-      </w:r>
-      <w:r>
-        <w:rPr>
-          <w:sz w:val="28"/>
-          <w:szCs w:val="28"/>
-        </w:rPr>
-        <w:t>between countries. For Ireland, inward migration is an essential part of the economic</w:t>
-      </w:r>
-      <w:r>
-        <w:rPr>
-          <w:sz w:val="28"/>
-          <w:szCs w:val="28"/>
-        </w:rPr>
-        <w:t xml:space="preserve"> </w:t>
-      </w:r>
-      <w:r>
-        <w:rPr>
-          <w:sz w:val="28"/>
-          <w:szCs w:val="28"/>
-        </w:rPr>
-        <w:t>model, and housing can act as a major impediment to such labour flows.</w:t>
+          <w:sz w:val="28"/>
+          <w:szCs w:val="28"/>
+        </w:rPr>
+      </w:pPr>
+      <w:r>
+        <w:rPr>
+          <w:sz w:val="28"/>
+          <w:szCs w:val="28"/>
+        </w:rPr>
+        <w:t>High and rising house rents put upward pressure on wages, and this undermines national competitiveness.</w:t>
+      </w:r>
+    </w:p>
+    <w:p>
+      <w:pPr>
+        <w:pStyle w:val="ListParagraph"/>
+        <w:numPr>
+          <w:ilvl w:val="0"/>
+          <w:numId w:val="23"/>
+        </w:numPr>
+        <w:rPr>
+          <w:sz w:val="28"/>
+          <w:szCs w:val="28"/>
+        </w:rPr>
+      </w:pPr>
+      <w:r>
+        <w:rPr>
+          <w:sz w:val="28"/>
+          <w:szCs w:val="28"/>
+        </w:rPr>
+        <w:t>The availability of an abundant supply of high-quality housing to rent or purchase at affordable prices is a necessary condition for labour mobility within a country and between countries. For Ireland, inward migration is an essential part of the economic model, and housing can act as a major impediment to such labour flows.</w:t>
       </w:r>
       <w:r>
         <w:rPr>
@@ -3320,7 +2911,11 @@
     </w:p>
     <w:p>
       <w:pPr>
-        <w:pStyle w:val="Heading1"/>
+        <w:rPr>
+          <w:strike/>
+          <w:sz w:val="28"/>
+          <w:szCs w:val="28"/>
+        </w:rPr>
       </w:pPr>
     </w:p>
     <w:p>
@@ -3334,11 +2929,390 @@
           <w:color w:val="156082" w:themeColor="accent1"/>
         </w:rPr>
       </w:pPr>
-      <w:bookmarkStart w:id="4" w:name="_Toc180592462"/>
+      <w:bookmarkStart w:id="2" w:name="_Toc180661201"/>
       <w:r>
         <w:rPr>
           <w:color w:val="156082" w:themeColor="accent1"/>
         </w:rPr>
+        <w:t>Challenges In the Rental Market:</w:t>
+      </w:r>
+      <w:bookmarkEnd w:id="2"/>
+      <w:r>
+        <w:rPr>
+          <w:color w:val="156082" w:themeColor="accent1"/>
+        </w:rPr>
+        <w:t xml:space="preserve"> </w:t>
+      </w:r>
+    </w:p>
+    <w:p>
+      <w:pPr>
+        <w:rPr>
+          <w:sz w:val="28"/>
+          <w:szCs w:val="28"/>
+        </w:rPr>
+      </w:pPr>
+      <w:r>
+        <w:rPr>
+          <w:sz w:val="28"/>
+          <w:szCs w:val="28"/>
+        </w:rPr>
+        <w:t xml:space="preserve">A new study by economist Jim Power and commissioned jointly by the Institute of Professional Auctioneers &amp; Valuers and the Irish Property Owners’ Association has concluded the rental market is in a state of crisis exacerbated </w:t>
+      </w:r>
+      <w:r>
+        <w:rPr>
+          <w:sz w:val="28"/>
+          <w:szCs w:val="28"/>
+        </w:rPr>
+        <w:lastRenderedPageBreak/>
+        <w:t>with the exit of non</w:t>
+      </w:r>
+      <w:r>
+        <w:rPr>
+          <w:sz w:val="28"/>
+          <w:szCs w:val="28"/>
+        </w:rPr>
+        <w:t>-</w:t>
+      </w:r>
+      <w:r>
+        <w:rPr>
+          <w:sz w:val="28"/>
+          <w:szCs w:val="28"/>
+        </w:rPr>
+        <w:t>institutional landlords in significant numbers, reducing supply and putting upward pressure on rents</w:t>
+      </w:r>
+      <w:r>
+        <w:rPr>
+          <w:sz w:val="28"/>
+          <w:szCs w:val="28"/>
+        </w:rPr>
+        <w:t>.</w:t>
+      </w:r>
+    </w:p>
+    <w:p>
+      <w:pPr>
+        <w:rPr>
+          <w:sz w:val="28"/>
+          <w:szCs w:val="28"/>
+        </w:rPr>
+      </w:pPr>
+      <w:r>
+        <w:rPr>
+          <w:sz w:val="28"/>
+          <w:szCs w:val="28"/>
+        </w:rPr>
+        <w:t xml:space="preserve">The study finds some of the key issues </w:t>
+      </w:r>
+      <w:r>
+        <w:rPr>
+          <w:sz w:val="28"/>
+          <w:szCs w:val="28"/>
+        </w:rPr>
+        <w:t>which</w:t>
+      </w:r>
+      <w:r>
+        <w:rPr>
+          <w:sz w:val="28"/>
+          <w:szCs w:val="28"/>
+        </w:rPr>
+        <w:t xml:space="preserve"> are listed below,</w:t>
+      </w:r>
+    </w:p>
+    <w:p>
+      <w:pPr>
+        <w:pStyle w:val="ListParagraph"/>
+        <w:numPr>
+          <w:ilvl w:val="0"/>
+          <w:numId w:val="2"/>
+        </w:numPr>
+        <w:rPr>
+          <w:sz w:val="28"/>
+          <w:szCs w:val="28"/>
+        </w:rPr>
+      </w:pPr>
+      <w:r>
+        <w:rPr>
+          <w:sz w:val="28"/>
+          <w:szCs w:val="28"/>
+        </w:rPr>
+        <w:t>The constantly changing and very challenging regulatory and taxation</w:t>
+      </w:r>
+      <w:r>
+        <w:rPr>
+          <w:sz w:val="28"/>
+          <w:szCs w:val="28"/>
+        </w:rPr>
+        <w:t xml:space="preserve"> </w:t>
+      </w:r>
+      <w:r>
+        <w:rPr>
+          <w:sz w:val="28"/>
+          <w:szCs w:val="28"/>
+        </w:rPr>
+        <w:t>environment that treats private landlords very differently from</w:t>
+      </w:r>
+      <w:r>
+        <w:rPr>
+          <w:sz w:val="28"/>
+          <w:szCs w:val="28"/>
+        </w:rPr>
+        <w:t xml:space="preserve"> </w:t>
+      </w:r>
+      <w:r>
+        <w:rPr>
+          <w:sz w:val="28"/>
+          <w:szCs w:val="28"/>
+        </w:rPr>
+        <w:t>institutional landlords, is largely responsible for private non-institutional</w:t>
+      </w:r>
+      <w:r>
+        <w:rPr>
+          <w:sz w:val="28"/>
+          <w:szCs w:val="28"/>
+        </w:rPr>
+        <w:t xml:space="preserve"> </w:t>
+      </w:r>
+      <w:r>
+        <w:rPr>
+          <w:sz w:val="28"/>
+          <w:szCs w:val="28"/>
+        </w:rPr>
+        <w:t>landlords leaving the market</w:t>
+      </w:r>
+      <w:r>
+        <w:rPr>
+          <w:sz w:val="28"/>
+          <w:szCs w:val="28"/>
+        </w:rPr>
+        <w:t>.</w:t>
+      </w:r>
+    </w:p>
+    <w:p>
+      <w:pPr>
+        <w:pStyle w:val="ListParagraph"/>
+        <w:numPr>
+          <w:ilvl w:val="0"/>
+          <w:numId w:val="2"/>
+        </w:numPr>
+        <w:rPr>
+          <w:sz w:val="28"/>
+          <w:szCs w:val="28"/>
+        </w:rPr>
+      </w:pPr>
+      <w:r>
+        <w:rPr>
+          <w:sz w:val="28"/>
+          <w:szCs w:val="28"/>
+        </w:rPr>
+        <w:t>RPZs (Rent Pressure Zones) are creating a 2-tier rental market and</w:t>
+      </w:r>
+      <w:r>
+        <w:rPr>
+          <w:sz w:val="28"/>
+          <w:szCs w:val="28"/>
+        </w:rPr>
+        <w:t xml:space="preserve"> </w:t>
+      </w:r>
+      <w:r>
+        <w:rPr>
+          <w:sz w:val="28"/>
+          <w:szCs w:val="28"/>
+        </w:rPr>
+        <w:t>leading to a situation where maintenance of quality accommodation is</w:t>
+      </w:r>
+      <w:r>
+        <w:rPr>
+          <w:sz w:val="28"/>
+          <w:szCs w:val="28"/>
+        </w:rPr>
+        <w:t xml:space="preserve"> </w:t>
+      </w:r>
+      <w:r>
+        <w:rPr>
+          <w:sz w:val="28"/>
+          <w:szCs w:val="28"/>
+        </w:rPr>
+        <w:t xml:space="preserve">not economically justifiable and negatively impacting on capital </w:t>
+      </w:r>
+      <w:proofErr w:type="gramStart"/>
+      <w:r>
+        <w:rPr>
+          <w:sz w:val="28"/>
+          <w:szCs w:val="28"/>
+        </w:rPr>
+        <w:t>values</w:t>
+      </w:r>
+      <w:proofErr w:type="gramEnd"/>
+    </w:p>
+    <w:p>
+      <w:pPr>
+        <w:pStyle w:val="ListParagraph"/>
+        <w:rPr>
+          <w:sz w:val="28"/>
+          <w:szCs w:val="28"/>
+        </w:rPr>
+      </w:pPr>
+      <w:r>
+        <w:rPr>
+          <w:sz w:val="28"/>
+          <w:szCs w:val="28"/>
+        </w:rPr>
+        <w:t>where the property is the subject of the RPZ rules</w:t>
+      </w:r>
+      <w:r>
+        <w:rPr>
+          <w:sz w:val="28"/>
+          <w:szCs w:val="28"/>
+        </w:rPr>
+        <w:t>.</w:t>
+      </w:r>
+    </w:p>
+    <w:p>
+      <w:pPr>
+        <w:pStyle w:val="ListParagraph"/>
+        <w:numPr>
+          <w:ilvl w:val="0"/>
+          <w:numId w:val="2"/>
+        </w:numPr>
+        <w:rPr>
+          <w:sz w:val="28"/>
+          <w:szCs w:val="28"/>
+        </w:rPr>
+      </w:pPr>
+      <w:r>
+        <w:rPr>
+          <w:sz w:val="28"/>
+          <w:szCs w:val="28"/>
+        </w:rPr>
+        <w:t>It is likely that landlords that historically charged rents under market</w:t>
+      </w:r>
+      <w:r>
+        <w:rPr>
+          <w:sz w:val="28"/>
+          <w:szCs w:val="28"/>
+        </w:rPr>
+        <w:t xml:space="preserve"> </w:t>
+      </w:r>
+      <w:r>
+        <w:rPr>
+          <w:sz w:val="28"/>
+          <w:szCs w:val="28"/>
+        </w:rPr>
+        <w:t>rate and are confined to minimal increases arising from RPZ regulation</w:t>
+      </w:r>
+      <w:r>
+        <w:rPr>
+          <w:sz w:val="28"/>
+          <w:szCs w:val="28"/>
+        </w:rPr>
+        <w:t xml:space="preserve"> </w:t>
+      </w:r>
+      <w:r>
+        <w:rPr>
+          <w:sz w:val="28"/>
+          <w:szCs w:val="28"/>
+        </w:rPr>
+        <w:t>are exiting the market in greatest numbers</w:t>
+      </w:r>
+      <w:r>
+        <w:rPr>
+          <w:sz w:val="28"/>
+          <w:szCs w:val="28"/>
+        </w:rPr>
+        <w:t>.</w:t>
+      </w:r>
+    </w:p>
+    <w:p>
+      <w:pPr>
+        <w:pStyle w:val="ListParagraph"/>
+        <w:numPr>
+          <w:ilvl w:val="0"/>
+          <w:numId w:val="2"/>
+        </w:numPr>
+        <w:rPr>
+          <w:sz w:val="28"/>
+          <w:szCs w:val="28"/>
+        </w:rPr>
+      </w:pPr>
+      <w:r>
+        <w:rPr>
+          <w:sz w:val="28"/>
+          <w:szCs w:val="28"/>
+        </w:rPr>
+        <w:t>These landlords are replaced in the market in part by new properties at</w:t>
+      </w:r>
+      <w:r>
+        <w:rPr>
+          <w:sz w:val="28"/>
+          <w:szCs w:val="28"/>
+        </w:rPr>
+        <w:t xml:space="preserve"> </w:t>
+      </w:r>
+      <w:r>
+        <w:rPr>
+          <w:sz w:val="28"/>
+          <w:szCs w:val="28"/>
+        </w:rPr>
+        <w:t>much higher rents and owned by institutional landlords with no</w:t>
+      </w:r>
+      <w:r>
+        <w:rPr>
+          <w:sz w:val="28"/>
+          <w:szCs w:val="28"/>
+        </w:rPr>
+        <w:t xml:space="preserve"> </w:t>
+      </w:r>
+      <w:r>
+        <w:rPr>
+          <w:sz w:val="28"/>
+          <w:szCs w:val="28"/>
+        </w:rPr>
+        <w:t>evidence available to confirm if any net additional new propert</w:t>
+      </w:r>
+      <w:r>
+        <w:rPr>
+          <w:sz w:val="28"/>
+          <w:szCs w:val="28"/>
+        </w:rPr>
+        <w:t>ies have come onto the rental system.</w:t>
+      </w:r>
+      <w:r>
+        <w:rPr>
+          <w:sz w:val="28"/>
+          <w:szCs w:val="28"/>
+        </w:rPr>
+        <w:t xml:space="preserve"> </w:t>
+      </w:r>
+      <w:r>
+        <w:rPr>
+          <w:sz w:val="28"/>
+          <w:szCs w:val="28"/>
+        </w:rPr>
+        <w:br/>
+      </w:r>
+      <w:r>
+        <w:rPr>
+          <w:sz w:val="28"/>
+          <w:szCs w:val="28"/>
+        </w:rPr>
+        <w:t>(Power et al.)</w:t>
+      </w:r>
+    </w:p>
+    <w:p>
+      <w:pPr>
+        <w:pStyle w:val="Heading1"/>
+        <w:numPr>
+          <w:ilvl w:val="0"/>
+          <w:numId w:val="1"/>
+        </w:numPr>
+        <w:rPr>
+          <w:color w:val="156082" w:themeColor="accent1"/>
+        </w:rPr>
+      </w:pPr>
+      <w:bookmarkStart w:id="3" w:name="_Toc180661203"/>
+      <w:r>
+        <w:rPr>
+          <w:color w:val="156082" w:themeColor="accent1"/>
+        </w:rPr>
         <w:t xml:space="preserve">How Can a Renter be </w:t>
       </w:r>
       <w:r>
@@ -3347,7 +3321,7 @@
         </w:rPr>
         <w:t>Safe?</w:t>
       </w:r>
-      <w:bookmarkEnd w:id="4"/>
+      <w:bookmarkEnd w:id="3"/>
     </w:p>
     <w:p>
       <w:pPr>
@@ -3395,36 +3369,31 @@
     </w:p>
     <w:p>
       <w:pPr>
-        <w:rPr>
-          <w:sz w:val="28"/>
-          <w:szCs w:val="28"/>
-        </w:rPr>
-      </w:pPr>
-    </w:p>
-    <w:p>
-      <w:pPr>
         <w:pStyle w:val="Heading2"/>
         <w:numPr>
           <w:ilvl w:val="1"/>
           <w:numId w:val="21"/>
         </w:numPr>
-      </w:pPr>
-      <w:bookmarkStart w:id="5" w:name="_Hlk180590932"/>
-      <w:bookmarkStart w:id="6" w:name="_Toc180592463"/>
-      <w:r>
         <w:rPr>
           <w:color w:val="156082" w:themeColor="accent1"/>
         </w:rPr>
+      </w:pPr>
+      <w:bookmarkStart w:id="4" w:name="_Hlk180590932"/>
+      <w:bookmarkStart w:id="5" w:name="_Toc180661204"/>
+      <w:r>
+        <w:rPr>
+          <w:color w:val="156082" w:themeColor="accent1"/>
+        </w:rPr>
         <w:t xml:space="preserve">Know </w:t>
       </w:r>
+      <w:bookmarkEnd w:id="4"/>
+      <w:r>
+        <w:rPr>
+          <w:color w:val="156082" w:themeColor="accent1"/>
+        </w:rPr>
+        <w:t>What You Want</w:t>
+      </w:r>
       <w:bookmarkEnd w:id="5"/>
-      <w:r>
-        <w:rPr>
-          <w:color w:val="156082" w:themeColor="accent1"/>
-        </w:rPr>
-        <w:t>What You Want</w:t>
-      </w:r>
-      <w:bookmarkEnd w:id="6"/>
     </w:p>
     <w:p>
       <w:pPr>
@@ -3452,14 +3421,14 @@
           <w:color w:val="156082" w:themeColor="accent1"/>
         </w:rPr>
       </w:pPr>
-      <w:bookmarkStart w:id="7" w:name="_Toc180592464"/>
+      <w:bookmarkStart w:id="6" w:name="_Toc180661205"/>
       <w:r>
         <w:rPr>
           <w:color w:val="156082" w:themeColor="accent1"/>
         </w:rPr>
         <w:t>Have All Paperwork Ready</w:t>
       </w:r>
-      <w:bookmarkEnd w:id="7"/>
+      <w:bookmarkEnd w:id="6"/>
     </w:p>
     <w:p>
       <w:pPr>
@@ -3487,15 +3456,7 @@
           <w:sz w:val="28"/>
           <w:szCs w:val="28"/>
         </w:rPr>
-        <w:t xml:space="preserve">. Alternatively, keep </w:t>
-      </w:r>
-      <w:r>
-        <w:rPr>
-          <w:sz w:val="28"/>
-          <w:szCs w:val="28"/>
-        </w:rPr>
-        <w:lastRenderedPageBreak/>
-        <w:t>one set of papers at work and another at home so you can quickly go from either place to a viewing.</w:t>
+        <w:t>. Alternatively, keep one set of papers at work and another at home so you can quickly go from either place to a viewing.</w:t>
       </w:r>
     </w:p>
     <w:p>
@@ -3509,14 +3470,15 @@
           <w:color w:val="156082" w:themeColor="accent1"/>
         </w:rPr>
       </w:pPr>
-      <w:bookmarkStart w:id="8" w:name="_Toc180592465"/>
+      <w:bookmarkStart w:id="7" w:name="_Toc180661206"/>
       <w:r>
         <w:rPr>
           <w:color w:val="156082" w:themeColor="accent1"/>
         </w:rPr>
+        <w:lastRenderedPageBreak/>
         <w:t>Check Average House Prices</w:t>
       </w:r>
-      <w:bookmarkEnd w:id="8"/>
+      <w:bookmarkEnd w:id="7"/>
     </w:p>
     <w:p>
       <w:pPr>
@@ -3544,14 +3506,14 @@
           <w:color w:val="156082" w:themeColor="accent1"/>
         </w:rPr>
       </w:pPr>
-      <w:bookmarkStart w:id="9" w:name="_Toc180592466"/>
+      <w:bookmarkStart w:id="8" w:name="_Toc180661207"/>
       <w:r>
         <w:rPr>
           <w:color w:val="156082" w:themeColor="accent1"/>
         </w:rPr>
         <w:t>Stay Within Budget</w:t>
       </w:r>
-      <w:bookmarkEnd w:id="9"/>
+      <w:bookmarkEnd w:id="8"/>
     </w:p>
     <w:p>
       <w:pPr>
@@ -3579,14 +3541,14 @@
           <w:color w:val="156082" w:themeColor="accent1"/>
         </w:rPr>
       </w:pPr>
-      <w:bookmarkStart w:id="10" w:name="_Toc180592467"/>
+      <w:bookmarkStart w:id="9" w:name="_Toc180661208"/>
       <w:r>
         <w:rPr>
           <w:color w:val="156082" w:themeColor="accent1"/>
         </w:rPr>
         <w:t>Visit the Properties</w:t>
       </w:r>
-      <w:bookmarkEnd w:id="10"/>
+      <w:bookmarkEnd w:id="9"/>
     </w:p>
     <w:p>
       <w:pPr>
@@ -3614,14 +3576,14 @@
           <w:color w:val="156082" w:themeColor="accent1"/>
         </w:rPr>
       </w:pPr>
-      <w:bookmarkStart w:id="11" w:name="_Toc180592468"/>
+      <w:bookmarkStart w:id="10" w:name="_Toc180661209"/>
       <w:r>
         <w:rPr>
           <w:color w:val="156082" w:themeColor="accent1"/>
         </w:rPr>
         <w:t>Know Your Rights</w:t>
       </w:r>
-      <w:bookmarkEnd w:id="11"/>
+      <w:bookmarkEnd w:id="10"/>
       <w:r>
         <w:rPr>
           <w:color w:val="156082" w:themeColor="accent1"/>
@@ -3684,14 +3646,6 @@
     </w:p>
     <w:p>
       <w:pPr>
-        <w:rPr>
-          <w:sz w:val="28"/>
-          <w:szCs w:val="28"/>
-        </w:rPr>
-      </w:pPr>
-    </w:p>
-    <w:p>
-      <w:pPr>
         <w:pStyle w:val="Heading1"/>
         <w:numPr>
           <w:ilvl w:val="0"/>
@@ -3701,16 +3655,129 @@
           <w:color w:val="156082" w:themeColor="accent1"/>
         </w:rPr>
       </w:pPr>
-      <w:bookmarkStart w:id="12" w:name="_Toc180592469"/>
+      <w:bookmarkStart w:id="11" w:name="_Toc180661210"/>
       <w:r>
         <w:rPr>
           <w:color w:val="156082" w:themeColor="accent1"/>
         </w:rPr>
         <w:t>Project Scope</w:t>
       </w:r>
-      <w:bookmarkEnd w:id="12"/>
-    </w:p>
-    <w:p/>
+      <w:bookmarkEnd w:id="11"/>
+    </w:p>
+    <w:p>
+      <w:pPr>
+        <w:rPr>
+          <w:sz w:val="28"/>
+          <w:szCs w:val="28"/>
+        </w:rPr>
+      </w:pPr>
+      <w:r>
+        <w:rPr>
+          <w:sz w:val="28"/>
+          <w:szCs w:val="28"/>
+        </w:rPr>
+        <w:t xml:space="preserve">The scope of this project </w:t>
+      </w:r>
+      <w:r>
+        <w:rPr>
+          <w:sz w:val="28"/>
+          <w:szCs w:val="28"/>
+        </w:rPr>
+        <w:t>is to focus on one key criterion that can help the renters to decide on the locality based on their affordability to rent. To do that, I shall develop a model using machine learning algorithms like Linear regression, Decision tree and Random Forest that can predict the rent at each area of Dublin based on the number of bed</w:t>
+      </w:r>
+      <w:r>
+        <w:rPr>
+          <w:sz w:val="28"/>
+          <w:szCs w:val="28"/>
+        </w:rPr>
+        <w:t>s</w:t>
+      </w:r>
+      <w:r>
+        <w:rPr>
+          <w:sz w:val="28"/>
+          <w:szCs w:val="28"/>
+        </w:rPr>
+        <w:t>.</w:t>
+      </w:r>
+    </w:p>
+    <w:p>
+      <w:pPr>
+        <w:rPr>
+          <w:sz w:val="28"/>
+          <w:szCs w:val="28"/>
+        </w:rPr>
+      </w:pPr>
+      <w:r>
+        <w:rPr>
+          <w:sz w:val="28"/>
+          <w:szCs w:val="28"/>
+        </w:rPr>
+        <w:t xml:space="preserve">This should </w:t>
+      </w:r>
+      <w:r>
+        <w:rPr>
+          <w:sz w:val="28"/>
+          <w:szCs w:val="28"/>
+        </w:rPr>
+        <w:t>give an insight into</w:t>
+      </w:r>
+      <w:r>
+        <w:rPr>
+          <w:sz w:val="28"/>
+          <w:szCs w:val="28"/>
+        </w:rPr>
+        <w:t xml:space="preserve"> the </w:t>
+      </w:r>
+      <w:r>
+        <w:rPr>
+          <w:sz w:val="28"/>
+          <w:szCs w:val="28"/>
+        </w:rPr>
+        <w:t xml:space="preserve">average </w:t>
+      </w:r>
+      <w:r>
+        <w:rPr>
+          <w:sz w:val="28"/>
+          <w:szCs w:val="28"/>
+        </w:rPr>
+        <w:t xml:space="preserve">rental cost </w:t>
+      </w:r>
+      <w:r>
+        <w:rPr>
+          <w:sz w:val="28"/>
+          <w:szCs w:val="28"/>
+        </w:rPr>
+        <w:t xml:space="preserve">in the coming months </w:t>
+      </w:r>
+      <w:r>
+        <w:rPr>
+          <w:sz w:val="28"/>
+          <w:szCs w:val="28"/>
+        </w:rPr>
+        <w:t>at different area</w:t>
+      </w:r>
+      <w:r>
+        <w:rPr>
+          <w:sz w:val="28"/>
+          <w:szCs w:val="28"/>
+        </w:rPr>
+        <w:t>s</w:t>
+      </w:r>
+      <w:r>
+        <w:rPr>
+          <w:sz w:val="28"/>
+          <w:szCs w:val="28"/>
+        </w:rPr>
+        <w:t xml:space="preserve"> of Dublin </w:t>
+      </w:r>
+      <w:r>
+        <w:rPr>
+          <w:sz w:val="28"/>
+          <w:szCs w:val="28"/>
+        </w:rPr>
+        <w:t>and thereby help to plan the relocation.</w:t>
+      </w:r>
+    </w:p>
     <w:p>
       <w:pPr>
         <w:rPr>
@@ -3738,36 +3805,28 @@
           <w:color w:val="156082" w:themeColor="accent1"/>
         </w:rPr>
       </w:pPr>
-      <w:bookmarkStart w:id="13" w:name="_Toc180592470"/>
+      <w:bookmarkStart w:id="12" w:name="_Toc180661211"/>
       <w:r>
         <w:rPr>
           <w:color w:val="156082" w:themeColor="accent1"/>
         </w:rPr>
+        <w:lastRenderedPageBreak/>
         <w:t>Details of Dataset</w:t>
       </w:r>
-      <w:bookmarkEnd w:id="13"/>
-    </w:p>
-    <w:p>
-      <w:pPr>
-        <w:rPr>
-          <w:sz w:val="24"/>
-          <w:szCs w:val="24"/>
-        </w:rPr>
-      </w:pPr>
-    </w:p>
-    <w:p>
-      <w:pPr>
-        <w:rPr>
-          <w:sz w:val="28"/>
-          <w:szCs w:val="28"/>
-        </w:rPr>
-      </w:pPr>
-      <w:r>
-        <w:rPr>
-          <w:sz w:val="28"/>
-          <w:szCs w:val="28"/>
-        </w:rPr>
-        <w:lastRenderedPageBreak/>
+      <w:bookmarkEnd w:id="12"/>
+    </w:p>
+    <w:p>
+      <w:pPr>
+        <w:rPr>
+          <w:sz w:val="28"/>
+          <w:szCs w:val="28"/>
+        </w:rPr>
+      </w:pPr>
+      <w:r>
+        <w:rPr>
+          <w:sz w:val="28"/>
+          <w:szCs w:val="28"/>
+        </w:rPr>
         <w:t xml:space="preserve">Residential Tenancies Board is an independent public body that regulates the private rented sector. It </w:t>
       </w:r>
       <w:r>
@@ -3775,7 +3834,21 @@
           <w:sz w:val="28"/>
           <w:szCs w:val="28"/>
         </w:rPr>
-        <w:t xml:space="preserve">is responsible for multiple activities like tenancies registration, dispute resolution, investigation and sanction of landlords. It has also published numbers number of reports and data. </w:t>
+        <w:t xml:space="preserve">is responsible for multiple activities like tenancies registration, dispute resolution, investigation and sanction of landlords. It has also published </w:t>
+      </w:r>
+      <w:r>
+        <w:rPr>
+          <w:sz w:val="28"/>
+          <w:szCs w:val="28"/>
+        </w:rPr>
+        <w:t xml:space="preserve">many </w:t>
+      </w:r>
+      <w:r>
+        <w:rPr>
+          <w:sz w:val="28"/>
+          <w:szCs w:val="28"/>
+        </w:rPr>
+        <w:t xml:space="preserve">numbers of reports and data. </w:t>
       </w:r>
       <w:r>
         <w:rPr>
@@ -3836,23 +3909,6 @@
     </w:p>
     <w:p>
       <w:pPr>
-        <w:rPr>
-          <w:sz w:val="28"/>
-          <w:szCs w:val="28"/>
-        </w:rPr>
-      </w:pPr>
-    </w:p>
-    <w:p>
-      <w:pPr>
-        <w:pStyle w:val="ListParagraph"/>
-        <w:rPr>
-          <w:sz w:val="28"/>
-          <w:szCs w:val="28"/>
-        </w:rPr>
-      </w:pPr>
-    </w:p>
-    <w:p>
-      <w:pPr>
         <w:pStyle w:val="Heading1"/>
         <w:numPr>
           <w:ilvl w:val="0"/>
@@ -3862,18 +3918,37 @@
           <w:color w:val="156082" w:themeColor="accent1"/>
         </w:rPr>
       </w:pPr>
-      <w:bookmarkStart w:id="14" w:name="_Toc180592471"/>
+      <w:bookmarkStart w:id="13" w:name="_Toc180661212"/>
       <w:r>
         <w:rPr>
           <w:color w:val="156082" w:themeColor="accent1"/>
         </w:rPr>
         <w:t>Key Challenges</w:t>
       </w:r>
-      <w:bookmarkEnd w:id="14"/>
-    </w:p>
-    <w:p/>
-    <w:p/>
-    <w:p/>
+      <w:bookmarkEnd w:id="13"/>
+    </w:p>
+    <w:p>
+      <w:pPr>
+        <w:rPr>
+          <w:sz w:val="28"/>
+          <w:szCs w:val="28"/>
+        </w:rPr>
+      </w:pPr>
+      <w:r>
+        <w:rPr>
+          <w:sz w:val="28"/>
+          <w:szCs w:val="28"/>
+        </w:rPr>
+        <w:t>Above mentioned dataset has some redundant and incomplete data which pose the treat of inefficiency during model training. Therefore, the key challenges are to segregate the useful and valid data from the large dataset, use the right filtering condition and at the same time</w:t>
+      </w:r>
+      <w:r>
+        <w:rPr>
+          <w:sz w:val="28"/>
+          <w:szCs w:val="28"/>
+        </w:rPr>
+        <w:t xml:space="preserve"> not to miss on the important parameters.</w:t>
+      </w:r>
+    </w:p>
     <w:p>
       <w:pPr>
         <w:pStyle w:val="Heading1"/>
@@ -3885,14 +3960,14 @@
           <w:color w:val="156082" w:themeColor="accent1"/>
         </w:rPr>
       </w:pPr>
-      <w:bookmarkStart w:id="15" w:name="_Toc180592472"/>
+      <w:bookmarkStart w:id="14" w:name="_Toc180661213"/>
       <w:r>
         <w:rPr>
           <w:color w:val="156082" w:themeColor="accent1"/>
         </w:rPr>
         <w:t>Effort &amp; Timeline</w:t>
       </w:r>
-      <w:bookmarkEnd w:id="15"/>
+      <w:bookmarkEnd w:id="14"/>
     </w:p>
     <w:p>
       <w:pPr>
@@ -3901,19 +3976,40 @@
           <w:ilvl w:val="1"/>
           <w:numId w:val="17"/>
         </w:numPr>
-      </w:pPr>
-      <w:bookmarkStart w:id="16" w:name="_Hlk180590591"/>
-      <w:bookmarkStart w:id="17" w:name="_Toc180592473"/>
-      <w:r>
-        <w:t>CA1</w:t>
-      </w:r>
-      <w:r>
+        <w:rPr>
+          <w:color w:val="156082" w:themeColor="accent1"/>
+        </w:rPr>
+      </w:pPr>
+      <w:bookmarkStart w:id="15" w:name="_Hlk180590591"/>
+      <w:bookmarkStart w:id="16" w:name="_Toc180661214"/>
+      <w:r>
+        <w:rPr>
+          <w:color w:val="156082" w:themeColor="accent1"/>
+        </w:rPr>
+        <w:t>Semester 1</w:t>
+      </w:r>
+      <w:r>
+        <w:rPr>
+          <w:color w:val="156082" w:themeColor="accent1"/>
+        </w:rPr>
         <w:t>:</w:t>
       </w:r>
-      <w:bookmarkEnd w:id="17"/>
-      <w:r>
+      <w:bookmarkEnd w:id="16"/>
+      <w:r>
+        <w:rPr>
+          <w:color w:val="156082" w:themeColor="accent1"/>
+        </w:rPr>
         <w:t xml:space="preserve"> </w:t>
       </w:r>
+    </w:p>
+    <w:p>
+      <w:pPr>
+        <w:pStyle w:val="ListParagraph"/>
+        <w:numPr>
+          <w:ilvl w:val="0"/>
+          <w:numId w:val="24"/>
+        </w:numPr>
+      </w:pPr>
     </w:p>
     <w:p/>
     <w:p>
@@ -3923,20 +4019,38 @@
           <w:ilvl w:val="1"/>
           <w:numId w:val="17"/>
         </w:numPr>
-      </w:pPr>
-      <w:bookmarkStart w:id="18" w:name="_Toc180592474"/>
-      <w:r>
-        <w:t>CA2</w:t>
-      </w:r>
-      <w:r>
+        <w:rPr>
+          <w:color w:val="156082" w:themeColor="accent1"/>
+        </w:rPr>
+      </w:pPr>
+      <w:bookmarkStart w:id="17" w:name="_Toc180661215"/>
+      <w:r>
+        <w:rPr>
+          <w:color w:val="156082" w:themeColor="accent1"/>
+        </w:rPr>
+        <w:t xml:space="preserve">Semester </w:t>
+      </w:r>
+      <w:r>
+        <w:rPr>
+          <w:color w:val="156082" w:themeColor="accent1"/>
+        </w:rPr>
+        <w:t>2</w:t>
+      </w:r>
+      <w:r>
+        <w:rPr>
+          <w:color w:val="156082" w:themeColor="accent1"/>
+        </w:rPr>
         <w:t>:</w:t>
       </w:r>
-      <w:bookmarkEnd w:id="18"/>
-      <w:r>
+      <w:bookmarkEnd w:id="17"/>
+      <w:r>
+        <w:rPr>
+          <w:color w:val="156082" w:themeColor="accent1"/>
+        </w:rPr>
         <w:t xml:space="preserve"> </w:t>
       </w:r>
     </w:p>
-    <w:bookmarkEnd w:id="16"/>
+    <w:bookmarkEnd w:id="15"/>
     <w:p/>
     <w:p/>
     <w:p/>
@@ -3953,14 +4067,14 @@
           <w:color w:val="156082" w:themeColor="accent1"/>
         </w:rPr>
       </w:pPr>
-      <w:bookmarkStart w:id="19" w:name="_Toc180592475"/>
+      <w:bookmarkStart w:id="18" w:name="_Toc180661216"/>
       <w:r>
         <w:rPr>
           <w:color w:val="156082" w:themeColor="accent1"/>
         </w:rPr>
         <w:t>Past Statistics</w:t>
       </w:r>
-      <w:bookmarkEnd w:id="19"/>
+      <w:bookmarkEnd w:id="18"/>
     </w:p>
     <w:p/>
     <w:p/>
@@ -4021,14 +4135,14 @@
           <w:color w:val="156082" w:themeColor="accent1"/>
         </w:rPr>
       </w:pPr>
-      <w:bookmarkStart w:id="20" w:name="_Toc180592476"/>
+      <w:bookmarkStart w:id="19" w:name="_Toc180661217"/>
       <w:r>
         <w:rPr>
           <w:color w:val="156082" w:themeColor="accent1"/>
         </w:rPr>
         <w:t>References</w:t>
       </w:r>
-      <w:bookmarkEnd w:id="20"/>
+      <w:bookmarkEnd w:id="19"/>
     </w:p>
     <w:p/>
     <w:p>
@@ -4368,6 +4482,7 @@
         <w:ind w:left="720" w:hanging="720"/>
       </w:pPr>
       <w:r>
+        <w:lastRenderedPageBreak/>
         <w:t xml:space="preserve">Tait, David. “The 2022 Housing Crisis of Ireland: Fact or Fiction?” </w:t>
       </w:r>
       <w:proofErr w:type="spellStart"/>
@@ -4403,7 +4518,6 @@
           <w:sz w:val="28"/>
           <w:szCs w:val="28"/>
         </w:rPr>
-        <w:lastRenderedPageBreak/>
         <w:t>Available at:</w:t>
       </w:r>
       <w:r>
@@ -5171,7 +5285,7 @@
   <w:abstractNum w:abstractNumId="4" w15:restartNumberingAfterBreak="0">
     <w:nsid w:val="1A9B5657"/>
     <w:multiLevelType w:val="multilevel"/>
-    <w:tmpl w:val="5EF07806"/>
+    <w:tmpl w:val="055CEB30"/>
     <w:lvl w:ilvl="0">
       <w:start w:val="7"/>
       <w:numFmt w:val="decimal"/>
@@ -5188,7 +5302,7 @@
       <w:start w:val="1"/>
       <w:numFmt w:val="decimal"/>
       <w:isLgl/>
-      <w:lvlText w:val="5.%2"/>
+      <w:lvlText w:val="4.%2"/>
       <w:lvlJc w:val="left"/>
       <w:pPr>
         <w:ind w:left="1570" w:hanging="720"/>
@@ -5557,6 +5671,120 @@
     </w:lvl>
   </w:abstractNum>
   <w:abstractNum w:abstractNumId="8" w15:restartNumberingAfterBreak="0">
+    <w:nsid w:val="3C6D5B70"/>
+    <w:multiLevelType w:val="hybridMultilevel"/>
+    <w:tmpl w:val="003C5CA0"/>
+    <w:lvl w:ilvl="0" w:tplc="CDE44D8A">
+      <w:start w:val="1"/>
+      <w:numFmt w:val="bullet"/>
+      <w:lvlText w:val=""/>
+      <w:lvlJc w:val="left"/>
+      <w:pPr>
+        <w:ind w:left="720" w:hanging="360"/>
+      </w:pPr>
+      <w:rPr>
+        <w:rFonts w:ascii="Symbol" w:hAnsi="Symbol" w:hint="default"/>
+        <w:color w:val="156082" w:themeColor="accent1"/>
+      </w:rPr>
+    </w:lvl>
+    <w:lvl w:ilvl="1" w:tplc="18090003" w:tentative="1">
+      <w:start w:val="1"/>
+      <w:numFmt w:val="bullet"/>
+      <w:lvlText w:val="o"/>
+      <w:lvlJc w:val="left"/>
+      <w:pPr>
+        <w:ind w:left="1440" w:hanging="360"/>
+      </w:pPr>
+      <w:rPr>
+        <w:rFonts w:ascii="Courier New" w:hAnsi="Courier New" w:cs="Courier New" w:hint="default"/>
+      </w:rPr>
+    </w:lvl>
+    <w:lvl w:ilvl="2" w:tplc="18090005" w:tentative="1">
+      <w:start w:val="1"/>
+      <w:numFmt w:val="bullet"/>
+      <w:lvlText w:val=""/>
+      <w:lvlJc w:val="left"/>
+      <w:pPr>
+        <w:ind w:left="2160" w:hanging="360"/>
+      </w:pPr>
+      <w:rPr>
+        <w:rFonts w:ascii="Wingdings" w:hAnsi="Wingdings" w:hint="default"/>
+      </w:rPr>
+    </w:lvl>
+    <w:lvl w:ilvl="3" w:tplc="18090001" w:tentative="1">
+      <w:start w:val="1"/>
+      <w:numFmt w:val="bullet"/>
+      <w:lvlText w:val=""/>
+      <w:lvlJc w:val="left"/>
+      <w:pPr>
+        <w:ind w:left="2880" w:hanging="360"/>
+      </w:pPr>
+      <w:rPr>
+        <w:rFonts w:ascii="Symbol" w:hAnsi="Symbol" w:hint="default"/>
+      </w:rPr>
+    </w:lvl>
+    <w:lvl w:ilvl="4" w:tplc="18090003" w:tentative="1">
+      <w:start w:val="1"/>
+      <w:numFmt w:val="bullet"/>
+      <w:lvlText w:val="o"/>
+      <w:lvlJc w:val="left"/>
+      <w:pPr>
+        <w:ind w:left="3600" w:hanging="360"/>
+      </w:pPr>
+      <w:rPr>
+        <w:rFonts w:ascii="Courier New" w:hAnsi="Courier New" w:cs="Courier New" w:hint="default"/>
+      </w:rPr>
+    </w:lvl>
+    <w:lvl w:ilvl="5" w:tplc="18090005" w:tentative="1">
+      <w:start w:val="1"/>
+      <w:numFmt w:val="bullet"/>
+      <w:lvlText w:val=""/>
+      <w:lvlJc w:val="left"/>
+      <w:pPr>
+        <w:ind w:left="4320" w:hanging="360"/>
+      </w:pPr>
+      <w:rPr>
+        <w:rFonts w:ascii="Wingdings" w:hAnsi="Wingdings" w:hint="default"/>
+      </w:rPr>
+    </w:lvl>
+    <w:lvl w:ilvl="6" w:tplc="18090001" w:tentative="1">
+      <w:start w:val="1"/>
+      <w:numFmt w:val="bullet"/>
+      <w:lvlText w:val=""/>
+      <w:lvlJc w:val="left"/>
+      <w:pPr>
+        <w:ind w:left="5040" w:hanging="360"/>
+      </w:pPr>
+      <w:rPr>
+        <w:rFonts w:ascii="Symbol" w:hAnsi="Symbol" w:hint="default"/>
+      </w:rPr>
+    </w:lvl>
+    <w:lvl w:ilvl="7" w:tplc="18090003" w:tentative="1">
+      <w:start w:val="1"/>
+      <w:numFmt w:val="bullet"/>
+      <w:lvlText w:val="o"/>
+      <w:lvlJc w:val="left"/>
+      <w:pPr>
+        <w:ind w:left="5760" w:hanging="360"/>
+      </w:pPr>
+      <w:rPr>
+        <w:rFonts w:ascii="Courier New" w:hAnsi="Courier New" w:cs="Courier New" w:hint="default"/>
+      </w:rPr>
+    </w:lvl>
+    <w:lvl w:ilvl="8" w:tplc="18090005" w:tentative="1">
+      <w:start w:val="1"/>
+      <w:numFmt w:val="bullet"/>
+      <w:lvlText w:val=""/>
+      <w:lvlJc w:val="left"/>
+      <w:pPr>
+        <w:ind w:left="6480" w:hanging="360"/>
+      </w:pPr>
+      <w:rPr>
+        <w:rFonts w:ascii="Wingdings" w:hAnsi="Wingdings" w:hint="default"/>
+      </w:rPr>
+    </w:lvl>
+  </w:abstractNum>
+  <w:abstractNum w:abstractNumId="9" w15:restartNumberingAfterBreak="0">
     <w:nsid w:val="3DC20D21"/>
     <w:multiLevelType w:val="hybridMultilevel"/>
     <w:tmpl w:val="A98E5620"/>
@@ -5645,7 +5873,7 @@
       </w:pPr>
     </w:lvl>
   </w:abstractNum>
-  <w:abstractNum w:abstractNumId="9" w15:restartNumberingAfterBreak="0">
+  <w:abstractNum w:abstractNumId="10" w15:restartNumberingAfterBreak="0">
     <w:nsid w:val="41F46F82"/>
     <w:multiLevelType w:val="hybridMultilevel"/>
     <w:tmpl w:val="10B8B4BE"/>
@@ -5734,10 +5962,10 @@
       </w:pPr>
     </w:lvl>
   </w:abstractNum>
-  <w:abstractNum w:abstractNumId="10" w15:restartNumberingAfterBreak="0">
+  <w:abstractNum w:abstractNumId="11" w15:restartNumberingAfterBreak="0">
     <w:nsid w:val="44EF4FE2"/>
     <w:multiLevelType w:val="multilevel"/>
-    <w:tmpl w:val="96F82C6A"/>
+    <w:tmpl w:val="C3507498"/>
     <w:lvl w:ilvl="0">
       <w:start w:val="7"/>
       <w:numFmt w:val="decimal"/>
@@ -5754,7 +5982,7 @@
       <w:start w:val="1"/>
       <w:numFmt w:val="decimal"/>
       <w:isLgl/>
-      <w:lvlText w:val="%1.%2"/>
+      <w:lvlText w:val="8.%2"/>
       <w:lvlJc w:val="left"/>
       <w:pPr>
         <w:ind w:left="1570" w:hanging="720"/>
@@ -5855,7 +6083,7 @@
       </w:rPr>
     </w:lvl>
   </w:abstractNum>
-  <w:abstractNum w:abstractNumId="11" w15:restartNumberingAfterBreak="0">
+  <w:abstractNum w:abstractNumId="12" w15:restartNumberingAfterBreak="0">
     <w:nsid w:val="45B4544C"/>
     <w:multiLevelType w:val="hybridMultilevel"/>
     <w:tmpl w:val="CD02841C"/>
@@ -5944,7 +6172,7 @@
       </w:pPr>
     </w:lvl>
   </w:abstractNum>
-  <w:abstractNum w:abstractNumId="12" w15:restartNumberingAfterBreak="0">
+  <w:abstractNum w:abstractNumId="13" w15:restartNumberingAfterBreak="0">
     <w:nsid w:val="46AB410B"/>
     <w:multiLevelType w:val="multilevel"/>
     <w:tmpl w:val="5CD83FD2"/>
@@ -6065,7 +6293,7 @@
       </w:rPr>
     </w:lvl>
   </w:abstractNum>
-  <w:abstractNum w:abstractNumId="13" w15:restartNumberingAfterBreak="0">
+  <w:abstractNum w:abstractNumId="14" w15:restartNumberingAfterBreak="0">
     <w:nsid w:val="47D5014A"/>
     <w:multiLevelType w:val="multilevel"/>
     <w:tmpl w:val="5CD83FD2"/>
@@ -6186,7 +6414,7 @@
       </w:rPr>
     </w:lvl>
   </w:abstractNum>
-  <w:abstractNum w:abstractNumId="14" w15:restartNumberingAfterBreak="0">
+  <w:abstractNum w:abstractNumId="15" w15:restartNumberingAfterBreak="0">
     <w:nsid w:val="4BC80046"/>
     <w:multiLevelType w:val="multilevel"/>
     <w:tmpl w:val="565C90F4"/>
@@ -6307,7 +6535,7 @@
       </w:rPr>
     </w:lvl>
   </w:abstractNum>
-  <w:abstractNum w:abstractNumId="15" w15:restartNumberingAfterBreak="0">
+  <w:abstractNum w:abstractNumId="16" w15:restartNumberingAfterBreak="0">
     <w:nsid w:val="4FFB0C4A"/>
     <w:multiLevelType w:val="multilevel"/>
     <w:tmpl w:val="565C90F4"/>
@@ -6428,20 +6656,21 @@
       </w:rPr>
     </w:lvl>
   </w:abstractNum>
-  <w:abstractNum w:abstractNumId="16" w15:restartNumberingAfterBreak="0">
+  <w:abstractNum w:abstractNumId="17" w15:restartNumberingAfterBreak="0">
     <w:nsid w:val="535B094B"/>
     <w:multiLevelType w:val="hybridMultilevel"/>
-    <w:tmpl w:val="ECAE5246"/>
-    <w:lvl w:ilvl="0" w:tplc="1809000F">
-      <w:start w:val="1"/>
-      <w:numFmt w:val="decimal"/>
-      <w:lvlText w:val="%1."/>
+    <w:tmpl w:val="CC2406D8"/>
+    <w:lvl w:ilvl="0" w:tplc="03FC1D78">
+      <w:start w:val="1"/>
+      <w:numFmt w:val="bullet"/>
+      <w:lvlText w:val=""/>
       <w:lvlJc w:val="left"/>
       <w:pPr>
         <w:ind w:left="720" w:hanging="360"/>
       </w:pPr>
       <w:rPr>
-        <w:rFonts w:hint="default"/>
+        <w:rFonts w:ascii="Symbol" w:hAnsi="Symbol" w:hint="default"/>
+        <w:color w:val="156082" w:themeColor="accent1"/>
       </w:rPr>
     </w:lvl>
     <w:lvl w:ilvl="1" w:tplc="18090019" w:tentative="1">
@@ -6517,7 +6746,7 @@
       </w:pPr>
     </w:lvl>
   </w:abstractNum>
-  <w:abstractNum w:abstractNumId="17" w15:restartNumberingAfterBreak="0">
+  <w:abstractNum w:abstractNumId="18" w15:restartNumberingAfterBreak="0">
     <w:nsid w:val="5B3669B2"/>
     <w:multiLevelType w:val="hybridMultilevel"/>
     <w:tmpl w:val="2A102C8A"/>
@@ -6606,7 +6835,121 @@
       </w:pPr>
     </w:lvl>
   </w:abstractNum>
-  <w:abstractNum w:abstractNumId="18" w15:restartNumberingAfterBreak="0">
+  <w:abstractNum w:abstractNumId="19" w15:restartNumberingAfterBreak="0">
+    <w:nsid w:val="5B410A9F"/>
+    <w:multiLevelType w:val="hybridMultilevel"/>
+    <w:tmpl w:val="CB6A48A0"/>
+    <w:lvl w:ilvl="0" w:tplc="B470C0F6">
+      <w:start w:val="1"/>
+      <w:numFmt w:val="bullet"/>
+      <w:lvlText w:val=""/>
+      <w:lvlJc w:val="left"/>
+      <w:pPr>
+        <w:ind w:left="720" w:hanging="360"/>
+      </w:pPr>
+      <w:rPr>
+        <w:rFonts w:ascii="Symbol" w:hAnsi="Symbol" w:hint="default"/>
+        <w:color w:val="156082" w:themeColor="accent1"/>
+      </w:rPr>
+    </w:lvl>
+    <w:lvl w:ilvl="1" w:tplc="18090003" w:tentative="1">
+      <w:start w:val="1"/>
+      <w:numFmt w:val="bullet"/>
+      <w:lvlText w:val="o"/>
+      <w:lvlJc w:val="left"/>
+      <w:pPr>
+        <w:ind w:left="1440" w:hanging="360"/>
+      </w:pPr>
+      <w:rPr>
+        <w:rFonts w:ascii="Courier New" w:hAnsi="Courier New" w:cs="Courier New" w:hint="default"/>
+      </w:rPr>
+    </w:lvl>
+    <w:lvl w:ilvl="2" w:tplc="18090005" w:tentative="1">
+      <w:start w:val="1"/>
+      <w:numFmt w:val="bullet"/>
+      <w:lvlText w:val=""/>
+      <w:lvlJc w:val="left"/>
+      <w:pPr>
+        <w:ind w:left="2160" w:hanging="360"/>
+      </w:pPr>
+      <w:rPr>
+        <w:rFonts w:ascii="Wingdings" w:hAnsi="Wingdings" w:hint="default"/>
+      </w:rPr>
+    </w:lvl>
+    <w:lvl w:ilvl="3" w:tplc="18090001" w:tentative="1">
+      <w:start w:val="1"/>
+      <w:numFmt w:val="bullet"/>
+      <w:lvlText w:val=""/>
+      <w:lvlJc w:val="left"/>
+      <w:pPr>
+        <w:ind w:left="2880" w:hanging="360"/>
+      </w:pPr>
+      <w:rPr>
+        <w:rFonts w:ascii="Symbol" w:hAnsi="Symbol" w:hint="default"/>
+      </w:rPr>
+    </w:lvl>
+    <w:lvl w:ilvl="4" w:tplc="18090003" w:tentative="1">
+      <w:start w:val="1"/>
+      <w:numFmt w:val="bullet"/>
+      <w:lvlText w:val="o"/>
+      <w:lvlJc w:val="left"/>
+      <w:pPr>
+        <w:ind w:left="3600" w:hanging="360"/>
+      </w:pPr>
+      <w:rPr>
+        <w:rFonts w:ascii="Courier New" w:hAnsi="Courier New" w:cs="Courier New" w:hint="default"/>
+      </w:rPr>
+    </w:lvl>
+    <w:lvl w:ilvl="5" w:tplc="18090005" w:tentative="1">
+      <w:start w:val="1"/>
+      <w:numFmt w:val="bullet"/>
+      <w:lvlText w:val=""/>
+      <w:lvlJc w:val="left"/>
+      <w:pPr>
+        <w:ind w:left="4320" w:hanging="360"/>
+      </w:pPr>
+      <w:rPr>
+        <w:rFonts w:ascii="Wingdings" w:hAnsi="Wingdings" w:hint="default"/>
+      </w:rPr>
+    </w:lvl>
+    <w:lvl w:ilvl="6" w:tplc="18090001" w:tentative="1">
+      <w:start w:val="1"/>
+      <w:numFmt w:val="bullet"/>
+      <w:lvlText w:val=""/>
+      <w:lvlJc w:val="left"/>
+      <w:pPr>
+        <w:ind w:left="5040" w:hanging="360"/>
+      </w:pPr>
+      <w:rPr>
+        <w:rFonts w:ascii="Symbol" w:hAnsi="Symbol" w:hint="default"/>
+      </w:rPr>
+    </w:lvl>
+    <w:lvl w:ilvl="7" w:tplc="18090003" w:tentative="1">
+      <w:start w:val="1"/>
+      <w:numFmt w:val="bullet"/>
+      <w:lvlText w:val="o"/>
+      <w:lvlJc w:val="left"/>
+      <w:pPr>
+        <w:ind w:left="5760" w:hanging="360"/>
+      </w:pPr>
+      <w:rPr>
+        <w:rFonts w:ascii="Courier New" w:hAnsi="Courier New" w:cs="Courier New" w:hint="default"/>
+      </w:rPr>
+    </w:lvl>
+    <w:lvl w:ilvl="8" w:tplc="18090005" w:tentative="1">
+      <w:start w:val="1"/>
+      <w:numFmt w:val="bullet"/>
+      <w:lvlText w:val=""/>
+      <w:lvlJc w:val="left"/>
+      <w:pPr>
+        <w:ind w:left="6480" w:hanging="360"/>
+      </w:pPr>
+      <w:rPr>
+        <w:rFonts w:ascii="Wingdings" w:hAnsi="Wingdings" w:hint="default"/>
+      </w:rPr>
+    </w:lvl>
+  </w:abstractNum>
+  <w:abstractNum w:abstractNumId="20" w15:restartNumberingAfterBreak="0">
     <w:nsid w:val="733C2334"/>
     <w:multiLevelType w:val="multilevel"/>
     <w:tmpl w:val="352E87B2"/>
@@ -6719,7 +7062,7 @@
       </w:rPr>
     </w:lvl>
   </w:abstractNum>
-  <w:abstractNum w:abstractNumId="19" w15:restartNumberingAfterBreak="0">
+  <w:abstractNum w:abstractNumId="21" w15:restartNumberingAfterBreak="0">
     <w:nsid w:val="74D261D3"/>
     <w:multiLevelType w:val="hybridMultilevel"/>
     <w:tmpl w:val="173825C0"/>
@@ -6808,7 +7151,7 @@
       </w:pPr>
     </w:lvl>
   </w:abstractNum>
-  <w:abstractNum w:abstractNumId="20" w15:restartNumberingAfterBreak="0">
+  <w:abstractNum w:abstractNumId="22" w15:restartNumberingAfterBreak="0">
     <w:nsid w:val="79591153"/>
     <w:multiLevelType w:val="hybridMultilevel"/>
     <w:tmpl w:val="16A6222E"/>
@@ -6897,7 +7240,7 @@
       </w:pPr>
     </w:lvl>
   </w:abstractNum>
-  <w:abstractNum w:abstractNumId="21" w15:restartNumberingAfterBreak="0">
+  <w:abstractNum w:abstractNumId="23" w15:restartNumberingAfterBreak="0">
     <w:nsid w:val="7E880A88"/>
     <w:multiLevelType w:val="multilevel"/>
     <w:tmpl w:val="1809001F"/>
@@ -6987,43 +7330,43 @@
     <w:abstractNumId w:val="2"/>
   </w:num>
   <w:num w:numId="2" w16cid:durableId="202132074">
-    <w:abstractNumId w:val="16"/>
+    <w:abstractNumId w:val="17"/>
   </w:num>
   <w:num w:numId="3" w16cid:durableId="695958900">
-    <w:abstractNumId w:val="9"/>
+    <w:abstractNumId w:val="10"/>
   </w:num>
   <w:num w:numId="4" w16cid:durableId="1849825411">
     <w:abstractNumId w:val="1"/>
   </w:num>
   <w:num w:numId="5" w16cid:durableId="877552664">
-    <w:abstractNumId w:val="11"/>
+    <w:abstractNumId w:val="12"/>
   </w:num>
   <w:num w:numId="6" w16cid:durableId="1407729347">
     <w:abstractNumId w:val="0"/>
   </w:num>
   <w:num w:numId="7" w16cid:durableId="1036924379">
-    <w:abstractNumId w:val="20"/>
+    <w:abstractNumId w:val="22"/>
   </w:num>
   <w:num w:numId="8" w16cid:durableId="613563192">
-    <w:abstractNumId w:val="19"/>
+    <w:abstractNumId w:val="21"/>
   </w:num>
   <w:num w:numId="9" w16cid:durableId="503085156">
-    <w:abstractNumId w:val="18"/>
+    <w:abstractNumId w:val="20"/>
   </w:num>
   <w:num w:numId="10" w16cid:durableId="942147031">
     <w:abstractNumId w:val="5"/>
   </w:num>
   <w:num w:numId="11" w16cid:durableId="1820030831">
-    <w:abstractNumId w:val="8"/>
+    <w:abstractNumId w:val="9"/>
   </w:num>
   <w:num w:numId="12" w16cid:durableId="192814875">
     <w:abstractNumId w:val="3"/>
   </w:num>
   <w:num w:numId="13" w16cid:durableId="764807847">
-    <w:abstractNumId w:val="17"/>
+    <w:abstractNumId w:val="18"/>
   </w:num>
   <w:num w:numId="14" w16cid:durableId="1250655159">
-    <w:abstractNumId w:val="21"/>
+    <w:abstractNumId w:val="23"/>
   </w:num>
   <w:num w:numId="15" w16cid:durableId="43410216">
     <w:abstractNumId w:val="7"/>
@@ -7032,22 +7375,28 @@
     <w:abstractNumId w:val="6"/>
   </w:num>
   <w:num w:numId="17" w16cid:durableId="846292146">
-    <w:abstractNumId w:val="10"/>
+    <w:abstractNumId w:val="11"/>
   </w:num>
   <w:num w:numId="18" w16cid:durableId="1129324961">
+    <w:abstractNumId w:val="16"/>
+  </w:num>
+  <w:num w:numId="19" w16cid:durableId="141705191">
     <w:abstractNumId w:val="15"/>
   </w:num>
-  <w:num w:numId="19" w16cid:durableId="141705191">
-    <w:abstractNumId w:val="14"/>
-  </w:num>
   <w:num w:numId="20" w16cid:durableId="1366252151">
-    <w:abstractNumId w:val="12"/>
+    <w:abstractNumId w:val="13"/>
   </w:num>
   <w:num w:numId="21" w16cid:durableId="393046800">
     <w:abstractNumId w:val="4"/>
   </w:num>
   <w:num w:numId="22" w16cid:durableId="621687420">
-    <w:abstractNumId w:val="13"/>
+    <w:abstractNumId w:val="14"/>
+  </w:num>
+  <w:num w:numId="23" w16cid:durableId="2026130832">
+    <w:abstractNumId w:val="19"/>
+  </w:num>
+  <w:num w:numId="24" w16cid:durableId="282926356">
+    <w:abstractNumId w:val="8"/>
   </w:num>
 </w:numbering>
 </file>

</xml_diff>